<commit_message>
Missing answers for Exercises 6 for Initio Simulator.
</commit_message>
<xml_diff>
--- a/resources/initio_sim/AnswersWS5-6-InitioSimulator.docx
+++ b/resources/initio_sim/AnswersWS5-6-InitioSimulator.docx
@@ -62,8 +62,6 @@
         </w:rPr>
         <w:t xml:space="preserve"> </w:t>
       </w:r>
-      <w:bookmarkStart w:id="0" w:name="_GoBack"/>
-      <w:bookmarkEnd w:id="0"/>
       <w:r>
         <w:rPr>
           <w:rFonts w:ascii="Calibri" w:eastAsia="Calibri" w:hAnsi="Calibri" w:cs="Calibri"/>
@@ -139,13 +137,7 @@
         <w:rPr>
           <w:rFonts w:ascii="Calibri" w:eastAsia="Calibri" w:hAnsi="Calibri" w:cs="Calibri"/>
         </w:rPr>
-        <w:t xml:space="preserve"> they should be encouraged to look at the line number indicated in the e</w:t>
-      </w:r>
-      <w:r>
-        <w:rPr>
-          <w:rFonts w:ascii="Calibri" w:eastAsia="Calibri" w:hAnsi="Calibri" w:cs="Calibri"/>
-        </w:rPr>
-        <w:t>rror message and check for spelling.</w:t>
+        <w:t xml:space="preserve"> they should be encouraged to look at the line number indicated in the error message and check for spelling.</w:t>
       </w:r>
     </w:p>
     <w:p>
@@ -206,13 +198,7 @@
         <w:rPr>
           <w:rFonts w:ascii="Calibri" w:eastAsia="Calibri" w:hAnsi="Calibri" w:cs="Calibri"/>
         </w:rPr>
-        <w:t xml:space="preserve"> The robot pa</w:t>
-      </w:r>
-      <w:r>
-        <w:rPr>
-          <w:rFonts w:ascii="Calibri" w:eastAsia="Calibri" w:hAnsi="Calibri" w:cs="Calibri"/>
-        </w:rPr>
-        <w:t xml:space="preserve">ns its ultrasonic sensor 45 degrees.  Bright students may realise that although the program contains </w:t>
+        <w:t xml:space="preserve"> The robot pans its ultrasonic sensor 45 degrees.  Bright students may realise that although the program contains </w:t>
       </w:r>
       <w:proofErr w:type="spellStart"/>
       <w:r>
@@ -364,13 +350,119 @@
         <w:rPr>
           <w:rFonts w:ascii="Courier" w:eastAsia="Courier" w:hAnsi="Courier" w:cs="Courier"/>
         </w:rPr>
+        <w:t>initio.init</w:t>
+      </w:r>
+      <w:proofErr w:type="spellEnd"/>
+      <w:proofErr w:type="gramEnd"/>
+      <w:r>
+        <w:rPr>
+          <w:rFonts w:ascii="Courier" w:eastAsia="Courier" w:hAnsi="Courier" w:cs="Courier"/>
+        </w:rPr>
+        <w:t>()</w:t>
+      </w:r>
+    </w:p>
+    <w:p>
+      <w:pPr>
+        <w:pBdr>
+          <w:top w:val="single" w:sz="4" w:space="1" w:color="000000"/>
+          <w:left w:val="single" w:sz="4" w:space="4" w:color="000000"/>
+          <w:bottom w:val="single" w:sz="4" w:space="1" w:color="000000"/>
+          <w:right w:val="single" w:sz="4" w:space="4" w:color="000000"/>
+        </w:pBdr>
+        <w:rPr>
+          <w:rFonts w:ascii="Courier" w:eastAsia="Courier" w:hAnsi="Courier" w:cs="Courier"/>
+        </w:rPr>
+      </w:pPr>
+    </w:p>
+    <w:p>
+      <w:pPr>
+        <w:pBdr>
+          <w:top w:val="single" w:sz="4" w:space="1" w:color="000000"/>
+          <w:left w:val="single" w:sz="4" w:space="4" w:color="000000"/>
+          <w:bottom w:val="single" w:sz="4" w:space="1" w:color="000000"/>
+          <w:right w:val="single" w:sz="4" w:space="4" w:color="000000"/>
+        </w:pBdr>
+        <w:rPr>
+          <w:rFonts w:ascii="Courier" w:eastAsia="Courier" w:hAnsi="Courier" w:cs="Courier"/>
+        </w:rPr>
+      </w:pPr>
+      <w:proofErr w:type="spellStart"/>
+      <w:r>
+        <w:rPr>
+          <w:rFonts w:ascii="Courier" w:eastAsia="Courier" w:hAnsi="Courier" w:cs="Courier"/>
+        </w:rPr>
         <w:t>initio.</w:t>
       </w:r>
-      <w:r>
-        <w:rPr>
-          <w:rFonts w:ascii="Courier" w:eastAsia="Courier" w:hAnsi="Courier" w:cs="Courier"/>
-        </w:rPr>
-        <w:t>init</w:t>
+      <w:proofErr w:type="gramStart"/>
+      <w:r>
+        <w:rPr>
+          <w:rFonts w:ascii="Courier" w:eastAsia="Courier" w:hAnsi="Courier" w:cs="Courier"/>
+        </w:rPr>
+        <w:t>forward</w:t>
+      </w:r>
+      <w:proofErr w:type="spellEnd"/>
+      <w:r>
+        <w:rPr>
+          <w:rFonts w:ascii="Courier" w:eastAsia="Courier" w:hAnsi="Courier" w:cs="Courier"/>
+        </w:rPr>
+        <w:t>(</w:t>
+      </w:r>
+      <w:proofErr w:type="gramEnd"/>
+      <w:r>
+        <w:rPr>
+          <w:rFonts w:ascii="Courier" w:eastAsia="Courier" w:hAnsi="Courier" w:cs="Courier"/>
+        </w:rPr>
+        <w:t>10)</w:t>
+      </w:r>
+    </w:p>
+    <w:p>
+      <w:pPr>
+        <w:pBdr>
+          <w:top w:val="single" w:sz="4" w:space="1" w:color="000000"/>
+          <w:left w:val="single" w:sz="4" w:space="4" w:color="000000"/>
+          <w:bottom w:val="single" w:sz="4" w:space="1" w:color="000000"/>
+          <w:right w:val="single" w:sz="4" w:space="4" w:color="000000"/>
+        </w:pBdr>
+        <w:rPr>
+          <w:rFonts w:ascii="Courier" w:eastAsia="Courier" w:hAnsi="Courier" w:cs="Courier"/>
+        </w:rPr>
+      </w:pPr>
+      <w:proofErr w:type="spellStart"/>
+      <w:proofErr w:type="gramStart"/>
+      <w:r>
+        <w:rPr>
+          <w:rFonts w:ascii="Courier" w:eastAsia="Courier" w:hAnsi="Courier" w:cs="Courier"/>
+        </w:rPr>
+        <w:t>initio.setServo</w:t>
+      </w:r>
+      <w:proofErr w:type="spellEnd"/>
+      <w:proofErr w:type="gramEnd"/>
+      <w:r>
+        <w:rPr>
+          <w:rFonts w:ascii="Courier" w:eastAsia="Courier" w:hAnsi="Courier" w:cs="Courier"/>
+        </w:rPr>
+        <w:t>(0, -45)</w:t>
+      </w:r>
+    </w:p>
+    <w:p>
+      <w:pPr>
+        <w:pBdr>
+          <w:top w:val="single" w:sz="4" w:space="1" w:color="000000"/>
+          <w:left w:val="single" w:sz="4" w:space="4" w:color="000000"/>
+          <w:bottom w:val="single" w:sz="4" w:space="1" w:color="000000"/>
+          <w:right w:val="single" w:sz="4" w:space="4" w:color="000000"/>
+        </w:pBdr>
+        <w:rPr>
+          <w:rFonts w:ascii="Courier" w:eastAsia="Courier" w:hAnsi="Courier" w:cs="Courier"/>
+        </w:rPr>
+      </w:pPr>
+      <w:proofErr w:type="spellStart"/>
+      <w:proofErr w:type="gramStart"/>
+      <w:r>
+        <w:rPr>
+          <w:rFonts w:ascii="Courier" w:eastAsia="Courier" w:hAnsi="Courier" w:cs="Courier"/>
+        </w:rPr>
+        <w:t>initio.stop</w:t>
       </w:r>
       <w:proofErr w:type="spellEnd"/>
       <w:proofErr w:type="gramEnd"/>
@@ -393,60 +485,6 @@
           <w:rFonts w:ascii="Courier" w:eastAsia="Courier" w:hAnsi="Courier" w:cs="Courier"/>
         </w:rPr>
       </w:pPr>
-    </w:p>
-    <w:p>
-      <w:pPr>
-        <w:pBdr>
-          <w:top w:val="single" w:sz="4" w:space="1" w:color="000000"/>
-          <w:left w:val="single" w:sz="4" w:space="4" w:color="000000"/>
-          <w:bottom w:val="single" w:sz="4" w:space="1" w:color="000000"/>
-          <w:right w:val="single" w:sz="4" w:space="4" w:color="000000"/>
-        </w:pBdr>
-        <w:rPr>
-          <w:rFonts w:ascii="Courier" w:eastAsia="Courier" w:hAnsi="Courier" w:cs="Courier"/>
-        </w:rPr>
-      </w:pPr>
-      <w:proofErr w:type="spellStart"/>
-      <w:r>
-        <w:rPr>
-          <w:rFonts w:ascii="Courier" w:eastAsia="Courier" w:hAnsi="Courier" w:cs="Courier"/>
-        </w:rPr>
-        <w:t>initio.</w:t>
-      </w:r>
-      <w:proofErr w:type="gramStart"/>
-      <w:r>
-        <w:rPr>
-          <w:rFonts w:ascii="Courier" w:eastAsia="Courier" w:hAnsi="Courier" w:cs="Courier"/>
-        </w:rPr>
-        <w:t>forward</w:t>
-      </w:r>
-      <w:proofErr w:type="spellEnd"/>
-      <w:r>
-        <w:rPr>
-          <w:rFonts w:ascii="Courier" w:eastAsia="Courier" w:hAnsi="Courier" w:cs="Courier"/>
-        </w:rPr>
-        <w:t>(</w:t>
-      </w:r>
-      <w:proofErr w:type="gramEnd"/>
-      <w:r>
-        <w:rPr>
-          <w:rFonts w:ascii="Courier" w:eastAsia="Courier" w:hAnsi="Courier" w:cs="Courier"/>
-        </w:rPr>
-        <w:t>10)</w:t>
-      </w:r>
-    </w:p>
-    <w:p>
-      <w:pPr>
-        <w:pBdr>
-          <w:top w:val="single" w:sz="4" w:space="1" w:color="000000"/>
-          <w:left w:val="single" w:sz="4" w:space="4" w:color="000000"/>
-          <w:bottom w:val="single" w:sz="4" w:space="1" w:color="000000"/>
-          <w:right w:val="single" w:sz="4" w:space="4" w:color="000000"/>
-        </w:pBdr>
-        <w:rPr>
-          <w:rFonts w:ascii="Courier" w:eastAsia="Courier" w:hAnsi="Courier" w:cs="Courier"/>
-        </w:rPr>
-      </w:pPr>
       <w:proofErr w:type="spellStart"/>
       <w:proofErr w:type="gramStart"/>
       <w:r>
@@ -461,21 +499,82 @@
         <w:rPr>
           <w:rFonts w:ascii="Courier" w:eastAsia="Courier" w:hAnsi="Courier" w:cs="Courier"/>
         </w:rPr>
-        <w:t>(0, -45)</w:t>
-      </w:r>
-    </w:p>
-    <w:p>
-      <w:pPr>
-        <w:pBdr>
-          <w:top w:val="single" w:sz="4" w:space="1" w:color="000000"/>
-          <w:left w:val="single" w:sz="4" w:space="4" w:color="000000"/>
-          <w:bottom w:val="single" w:sz="4" w:space="1" w:color="000000"/>
-          <w:right w:val="single" w:sz="4" w:space="4" w:color="000000"/>
-        </w:pBdr>
-        <w:rPr>
-          <w:rFonts w:ascii="Courier" w:eastAsia="Courier" w:hAnsi="Courier" w:cs="Courier"/>
-        </w:rPr>
-      </w:pPr>
+        <w:t>(0, 0)</w:t>
+      </w:r>
+    </w:p>
+    <w:p/>
+    <w:p>
+      <w:pPr>
+        <w:rPr>
+          <w:rFonts w:ascii="Calibri" w:eastAsia="Calibri" w:hAnsi="Calibri" w:cs="Calibri"/>
+        </w:rPr>
+      </w:pPr>
+      <w:r>
+        <w:rPr>
+          <w:rFonts w:ascii="Calibri" w:eastAsia="Calibri" w:hAnsi="Calibri" w:cs="Calibri"/>
+          <w:b/>
+        </w:rPr>
+        <w:t xml:space="preserve">Potential Problems: </w:t>
+      </w:r>
+      <w:r>
+        <w:rPr>
+          <w:rFonts w:ascii="Calibri" w:eastAsia="Calibri" w:hAnsi="Calibri" w:cs="Calibri"/>
+        </w:rPr>
+        <w:t>If the ultrasonic servo starts at 0 in the new program (or -45 in the first program) then the program will appear to do nothing at all.  Until WS6, there are no commands available to delay the execution of the next command in an Initio program.  There is obviously quite a lot of scope for confusion here that may need explaining.</w:t>
+      </w:r>
+    </w:p>
+    <w:p>
+      <w:pPr>
+        <w:rPr>
+          <w:rFonts w:ascii="Calibri" w:eastAsia="Calibri" w:hAnsi="Calibri" w:cs="Calibri"/>
+        </w:rPr>
+      </w:pPr>
+    </w:p>
+    <w:p>
+      <w:pPr>
+        <w:rPr>
+          <w:rFonts w:ascii="Calibri" w:eastAsia="Calibri" w:hAnsi="Calibri" w:cs="Calibri"/>
+          <w:b/>
+          <w:u w:val="single"/>
+        </w:rPr>
+      </w:pPr>
+      <w:r>
+        <w:rPr>
+          <w:rFonts w:ascii="Calibri" w:eastAsia="Calibri" w:hAnsi="Calibri" w:cs="Calibri"/>
+          <w:b/>
+          <w:u w:val="single"/>
+        </w:rPr>
+        <w:t>WS6</w:t>
+      </w:r>
+    </w:p>
+    <w:p>
+      <w:pPr>
+        <w:rPr>
+          <w:rFonts w:ascii="Calibri" w:eastAsia="Calibri" w:hAnsi="Calibri" w:cs="Calibri"/>
+          <w:b/>
+        </w:rPr>
+      </w:pPr>
+    </w:p>
+    <w:p>
+      <w:pPr>
+        <w:rPr>
+          <w:rFonts w:ascii="Calibri" w:eastAsia="Calibri" w:hAnsi="Calibri" w:cs="Calibri"/>
+          <w:u w:val="single"/>
+        </w:rPr>
+      </w:pPr>
+      <w:r>
+        <w:rPr>
+          <w:rFonts w:ascii="Calibri" w:eastAsia="Calibri" w:hAnsi="Calibri" w:cs="Calibri"/>
+          <w:b/>
+        </w:rPr>
+        <w:t xml:space="preserve">Troubleshooting: </w:t>
+      </w:r>
+      <w:r>
+        <w:rPr>
+          <w:rFonts w:ascii="Calibri" w:eastAsia="Calibri" w:hAnsi="Calibri" w:cs="Calibri"/>
+        </w:rPr>
+        <w:t xml:space="preserve">Students can still type commands into the IDLE window (e.g. </w:t>
+      </w:r>
       <w:proofErr w:type="spellStart"/>
       <w:proofErr w:type="gramStart"/>
       <w:r>
@@ -492,69 +591,12 @@
         </w:rPr>
         <w:t>()</w:t>
       </w:r>
-    </w:p>
-    <w:p>
-      <w:pPr>
-        <w:pBdr>
-          <w:top w:val="single" w:sz="4" w:space="1" w:color="000000"/>
-          <w:left w:val="single" w:sz="4" w:space="4" w:color="000000"/>
-          <w:bottom w:val="single" w:sz="4" w:space="1" w:color="000000"/>
-          <w:right w:val="single" w:sz="4" w:space="4" w:color="000000"/>
-        </w:pBdr>
-        <w:rPr>
-          <w:rFonts w:ascii="Courier" w:eastAsia="Courier" w:hAnsi="Courier" w:cs="Courier"/>
-        </w:rPr>
-      </w:pPr>
-      <w:proofErr w:type="spellStart"/>
-      <w:proofErr w:type="gramStart"/>
-      <w:r>
-        <w:rPr>
-          <w:rFonts w:ascii="Courier" w:eastAsia="Courier" w:hAnsi="Courier" w:cs="Courier"/>
-        </w:rPr>
-        <w:t>initio.setServo</w:t>
-      </w:r>
-      <w:proofErr w:type="spellEnd"/>
-      <w:proofErr w:type="gramEnd"/>
-      <w:r>
-        <w:rPr>
-          <w:rFonts w:ascii="Courier" w:eastAsia="Courier" w:hAnsi="Courier" w:cs="Courier"/>
-        </w:rPr>
-        <w:t>(0, 0)</w:t>
-      </w:r>
-    </w:p>
-    <w:p/>
-    <w:p>
-      <w:pPr>
-        <w:rPr>
-          <w:rFonts w:ascii="Calibri" w:eastAsia="Calibri" w:hAnsi="Calibri" w:cs="Calibri"/>
-        </w:rPr>
-      </w:pPr>
-      <w:r>
-        <w:rPr>
-          <w:rFonts w:ascii="Calibri" w:eastAsia="Calibri" w:hAnsi="Calibri" w:cs="Calibri"/>
-          <w:b/>
-        </w:rPr>
-        <w:t xml:space="preserve">Potential Problems: </w:t>
-      </w:r>
-      <w:r>
-        <w:rPr>
-          <w:rFonts w:ascii="Calibri" w:eastAsia="Calibri" w:hAnsi="Calibri" w:cs="Calibri"/>
-        </w:rPr>
-        <w:t xml:space="preserve">If the ultrasonic servo starts at 0 in the new program (or -45 in the first program) then the program will appear to do nothing at all.  Until WS6, </w:t>
-      </w:r>
-      <w:r>
-        <w:rPr>
-          <w:rFonts w:ascii="Calibri" w:eastAsia="Calibri" w:hAnsi="Calibri" w:cs="Calibri"/>
-        </w:rPr>
-        <w:t>there are no commands available to delay the execution of the next command in an Initio program.  There is obviously quite a lot of scope for confusion here that may need explaining.</w:t>
-      </w:r>
-    </w:p>
-    <w:p>
-      <w:pPr>
-        <w:rPr>
-          <w:rFonts w:ascii="Calibri" w:eastAsia="Calibri" w:hAnsi="Calibri" w:cs="Calibri"/>
-        </w:rPr>
-      </w:pPr>
+      <w:r>
+        <w:rPr>
+          <w:rFonts w:ascii="Calibri" w:eastAsia="Calibri" w:hAnsi="Calibri" w:cs="Calibri"/>
+        </w:rPr>
+        <w:t>) even after running a program from a file.</w:t>
+      </w:r>
     </w:p>
     <w:p>
       <w:pPr>
@@ -564,74 +606,6 @@
           <w:u w:val="single"/>
         </w:rPr>
       </w:pPr>
-      <w:r>
-        <w:rPr>
-          <w:rFonts w:ascii="Calibri" w:eastAsia="Calibri" w:hAnsi="Calibri" w:cs="Calibri"/>
-          <w:b/>
-          <w:u w:val="single"/>
-        </w:rPr>
-        <w:t>WS6</w:t>
-      </w:r>
-    </w:p>
-    <w:p>
-      <w:pPr>
-        <w:rPr>
-          <w:rFonts w:ascii="Calibri" w:eastAsia="Calibri" w:hAnsi="Calibri" w:cs="Calibri"/>
-          <w:b/>
-        </w:rPr>
-      </w:pPr>
-    </w:p>
-    <w:p>
-      <w:pPr>
-        <w:rPr>
-          <w:rFonts w:ascii="Calibri" w:eastAsia="Calibri" w:hAnsi="Calibri" w:cs="Calibri"/>
-          <w:u w:val="single"/>
-        </w:rPr>
-      </w:pPr>
-      <w:r>
-        <w:rPr>
-          <w:rFonts w:ascii="Calibri" w:eastAsia="Calibri" w:hAnsi="Calibri" w:cs="Calibri"/>
-          <w:b/>
-        </w:rPr>
-        <w:t xml:space="preserve">Troubleshooting: </w:t>
-      </w:r>
-      <w:r>
-        <w:rPr>
-          <w:rFonts w:ascii="Calibri" w:eastAsia="Calibri" w:hAnsi="Calibri" w:cs="Calibri"/>
-        </w:rPr>
-        <w:t xml:space="preserve">Students can still type commands into the IDLE window (e.g. </w:t>
-      </w:r>
-      <w:proofErr w:type="spellStart"/>
-      <w:proofErr w:type="gramStart"/>
-      <w:r>
-        <w:rPr>
-          <w:rFonts w:ascii="Courier" w:eastAsia="Courier" w:hAnsi="Courier" w:cs="Courier"/>
-        </w:rPr>
-        <w:t>initio.stop</w:t>
-      </w:r>
-      <w:proofErr w:type="spellEnd"/>
-      <w:proofErr w:type="gramEnd"/>
-      <w:r>
-        <w:rPr>
-          <w:rFonts w:ascii="Courier" w:eastAsia="Courier" w:hAnsi="Courier" w:cs="Courier"/>
-        </w:rPr>
-        <w:t>()</w:t>
-      </w:r>
-      <w:r>
-        <w:rPr>
-          <w:rFonts w:ascii="Calibri" w:eastAsia="Calibri" w:hAnsi="Calibri" w:cs="Calibri"/>
-        </w:rPr>
-        <w:t>) even after running a program from a file.</w:t>
-      </w:r>
-    </w:p>
-    <w:p>
-      <w:pPr>
-        <w:rPr>
-          <w:rFonts w:ascii="Calibri" w:eastAsia="Calibri" w:hAnsi="Calibri" w:cs="Calibri"/>
-          <w:b/>
-          <w:u w:val="single"/>
-        </w:rPr>
-      </w:pPr>
     </w:p>
     <w:p>
       <w:pPr>
@@ -706,13 +680,7 @@
         <w:rPr>
           <w:rFonts w:ascii="Courier" w:eastAsia="Courier" w:hAnsi="Courier" w:cs="Courier"/>
         </w:rPr>
-        <w:t>time.sle</w:t>
-      </w:r>
-      <w:r>
-        <w:rPr>
-          <w:rFonts w:ascii="Courier" w:eastAsia="Courier" w:hAnsi="Courier" w:cs="Courier"/>
-        </w:rPr>
-        <w:t>ep</w:t>
+        <w:t>time.sleep</w:t>
       </w:r>
       <w:proofErr w:type="spellEnd"/>
       <w:r>
@@ -1004,6 +972,3641 @@
           <w:rFonts w:ascii="Courier" w:eastAsia="Courier" w:hAnsi="Courier" w:cs="Courier"/>
         </w:rPr>
         <w:t>initio.stop</w:t>
+      </w:r>
+      <w:proofErr w:type="spellEnd"/>
+      <w:proofErr w:type="gramEnd"/>
+      <w:r>
+        <w:rPr>
+          <w:rFonts w:ascii="Courier" w:eastAsia="Courier" w:hAnsi="Courier" w:cs="Courier"/>
+        </w:rPr>
+        <w:t>()</w:t>
+      </w:r>
+    </w:p>
+    <w:p>
+      <w:pPr>
+        <w:jc w:val="both"/>
+        <w:rPr>
+          <w:rFonts w:ascii="Calibri" w:eastAsia="Calibri" w:hAnsi="Calibri" w:cs="Calibri"/>
+        </w:rPr>
+      </w:pPr>
+    </w:p>
+    <w:p>
+      <w:pPr>
+        <w:jc w:val="both"/>
+        <w:rPr>
+          <w:rFonts w:ascii="Calibri" w:eastAsia="Calibri" w:hAnsi="Calibri" w:cs="Calibri"/>
+        </w:rPr>
+      </w:pPr>
+      <w:r>
+        <w:rPr>
+          <w:rFonts w:ascii="Calibri" w:eastAsia="Calibri" w:hAnsi="Calibri" w:cs="Calibri"/>
+          <w:b/>
+          <w:u w:val="single"/>
+        </w:rPr>
+        <w:t>Exercises 6: Simple Programs</w:t>
+      </w:r>
+    </w:p>
+    <w:p>
+      <w:pPr>
+        <w:rPr>
+          <w:rFonts w:ascii="Calibri" w:eastAsia="Calibri" w:hAnsi="Calibri" w:cs="Calibri"/>
+          <w:b/>
+        </w:rPr>
+      </w:pPr>
+    </w:p>
+    <w:p>
+      <w:pPr>
+        <w:rPr>
+          <w:rFonts w:ascii="Calibri" w:eastAsia="Calibri" w:hAnsi="Calibri" w:cs="Calibri"/>
+          <w:b/>
+        </w:rPr>
+      </w:pPr>
+      <w:r>
+        <w:rPr>
+          <w:rFonts w:ascii="Calibri" w:eastAsia="Calibri" w:hAnsi="Calibri" w:cs="Calibri"/>
+          <w:b/>
+        </w:rPr>
+        <w:t>Sample Answer 1:</w:t>
+      </w:r>
+    </w:p>
+    <w:p/>
+    <w:p>
+      <w:pPr>
+        <w:pBdr>
+          <w:top w:val="single" w:sz="4" w:space="1" w:color="000000"/>
+          <w:left w:val="single" w:sz="4" w:space="4" w:color="000000"/>
+          <w:bottom w:val="single" w:sz="4" w:space="1" w:color="000000"/>
+          <w:right w:val="single" w:sz="4" w:space="4" w:color="000000"/>
+        </w:pBdr>
+        <w:rPr>
+          <w:rFonts w:ascii="Courier" w:eastAsia="Courier" w:hAnsi="Courier" w:cs="Courier"/>
+        </w:rPr>
+      </w:pPr>
+      <w:r>
+        <w:rPr>
+          <w:rFonts w:ascii="Courier" w:eastAsia="Courier" w:hAnsi="Courier" w:cs="Courier"/>
+        </w:rPr>
+        <w:t xml:space="preserve">import </w:t>
+      </w:r>
+      <w:proofErr w:type="spellStart"/>
+      <w:proofErr w:type="gramStart"/>
+      <w:r>
+        <w:rPr>
+          <w:rFonts w:ascii="Courier" w:eastAsia="Courier" w:hAnsi="Courier" w:cs="Courier"/>
+        </w:rPr>
+        <w:t>simclient.simrobot</w:t>
+      </w:r>
+      <w:proofErr w:type="spellEnd"/>
+      <w:proofErr w:type="gramEnd"/>
+      <w:r>
+        <w:rPr>
+          <w:rFonts w:ascii="Courier" w:eastAsia="Courier" w:hAnsi="Courier" w:cs="Courier"/>
+        </w:rPr>
+        <w:t xml:space="preserve"> as initio, time</w:t>
+      </w:r>
+    </w:p>
+    <w:p>
+      <w:pPr>
+        <w:pBdr>
+          <w:top w:val="single" w:sz="4" w:space="1" w:color="000000"/>
+          <w:left w:val="single" w:sz="4" w:space="4" w:color="000000"/>
+          <w:bottom w:val="single" w:sz="4" w:space="1" w:color="000000"/>
+          <w:right w:val="single" w:sz="4" w:space="4" w:color="000000"/>
+        </w:pBdr>
+        <w:rPr>
+          <w:rFonts w:ascii="Courier" w:eastAsia="Courier" w:hAnsi="Courier" w:cs="Courier"/>
+        </w:rPr>
+      </w:pPr>
+    </w:p>
+    <w:p>
+      <w:pPr>
+        <w:pBdr>
+          <w:top w:val="single" w:sz="4" w:space="1" w:color="000000"/>
+          <w:left w:val="single" w:sz="4" w:space="4" w:color="000000"/>
+          <w:bottom w:val="single" w:sz="4" w:space="1" w:color="000000"/>
+          <w:right w:val="single" w:sz="4" w:space="4" w:color="000000"/>
+        </w:pBdr>
+        <w:rPr>
+          <w:rFonts w:ascii="Courier" w:eastAsia="Courier" w:hAnsi="Courier" w:cs="Courier"/>
+        </w:rPr>
+      </w:pPr>
+      <w:proofErr w:type="spellStart"/>
+      <w:proofErr w:type="gramStart"/>
+      <w:r>
+        <w:rPr>
+          <w:rFonts w:ascii="Courier" w:eastAsia="Courier" w:hAnsi="Courier" w:cs="Courier"/>
+        </w:rPr>
+        <w:t>initio.init</w:t>
+      </w:r>
+      <w:proofErr w:type="spellEnd"/>
+      <w:proofErr w:type="gramEnd"/>
+      <w:r>
+        <w:rPr>
+          <w:rFonts w:ascii="Courier" w:eastAsia="Courier" w:hAnsi="Courier" w:cs="Courier"/>
+        </w:rPr>
+        <w:t>()</w:t>
+      </w:r>
+    </w:p>
+    <w:p>
+      <w:pPr>
+        <w:pBdr>
+          <w:top w:val="single" w:sz="4" w:space="1" w:color="000000"/>
+          <w:left w:val="single" w:sz="4" w:space="4" w:color="000000"/>
+          <w:bottom w:val="single" w:sz="4" w:space="1" w:color="000000"/>
+          <w:right w:val="single" w:sz="4" w:space="4" w:color="000000"/>
+        </w:pBdr>
+        <w:rPr>
+          <w:rFonts w:ascii="Courier" w:eastAsia="Courier" w:hAnsi="Courier" w:cs="Courier"/>
+        </w:rPr>
+      </w:pPr>
+    </w:p>
+    <w:p>
+      <w:pPr>
+        <w:pBdr>
+          <w:top w:val="single" w:sz="4" w:space="1" w:color="000000"/>
+          <w:left w:val="single" w:sz="4" w:space="4" w:color="000000"/>
+          <w:bottom w:val="single" w:sz="4" w:space="1" w:color="000000"/>
+          <w:right w:val="single" w:sz="4" w:space="4" w:color="000000"/>
+        </w:pBdr>
+        <w:rPr>
+          <w:rFonts w:ascii="Courier" w:eastAsia="Courier" w:hAnsi="Courier" w:cs="Courier"/>
+        </w:rPr>
+      </w:pPr>
+      <w:proofErr w:type="spellStart"/>
+      <w:proofErr w:type="gramStart"/>
+      <w:r>
+        <w:rPr>
+          <w:rFonts w:ascii="Courier" w:eastAsia="Courier" w:hAnsi="Courier" w:cs="Courier"/>
+        </w:rPr>
+        <w:t>initio.spinRight</w:t>
+      </w:r>
+      <w:proofErr w:type="spellEnd"/>
+      <w:proofErr w:type="gramEnd"/>
+      <w:r>
+        <w:rPr>
+          <w:rFonts w:ascii="Courier" w:eastAsia="Courier" w:hAnsi="Courier" w:cs="Courier"/>
+        </w:rPr>
+        <w:t>(10)</w:t>
+      </w:r>
+    </w:p>
+    <w:p>
+      <w:pPr>
+        <w:pBdr>
+          <w:top w:val="single" w:sz="4" w:space="1" w:color="000000"/>
+          <w:left w:val="single" w:sz="4" w:space="4" w:color="000000"/>
+          <w:bottom w:val="single" w:sz="4" w:space="1" w:color="000000"/>
+          <w:right w:val="single" w:sz="4" w:space="4" w:color="000000"/>
+        </w:pBdr>
+        <w:rPr>
+          <w:rFonts w:ascii="Courier" w:eastAsia="Courier" w:hAnsi="Courier" w:cs="Courier"/>
+        </w:rPr>
+      </w:pPr>
+      <w:proofErr w:type="spellStart"/>
+      <w:proofErr w:type="gramStart"/>
+      <w:r>
+        <w:rPr>
+          <w:rFonts w:ascii="Courier" w:eastAsia="Courier" w:hAnsi="Courier" w:cs="Courier"/>
+        </w:rPr>
+        <w:t>time.sleep</w:t>
+      </w:r>
+      <w:proofErr w:type="spellEnd"/>
+      <w:proofErr w:type="gramEnd"/>
+      <w:r>
+        <w:rPr>
+          <w:rFonts w:ascii="Courier" w:eastAsia="Courier" w:hAnsi="Courier" w:cs="Courier"/>
+        </w:rPr>
+        <w:t>(2)</w:t>
+      </w:r>
+    </w:p>
+    <w:p>
+      <w:pPr>
+        <w:pBdr>
+          <w:top w:val="single" w:sz="4" w:space="1" w:color="000000"/>
+          <w:left w:val="single" w:sz="4" w:space="4" w:color="000000"/>
+          <w:bottom w:val="single" w:sz="4" w:space="1" w:color="000000"/>
+          <w:right w:val="single" w:sz="4" w:space="4" w:color="000000"/>
+        </w:pBdr>
+        <w:rPr>
+          <w:rFonts w:ascii="Courier" w:eastAsia="Courier" w:hAnsi="Courier" w:cs="Courier"/>
+        </w:rPr>
+      </w:pPr>
+      <w:r>
+        <w:rPr>
+          <w:rFonts w:ascii="Courier" w:eastAsia="Courier" w:hAnsi="Courier" w:cs="Courier"/>
+        </w:rPr>
+        <w:t>print(</w:t>
+      </w:r>
+      <w:proofErr w:type="spellStart"/>
+      <w:proofErr w:type="gramStart"/>
+      <w:r>
+        <w:rPr>
+          <w:rFonts w:ascii="Courier" w:eastAsia="Courier" w:hAnsi="Courier" w:cs="Courier"/>
+        </w:rPr>
+        <w:t>initio.getDistance</w:t>
+      </w:r>
+      <w:proofErr w:type="spellEnd"/>
+      <w:proofErr w:type="gramEnd"/>
+      <w:r>
+        <w:rPr>
+          <w:rFonts w:ascii="Courier" w:eastAsia="Courier" w:hAnsi="Courier" w:cs="Courier"/>
+        </w:rPr>
+        <w:t>())</w:t>
+      </w:r>
+    </w:p>
+    <w:p>
+      <w:pPr>
+        <w:pBdr>
+          <w:top w:val="single" w:sz="4" w:space="1" w:color="000000"/>
+          <w:left w:val="single" w:sz="4" w:space="4" w:color="000000"/>
+          <w:bottom w:val="single" w:sz="4" w:space="1" w:color="000000"/>
+          <w:right w:val="single" w:sz="4" w:space="4" w:color="000000"/>
+        </w:pBdr>
+        <w:rPr>
+          <w:rFonts w:ascii="Courier" w:eastAsia="Courier" w:hAnsi="Courier" w:cs="Courier"/>
+        </w:rPr>
+      </w:pPr>
+      <w:proofErr w:type="spellStart"/>
+      <w:proofErr w:type="gramStart"/>
+      <w:r>
+        <w:rPr>
+          <w:rFonts w:ascii="Courier" w:eastAsia="Courier" w:hAnsi="Courier" w:cs="Courier"/>
+        </w:rPr>
+        <w:t>initio.stop</w:t>
+      </w:r>
+      <w:proofErr w:type="spellEnd"/>
+      <w:proofErr w:type="gramEnd"/>
+      <w:r>
+        <w:rPr>
+          <w:rFonts w:ascii="Courier" w:eastAsia="Courier" w:hAnsi="Courier" w:cs="Courier"/>
+        </w:rPr>
+        <w:t>()</w:t>
+      </w:r>
+    </w:p>
+    <w:p>
+      <w:pPr>
+        <w:rPr>
+          <w:rFonts w:ascii="Courier" w:eastAsia="Courier" w:hAnsi="Courier" w:cs="Courier"/>
+        </w:rPr>
+      </w:pPr>
+    </w:p>
+    <w:p>
+      <w:pPr>
+        <w:rPr>
+          <w:rFonts w:ascii="Calibri" w:eastAsia="Calibri" w:hAnsi="Calibri" w:cs="Calibri"/>
+          <w:b/>
+        </w:rPr>
+      </w:pPr>
+      <w:r>
+        <w:rPr>
+          <w:rFonts w:ascii="Calibri" w:eastAsia="Calibri" w:hAnsi="Calibri" w:cs="Calibri"/>
+          <w:b/>
+        </w:rPr>
+        <w:t>Sample Answer 2:</w:t>
+      </w:r>
+    </w:p>
+    <w:p/>
+    <w:p>
+      <w:pPr>
+        <w:pBdr>
+          <w:top w:val="single" w:sz="4" w:space="1" w:color="000000"/>
+          <w:left w:val="single" w:sz="4" w:space="4" w:color="000000"/>
+          <w:bottom w:val="single" w:sz="4" w:space="1" w:color="000000"/>
+          <w:right w:val="single" w:sz="4" w:space="4" w:color="000000"/>
+        </w:pBdr>
+        <w:rPr>
+          <w:rFonts w:ascii="Courier" w:eastAsia="Courier" w:hAnsi="Courier" w:cs="Courier"/>
+        </w:rPr>
+      </w:pPr>
+      <w:r>
+        <w:rPr>
+          <w:rFonts w:ascii="Courier" w:eastAsia="Courier" w:hAnsi="Courier" w:cs="Courier"/>
+        </w:rPr>
+        <w:t xml:space="preserve">import </w:t>
+      </w:r>
+      <w:proofErr w:type="spellStart"/>
+      <w:proofErr w:type="gramStart"/>
+      <w:r>
+        <w:rPr>
+          <w:rFonts w:ascii="Courier" w:eastAsia="Courier" w:hAnsi="Courier" w:cs="Courier"/>
+        </w:rPr>
+        <w:t>simclient.simrobot</w:t>
+      </w:r>
+      <w:proofErr w:type="spellEnd"/>
+      <w:proofErr w:type="gramEnd"/>
+      <w:r>
+        <w:rPr>
+          <w:rFonts w:ascii="Courier" w:eastAsia="Courier" w:hAnsi="Courier" w:cs="Courier"/>
+        </w:rPr>
+        <w:t xml:space="preserve"> as initio, time</w:t>
+      </w:r>
+    </w:p>
+    <w:p>
+      <w:pPr>
+        <w:pBdr>
+          <w:top w:val="single" w:sz="4" w:space="1" w:color="000000"/>
+          <w:left w:val="single" w:sz="4" w:space="4" w:color="000000"/>
+          <w:bottom w:val="single" w:sz="4" w:space="1" w:color="000000"/>
+          <w:right w:val="single" w:sz="4" w:space="4" w:color="000000"/>
+        </w:pBdr>
+        <w:rPr>
+          <w:rFonts w:ascii="Courier" w:eastAsia="Courier" w:hAnsi="Courier" w:cs="Courier"/>
+        </w:rPr>
+      </w:pPr>
+    </w:p>
+    <w:p>
+      <w:pPr>
+        <w:pBdr>
+          <w:top w:val="single" w:sz="4" w:space="1" w:color="000000"/>
+          <w:left w:val="single" w:sz="4" w:space="4" w:color="000000"/>
+          <w:bottom w:val="single" w:sz="4" w:space="1" w:color="000000"/>
+          <w:right w:val="single" w:sz="4" w:space="4" w:color="000000"/>
+        </w:pBdr>
+        <w:rPr>
+          <w:rFonts w:ascii="Courier" w:eastAsia="Courier" w:hAnsi="Courier" w:cs="Courier"/>
+        </w:rPr>
+      </w:pPr>
+      <w:proofErr w:type="spellStart"/>
+      <w:proofErr w:type="gramStart"/>
+      <w:r>
+        <w:rPr>
+          <w:rFonts w:ascii="Courier" w:eastAsia="Courier" w:hAnsi="Courier" w:cs="Courier"/>
+        </w:rPr>
+        <w:t>initio.init</w:t>
+      </w:r>
+      <w:proofErr w:type="spellEnd"/>
+      <w:proofErr w:type="gramEnd"/>
+      <w:r>
+        <w:rPr>
+          <w:rFonts w:ascii="Courier" w:eastAsia="Courier" w:hAnsi="Courier" w:cs="Courier"/>
+        </w:rPr>
+        <w:t>()</w:t>
+      </w:r>
+    </w:p>
+    <w:p>
+      <w:pPr>
+        <w:pBdr>
+          <w:top w:val="single" w:sz="4" w:space="1" w:color="000000"/>
+          <w:left w:val="single" w:sz="4" w:space="4" w:color="000000"/>
+          <w:bottom w:val="single" w:sz="4" w:space="1" w:color="000000"/>
+          <w:right w:val="single" w:sz="4" w:space="4" w:color="000000"/>
+        </w:pBdr>
+        <w:rPr>
+          <w:rFonts w:ascii="Courier" w:eastAsia="Courier" w:hAnsi="Courier" w:cs="Courier"/>
+        </w:rPr>
+      </w:pPr>
+    </w:p>
+    <w:p>
+      <w:pPr>
+        <w:pBdr>
+          <w:top w:val="single" w:sz="4" w:space="1" w:color="000000"/>
+          <w:left w:val="single" w:sz="4" w:space="4" w:color="000000"/>
+          <w:bottom w:val="single" w:sz="4" w:space="1" w:color="000000"/>
+          <w:right w:val="single" w:sz="4" w:space="4" w:color="000000"/>
+        </w:pBdr>
+        <w:rPr>
+          <w:rFonts w:ascii="Courier" w:eastAsia="Courier" w:hAnsi="Courier" w:cs="Courier"/>
+        </w:rPr>
+      </w:pPr>
+      <w:proofErr w:type="spellStart"/>
+      <w:proofErr w:type="gramStart"/>
+      <w:r>
+        <w:rPr>
+          <w:rFonts w:ascii="Courier" w:eastAsia="Courier" w:hAnsi="Courier" w:cs="Courier"/>
+        </w:rPr>
+        <w:t>initio.setServo</w:t>
+      </w:r>
+      <w:proofErr w:type="spellEnd"/>
+      <w:proofErr w:type="gramEnd"/>
+      <w:r>
+        <w:rPr>
+          <w:rFonts w:ascii="Courier" w:eastAsia="Courier" w:hAnsi="Courier" w:cs="Courier"/>
+        </w:rPr>
+        <w:t>(</w:t>
+      </w:r>
+      <w:r>
+        <w:rPr>
+          <w:rFonts w:ascii="Courier" w:eastAsia="Courier" w:hAnsi="Courier" w:cs="Courier"/>
+        </w:rPr>
+        <w:t>1</w:t>
+      </w:r>
+      <w:r>
+        <w:rPr>
+          <w:rFonts w:ascii="Courier" w:eastAsia="Courier" w:hAnsi="Courier" w:cs="Courier"/>
+        </w:rPr>
+        <w:t>, 20)</w:t>
+      </w:r>
+    </w:p>
+    <w:p>
+      <w:pPr>
+        <w:pBdr>
+          <w:top w:val="single" w:sz="4" w:space="1" w:color="000000"/>
+          <w:left w:val="single" w:sz="4" w:space="4" w:color="000000"/>
+          <w:bottom w:val="single" w:sz="4" w:space="1" w:color="000000"/>
+          <w:right w:val="single" w:sz="4" w:space="4" w:color="000000"/>
+        </w:pBdr>
+        <w:rPr>
+          <w:rFonts w:ascii="Courier" w:eastAsia="Courier" w:hAnsi="Courier" w:cs="Courier"/>
+        </w:rPr>
+      </w:pPr>
+      <w:proofErr w:type="spellStart"/>
+      <w:proofErr w:type="gramStart"/>
+      <w:r>
+        <w:rPr>
+          <w:rFonts w:ascii="Courier" w:eastAsia="Courier" w:hAnsi="Courier" w:cs="Courier"/>
+        </w:rPr>
+        <w:t>time.sleep</w:t>
+      </w:r>
+      <w:proofErr w:type="spellEnd"/>
+      <w:proofErr w:type="gramEnd"/>
+      <w:r>
+        <w:rPr>
+          <w:rFonts w:ascii="Courier" w:eastAsia="Courier" w:hAnsi="Courier" w:cs="Courier"/>
+        </w:rPr>
+        <w:t>(5)</w:t>
+      </w:r>
+    </w:p>
+    <w:p>
+      <w:pPr>
+        <w:pBdr>
+          <w:top w:val="single" w:sz="4" w:space="1" w:color="000000"/>
+          <w:left w:val="single" w:sz="4" w:space="4" w:color="000000"/>
+          <w:bottom w:val="single" w:sz="4" w:space="1" w:color="000000"/>
+          <w:right w:val="single" w:sz="4" w:space="4" w:color="000000"/>
+        </w:pBdr>
+        <w:rPr>
+          <w:rFonts w:ascii="Courier" w:eastAsia="Courier" w:hAnsi="Courier" w:cs="Courier"/>
+        </w:rPr>
+      </w:pPr>
+      <w:proofErr w:type="spellStart"/>
+      <w:proofErr w:type="gramStart"/>
+      <w:r>
+        <w:rPr>
+          <w:rFonts w:ascii="Courier" w:eastAsia="Courier" w:hAnsi="Courier" w:cs="Courier"/>
+        </w:rPr>
+        <w:t>initio.setServo</w:t>
+      </w:r>
+      <w:proofErr w:type="spellEnd"/>
+      <w:proofErr w:type="gramEnd"/>
+      <w:r>
+        <w:rPr>
+          <w:rFonts w:ascii="Courier" w:eastAsia="Courier" w:hAnsi="Courier" w:cs="Courier"/>
+        </w:rPr>
+        <w:t>(</w:t>
+      </w:r>
+      <w:r>
+        <w:rPr>
+          <w:rFonts w:ascii="Courier" w:eastAsia="Courier" w:hAnsi="Courier" w:cs="Courier"/>
+        </w:rPr>
+        <w:t>1</w:t>
+      </w:r>
+      <w:r>
+        <w:rPr>
+          <w:rFonts w:ascii="Courier" w:eastAsia="Courier" w:hAnsi="Courier" w:cs="Courier"/>
+        </w:rPr>
+        <w:t>, -20)</w:t>
+      </w:r>
+    </w:p>
+    <w:p>
+      <w:pPr>
+        <w:pBdr>
+          <w:top w:val="single" w:sz="4" w:space="1" w:color="000000"/>
+          <w:left w:val="single" w:sz="4" w:space="4" w:color="000000"/>
+          <w:bottom w:val="single" w:sz="4" w:space="1" w:color="000000"/>
+          <w:right w:val="single" w:sz="4" w:space="4" w:color="000000"/>
+        </w:pBdr>
+        <w:rPr>
+          <w:rFonts w:ascii="Courier" w:eastAsia="Courier" w:hAnsi="Courier" w:cs="Courier"/>
+        </w:rPr>
+      </w:pPr>
+      <w:proofErr w:type="spellStart"/>
+      <w:proofErr w:type="gramStart"/>
+      <w:r>
+        <w:rPr>
+          <w:rFonts w:ascii="Courier" w:eastAsia="Courier" w:hAnsi="Courier" w:cs="Courier"/>
+        </w:rPr>
+        <w:t>time.sleep</w:t>
+      </w:r>
+      <w:proofErr w:type="spellEnd"/>
+      <w:proofErr w:type="gramEnd"/>
+      <w:r>
+        <w:rPr>
+          <w:rFonts w:ascii="Courier" w:eastAsia="Courier" w:hAnsi="Courier" w:cs="Courier"/>
+        </w:rPr>
+        <w:t>(5)</w:t>
+      </w:r>
+    </w:p>
+    <w:p>
+      <w:pPr>
+        <w:pBdr>
+          <w:top w:val="single" w:sz="4" w:space="1" w:color="000000"/>
+          <w:left w:val="single" w:sz="4" w:space="4" w:color="000000"/>
+          <w:bottom w:val="single" w:sz="4" w:space="1" w:color="000000"/>
+          <w:right w:val="single" w:sz="4" w:space="4" w:color="000000"/>
+        </w:pBdr>
+        <w:rPr>
+          <w:rFonts w:ascii="Courier" w:eastAsia="Courier" w:hAnsi="Courier" w:cs="Courier"/>
+        </w:rPr>
+      </w:pPr>
+      <w:proofErr w:type="spellStart"/>
+      <w:proofErr w:type="gramStart"/>
+      <w:r>
+        <w:rPr>
+          <w:rFonts w:ascii="Courier" w:eastAsia="Courier" w:hAnsi="Courier" w:cs="Courier"/>
+        </w:rPr>
+        <w:t>initio.setServo</w:t>
+      </w:r>
+      <w:proofErr w:type="spellEnd"/>
+      <w:proofErr w:type="gramEnd"/>
+      <w:r>
+        <w:rPr>
+          <w:rFonts w:ascii="Courier" w:eastAsia="Courier" w:hAnsi="Courier" w:cs="Courier"/>
+        </w:rPr>
+        <w:t>(</w:t>
+      </w:r>
+      <w:r>
+        <w:rPr>
+          <w:rFonts w:ascii="Courier" w:eastAsia="Courier" w:hAnsi="Courier" w:cs="Courier"/>
+        </w:rPr>
+        <w:t>1</w:t>
+      </w:r>
+      <w:r>
+        <w:rPr>
+          <w:rFonts w:ascii="Courier" w:eastAsia="Courier" w:hAnsi="Courier" w:cs="Courier"/>
+        </w:rPr>
+        <w:t>, 0)</w:t>
+      </w:r>
+    </w:p>
+    <w:p>
+      <w:pPr>
+        <w:rPr>
+          <w:rFonts w:ascii="Courier" w:eastAsia="Courier" w:hAnsi="Courier" w:cs="Courier"/>
+        </w:rPr>
+      </w:pPr>
+    </w:p>
+    <w:p>
+      <w:pPr>
+        <w:rPr>
+          <w:rFonts w:ascii="Calibri" w:eastAsia="Calibri" w:hAnsi="Calibri" w:cs="Calibri"/>
+          <w:b/>
+        </w:rPr>
+      </w:pPr>
+    </w:p>
+    <w:p>
+      <w:pPr>
+        <w:rPr>
+          <w:rFonts w:ascii="Calibri" w:eastAsia="Calibri" w:hAnsi="Calibri" w:cs="Calibri"/>
+          <w:b/>
+        </w:rPr>
+      </w:pPr>
+    </w:p>
+    <w:p>
+      <w:pPr>
+        <w:rPr>
+          <w:rFonts w:ascii="Calibri" w:eastAsia="Calibri" w:hAnsi="Calibri" w:cs="Calibri"/>
+          <w:b/>
+        </w:rPr>
+      </w:pPr>
+    </w:p>
+    <w:p>
+      <w:pPr>
+        <w:rPr>
+          <w:rFonts w:ascii="Calibri" w:eastAsia="Calibri" w:hAnsi="Calibri" w:cs="Calibri"/>
+          <w:b/>
+        </w:rPr>
+      </w:pPr>
+    </w:p>
+    <w:p>
+      <w:pPr>
+        <w:rPr>
+          <w:rFonts w:ascii="Calibri" w:eastAsia="Calibri" w:hAnsi="Calibri" w:cs="Calibri"/>
+          <w:b/>
+        </w:rPr>
+      </w:pPr>
+    </w:p>
+    <w:p>
+      <w:pPr>
+        <w:rPr>
+          <w:rFonts w:ascii="Calibri" w:eastAsia="Calibri" w:hAnsi="Calibri" w:cs="Calibri"/>
+          <w:b/>
+        </w:rPr>
+      </w:pPr>
+    </w:p>
+    <w:p>
+      <w:pPr>
+        <w:rPr>
+          <w:rFonts w:ascii="Calibri" w:eastAsia="Calibri" w:hAnsi="Calibri" w:cs="Calibri"/>
+          <w:b/>
+        </w:rPr>
+      </w:pPr>
+    </w:p>
+    <w:p>
+      <w:pPr>
+        <w:rPr>
+          <w:rFonts w:ascii="Calibri" w:eastAsia="Calibri" w:hAnsi="Calibri" w:cs="Calibri"/>
+          <w:b/>
+        </w:rPr>
+      </w:pPr>
+    </w:p>
+    <w:p>
+      <w:pPr>
+        <w:rPr>
+          <w:rFonts w:ascii="Calibri" w:eastAsia="Calibri" w:hAnsi="Calibri" w:cs="Calibri"/>
+          <w:b/>
+        </w:rPr>
+      </w:pPr>
+    </w:p>
+    <w:p>
+      <w:pPr>
+        <w:rPr>
+          <w:rFonts w:ascii="Calibri" w:eastAsia="Calibri" w:hAnsi="Calibri" w:cs="Calibri"/>
+          <w:b/>
+        </w:rPr>
+      </w:pPr>
+    </w:p>
+    <w:p>
+      <w:pPr>
+        <w:rPr>
+          <w:rFonts w:ascii="Calibri" w:eastAsia="Calibri" w:hAnsi="Calibri" w:cs="Calibri"/>
+          <w:b/>
+        </w:rPr>
+      </w:pPr>
+    </w:p>
+    <w:p>
+      <w:pPr>
+        <w:rPr>
+          <w:rFonts w:ascii="Calibri" w:eastAsia="Calibri" w:hAnsi="Calibri" w:cs="Calibri"/>
+        </w:rPr>
+      </w:pPr>
+      <w:r>
+        <w:rPr>
+          <w:rFonts w:ascii="Calibri" w:eastAsia="Calibri" w:hAnsi="Calibri" w:cs="Calibri"/>
+          <w:b/>
+        </w:rPr>
+        <w:lastRenderedPageBreak/>
+        <w:t xml:space="preserve">Sample Answer 3:  </w:t>
+      </w:r>
+      <w:r>
+        <w:rPr>
+          <w:rFonts w:ascii="Calibri" w:eastAsia="Calibri" w:hAnsi="Calibri" w:cs="Calibri"/>
+        </w:rPr>
+        <w:t>Note that the answers may vary depending upon the speed the robot turns.</w:t>
+      </w:r>
+    </w:p>
+    <w:p>
+      <w:pPr>
+        <w:rPr>
+          <w:rFonts w:ascii="Calibri" w:eastAsia="Calibri" w:hAnsi="Calibri" w:cs="Calibri"/>
+        </w:rPr>
+      </w:pPr>
+    </w:p>
+    <w:p>
+      <w:pPr>
+        <w:rPr>
+          <w:rFonts w:ascii="Calibri" w:eastAsia="Calibri" w:hAnsi="Calibri" w:cs="Calibri"/>
+        </w:rPr>
+      </w:pPr>
+      <w:r>
+        <w:rPr>
+          <w:rFonts w:ascii="Calibri" w:eastAsia="Calibri" w:hAnsi="Calibri" w:cs="Calibri"/>
+        </w:rPr>
+        <w:t xml:space="preserve">This answer pauses each time readings are taken to help the programmer tell if a quarter circle has been turned.  </w:t>
+      </w:r>
+    </w:p>
+    <w:p/>
+    <w:p>
+      <w:pPr>
+        <w:pBdr>
+          <w:top w:val="single" w:sz="4" w:space="1" w:color="auto"/>
+          <w:left w:val="single" w:sz="4" w:space="4" w:color="auto"/>
+          <w:bottom w:val="single" w:sz="4" w:space="1" w:color="auto"/>
+          <w:right w:val="single" w:sz="4" w:space="4" w:color="auto"/>
+        </w:pBdr>
+        <w:rPr>
+          <w:rFonts w:ascii="Courier" w:eastAsia="Courier" w:hAnsi="Courier" w:cs="Courier"/>
+        </w:rPr>
+      </w:pPr>
+      <w:r>
+        <w:rPr>
+          <w:rFonts w:ascii="Courier" w:eastAsia="Courier" w:hAnsi="Courier" w:cs="Courier"/>
+        </w:rPr>
+        <w:t xml:space="preserve">import </w:t>
+      </w:r>
+      <w:proofErr w:type="spellStart"/>
+      <w:proofErr w:type="gramStart"/>
+      <w:r>
+        <w:rPr>
+          <w:rFonts w:ascii="Courier" w:eastAsia="Courier" w:hAnsi="Courier" w:cs="Courier"/>
+        </w:rPr>
+        <w:t>simclient.simrobot</w:t>
+      </w:r>
+      <w:proofErr w:type="spellEnd"/>
+      <w:proofErr w:type="gramEnd"/>
+      <w:r>
+        <w:rPr>
+          <w:rFonts w:ascii="Courier" w:eastAsia="Courier" w:hAnsi="Courier" w:cs="Courier"/>
+        </w:rPr>
+        <w:t xml:space="preserve"> as initio, time</w:t>
+      </w:r>
+    </w:p>
+    <w:p>
+      <w:pPr>
+        <w:pBdr>
+          <w:top w:val="single" w:sz="4" w:space="1" w:color="auto"/>
+          <w:left w:val="single" w:sz="4" w:space="4" w:color="auto"/>
+          <w:bottom w:val="single" w:sz="4" w:space="1" w:color="auto"/>
+          <w:right w:val="single" w:sz="4" w:space="4" w:color="auto"/>
+        </w:pBdr>
+        <w:rPr>
+          <w:rFonts w:ascii="Courier" w:eastAsia="Courier" w:hAnsi="Courier" w:cs="Courier"/>
+        </w:rPr>
+      </w:pPr>
+    </w:p>
+    <w:p>
+      <w:pPr>
+        <w:pBdr>
+          <w:top w:val="single" w:sz="4" w:space="1" w:color="auto"/>
+          <w:left w:val="single" w:sz="4" w:space="4" w:color="auto"/>
+          <w:bottom w:val="single" w:sz="4" w:space="1" w:color="auto"/>
+          <w:right w:val="single" w:sz="4" w:space="4" w:color="auto"/>
+        </w:pBdr>
+        <w:rPr>
+          <w:rFonts w:ascii="Courier" w:eastAsia="Courier" w:hAnsi="Courier" w:cs="Courier"/>
+        </w:rPr>
+      </w:pPr>
+      <w:proofErr w:type="spellStart"/>
+      <w:proofErr w:type="gramStart"/>
+      <w:r>
+        <w:rPr>
+          <w:rFonts w:ascii="Courier" w:eastAsia="Courier" w:hAnsi="Courier" w:cs="Courier"/>
+        </w:rPr>
+        <w:t>initio.init</w:t>
+      </w:r>
+      <w:proofErr w:type="spellEnd"/>
+      <w:proofErr w:type="gramEnd"/>
+      <w:r>
+        <w:rPr>
+          <w:rFonts w:ascii="Courier" w:eastAsia="Courier" w:hAnsi="Courier" w:cs="Courier"/>
+        </w:rPr>
+        <w:t>()</w:t>
+      </w:r>
+    </w:p>
+    <w:p>
+      <w:pPr>
+        <w:pBdr>
+          <w:top w:val="single" w:sz="4" w:space="1" w:color="auto"/>
+          <w:left w:val="single" w:sz="4" w:space="4" w:color="auto"/>
+          <w:bottom w:val="single" w:sz="4" w:space="1" w:color="auto"/>
+          <w:right w:val="single" w:sz="4" w:space="4" w:color="auto"/>
+        </w:pBdr>
+        <w:rPr>
+          <w:rFonts w:ascii="Courier" w:eastAsia="Courier" w:hAnsi="Courier" w:cs="Courier"/>
+        </w:rPr>
+      </w:pPr>
+    </w:p>
+    <w:p>
+      <w:pPr>
+        <w:pBdr>
+          <w:top w:val="single" w:sz="4" w:space="1" w:color="auto"/>
+          <w:left w:val="single" w:sz="4" w:space="4" w:color="auto"/>
+          <w:bottom w:val="single" w:sz="4" w:space="1" w:color="auto"/>
+          <w:right w:val="single" w:sz="4" w:space="4" w:color="auto"/>
+        </w:pBdr>
+        <w:rPr>
+          <w:rFonts w:ascii="Courier" w:eastAsia="Courier" w:hAnsi="Courier" w:cs="Courier"/>
+        </w:rPr>
+      </w:pPr>
+    </w:p>
+    <w:p>
+      <w:pPr>
+        <w:pBdr>
+          <w:top w:val="single" w:sz="4" w:space="1" w:color="auto"/>
+          <w:left w:val="single" w:sz="4" w:space="4" w:color="auto"/>
+          <w:bottom w:val="single" w:sz="4" w:space="1" w:color="auto"/>
+          <w:right w:val="single" w:sz="4" w:space="4" w:color="auto"/>
+        </w:pBdr>
+        <w:rPr>
+          <w:rFonts w:ascii="Courier" w:eastAsia="Courier" w:hAnsi="Courier" w:cs="Courier"/>
+        </w:rPr>
+      </w:pPr>
+      <w:r>
+        <w:rPr>
+          <w:rFonts w:ascii="Courier" w:eastAsia="Courier" w:hAnsi="Courier" w:cs="Courier"/>
+        </w:rPr>
+        <w:t>print(</w:t>
+      </w:r>
+      <w:proofErr w:type="spellStart"/>
+      <w:proofErr w:type="gramStart"/>
+      <w:r>
+        <w:rPr>
+          <w:rFonts w:ascii="Courier" w:eastAsia="Courier" w:hAnsi="Courier" w:cs="Courier"/>
+        </w:rPr>
+        <w:t>initio.irLeft</w:t>
+      </w:r>
+      <w:proofErr w:type="spellEnd"/>
+      <w:proofErr w:type="gramEnd"/>
+      <w:r>
+        <w:rPr>
+          <w:rFonts w:ascii="Courier" w:eastAsia="Courier" w:hAnsi="Courier" w:cs="Courier"/>
+        </w:rPr>
+        <w:t>())</w:t>
+      </w:r>
+    </w:p>
+    <w:p>
+      <w:pPr>
+        <w:pBdr>
+          <w:top w:val="single" w:sz="4" w:space="1" w:color="auto"/>
+          <w:left w:val="single" w:sz="4" w:space="4" w:color="auto"/>
+          <w:bottom w:val="single" w:sz="4" w:space="1" w:color="auto"/>
+          <w:right w:val="single" w:sz="4" w:space="4" w:color="auto"/>
+        </w:pBdr>
+        <w:rPr>
+          <w:rFonts w:ascii="Courier" w:eastAsia="Courier" w:hAnsi="Courier" w:cs="Courier"/>
+        </w:rPr>
+      </w:pPr>
+      <w:r>
+        <w:rPr>
+          <w:rFonts w:ascii="Courier" w:eastAsia="Courier" w:hAnsi="Courier" w:cs="Courier"/>
+        </w:rPr>
+        <w:t>print(</w:t>
+      </w:r>
+      <w:proofErr w:type="spellStart"/>
+      <w:proofErr w:type="gramStart"/>
+      <w:r>
+        <w:rPr>
+          <w:rFonts w:ascii="Courier" w:eastAsia="Courier" w:hAnsi="Courier" w:cs="Courier"/>
+        </w:rPr>
+        <w:t>initio.irRight</w:t>
+      </w:r>
+      <w:proofErr w:type="spellEnd"/>
+      <w:proofErr w:type="gramEnd"/>
+      <w:r>
+        <w:rPr>
+          <w:rFonts w:ascii="Courier" w:eastAsia="Courier" w:hAnsi="Courier" w:cs="Courier"/>
+        </w:rPr>
+        <w:t>())</w:t>
+      </w:r>
+    </w:p>
+    <w:p>
+      <w:pPr>
+        <w:pBdr>
+          <w:top w:val="single" w:sz="4" w:space="1" w:color="auto"/>
+          <w:left w:val="single" w:sz="4" w:space="4" w:color="auto"/>
+          <w:bottom w:val="single" w:sz="4" w:space="1" w:color="auto"/>
+          <w:right w:val="single" w:sz="4" w:space="4" w:color="auto"/>
+        </w:pBdr>
+        <w:rPr>
+          <w:rFonts w:ascii="Courier" w:eastAsia="Courier" w:hAnsi="Courier" w:cs="Courier"/>
+        </w:rPr>
+      </w:pPr>
+      <w:proofErr w:type="spellStart"/>
+      <w:proofErr w:type="gramStart"/>
+      <w:r>
+        <w:rPr>
+          <w:rFonts w:ascii="Courier" w:eastAsia="Courier" w:hAnsi="Courier" w:cs="Courier"/>
+        </w:rPr>
+        <w:t>initio.spinLeft</w:t>
+      </w:r>
+      <w:proofErr w:type="spellEnd"/>
+      <w:proofErr w:type="gramEnd"/>
+      <w:r>
+        <w:rPr>
+          <w:rFonts w:ascii="Courier" w:eastAsia="Courier" w:hAnsi="Courier" w:cs="Courier"/>
+        </w:rPr>
+        <w:t>(60)</w:t>
+      </w:r>
+    </w:p>
+    <w:p>
+      <w:pPr>
+        <w:pBdr>
+          <w:top w:val="single" w:sz="4" w:space="1" w:color="auto"/>
+          <w:left w:val="single" w:sz="4" w:space="4" w:color="auto"/>
+          <w:bottom w:val="single" w:sz="4" w:space="1" w:color="auto"/>
+          <w:right w:val="single" w:sz="4" w:space="4" w:color="auto"/>
+        </w:pBdr>
+        <w:rPr>
+          <w:rFonts w:ascii="Courier" w:eastAsia="Courier" w:hAnsi="Courier" w:cs="Courier"/>
+        </w:rPr>
+      </w:pPr>
+      <w:proofErr w:type="spellStart"/>
+      <w:proofErr w:type="gramStart"/>
+      <w:r>
+        <w:rPr>
+          <w:rFonts w:ascii="Courier" w:eastAsia="Courier" w:hAnsi="Courier" w:cs="Courier"/>
+        </w:rPr>
+        <w:t>time.sleep</w:t>
+      </w:r>
+      <w:proofErr w:type="spellEnd"/>
+      <w:proofErr w:type="gramEnd"/>
+      <w:r>
+        <w:rPr>
+          <w:rFonts w:ascii="Courier" w:eastAsia="Courier" w:hAnsi="Courier" w:cs="Courier"/>
+        </w:rPr>
+        <w:t>(1.5)</w:t>
+      </w:r>
+    </w:p>
+    <w:p>
+      <w:pPr>
+        <w:pBdr>
+          <w:top w:val="single" w:sz="4" w:space="1" w:color="auto"/>
+          <w:left w:val="single" w:sz="4" w:space="4" w:color="auto"/>
+          <w:bottom w:val="single" w:sz="4" w:space="1" w:color="auto"/>
+          <w:right w:val="single" w:sz="4" w:space="4" w:color="auto"/>
+        </w:pBdr>
+        <w:rPr>
+          <w:rFonts w:ascii="Courier" w:eastAsia="Courier" w:hAnsi="Courier" w:cs="Courier"/>
+        </w:rPr>
+      </w:pPr>
+      <w:proofErr w:type="spellStart"/>
+      <w:proofErr w:type="gramStart"/>
+      <w:r>
+        <w:rPr>
+          <w:rFonts w:ascii="Courier" w:eastAsia="Courier" w:hAnsi="Courier" w:cs="Courier"/>
+        </w:rPr>
+        <w:t>initio.stop</w:t>
+      </w:r>
+      <w:proofErr w:type="spellEnd"/>
+      <w:proofErr w:type="gramEnd"/>
+      <w:r>
+        <w:rPr>
+          <w:rFonts w:ascii="Courier" w:eastAsia="Courier" w:hAnsi="Courier" w:cs="Courier"/>
+        </w:rPr>
+        <w:t>()</w:t>
+      </w:r>
+    </w:p>
+    <w:p>
+      <w:pPr>
+        <w:pBdr>
+          <w:top w:val="single" w:sz="4" w:space="1" w:color="auto"/>
+          <w:left w:val="single" w:sz="4" w:space="4" w:color="auto"/>
+          <w:bottom w:val="single" w:sz="4" w:space="1" w:color="auto"/>
+          <w:right w:val="single" w:sz="4" w:space="4" w:color="auto"/>
+        </w:pBdr>
+        <w:rPr>
+          <w:rFonts w:ascii="Courier" w:eastAsia="Courier" w:hAnsi="Courier" w:cs="Courier"/>
+        </w:rPr>
+      </w:pPr>
+      <w:proofErr w:type="spellStart"/>
+      <w:proofErr w:type="gramStart"/>
+      <w:r>
+        <w:rPr>
+          <w:rFonts w:ascii="Courier" w:eastAsia="Courier" w:hAnsi="Courier" w:cs="Courier"/>
+        </w:rPr>
+        <w:t>time.sleep</w:t>
+      </w:r>
+      <w:proofErr w:type="spellEnd"/>
+      <w:proofErr w:type="gramEnd"/>
+      <w:r>
+        <w:rPr>
+          <w:rFonts w:ascii="Courier" w:eastAsia="Courier" w:hAnsi="Courier" w:cs="Courier"/>
+        </w:rPr>
+        <w:t>(1)</w:t>
+      </w:r>
+    </w:p>
+    <w:p>
+      <w:pPr>
+        <w:pBdr>
+          <w:top w:val="single" w:sz="4" w:space="1" w:color="auto"/>
+          <w:left w:val="single" w:sz="4" w:space="4" w:color="auto"/>
+          <w:bottom w:val="single" w:sz="4" w:space="1" w:color="auto"/>
+          <w:right w:val="single" w:sz="4" w:space="4" w:color="auto"/>
+        </w:pBdr>
+        <w:rPr>
+          <w:rFonts w:ascii="Courier" w:eastAsia="Courier" w:hAnsi="Courier" w:cs="Courier"/>
+        </w:rPr>
+      </w:pPr>
+      <w:r>
+        <w:rPr>
+          <w:rFonts w:ascii="Courier" w:eastAsia="Courier" w:hAnsi="Courier" w:cs="Courier"/>
+        </w:rPr>
+        <w:t>print(</w:t>
+      </w:r>
+      <w:proofErr w:type="spellStart"/>
+      <w:proofErr w:type="gramStart"/>
+      <w:r>
+        <w:rPr>
+          <w:rFonts w:ascii="Courier" w:eastAsia="Courier" w:hAnsi="Courier" w:cs="Courier"/>
+        </w:rPr>
+        <w:t>initio.irLeft</w:t>
+      </w:r>
+      <w:proofErr w:type="spellEnd"/>
+      <w:proofErr w:type="gramEnd"/>
+      <w:r>
+        <w:rPr>
+          <w:rFonts w:ascii="Courier" w:eastAsia="Courier" w:hAnsi="Courier" w:cs="Courier"/>
+        </w:rPr>
+        <w:t>())</w:t>
+      </w:r>
+    </w:p>
+    <w:p>
+      <w:pPr>
+        <w:pBdr>
+          <w:top w:val="single" w:sz="4" w:space="1" w:color="auto"/>
+          <w:left w:val="single" w:sz="4" w:space="4" w:color="auto"/>
+          <w:bottom w:val="single" w:sz="4" w:space="1" w:color="auto"/>
+          <w:right w:val="single" w:sz="4" w:space="4" w:color="auto"/>
+        </w:pBdr>
+        <w:rPr>
+          <w:rFonts w:ascii="Courier" w:eastAsia="Courier" w:hAnsi="Courier" w:cs="Courier"/>
+        </w:rPr>
+      </w:pPr>
+      <w:r>
+        <w:rPr>
+          <w:rFonts w:ascii="Courier" w:eastAsia="Courier" w:hAnsi="Courier" w:cs="Courier"/>
+        </w:rPr>
+        <w:t>print(</w:t>
+      </w:r>
+      <w:proofErr w:type="spellStart"/>
+      <w:proofErr w:type="gramStart"/>
+      <w:r>
+        <w:rPr>
+          <w:rFonts w:ascii="Courier" w:eastAsia="Courier" w:hAnsi="Courier" w:cs="Courier"/>
+        </w:rPr>
+        <w:t>initio.irRight</w:t>
+      </w:r>
+      <w:proofErr w:type="spellEnd"/>
+      <w:proofErr w:type="gramEnd"/>
+      <w:r>
+        <w:rPr>
+          <w:rFonts w:ascii="Courier" w:eastAsia="Courier" w:hAnsi="Courier" w:cs="Courier"/>
+        </w:rPr>
+        <w:t>())</w:t>
+      </w:r>
+    </w:p>
+    <w:p>
+      <w:pPr>
+        <w:pBdr>
+          <w:top w:val="single" w:sz="4" w:space="1" w:color="auto"/>
+          <w:left w:val="single" w:sz="4" w:space="4" w:color="auto"/>
+          <w:bottom w:val="single" w:sz="4" w:space="1" w:color="auto"/>
+          <w:right w:val="single" w:sz="4" w:space="4" w:color="auto"/>
+        </w:pBdr>
+        <w:rPr>
+          <w:rFonts w:ascii="Courier" w:eastAsia="Courier" w:hAnsi="Courier" w:cs="Courier"/>
+        </w:rPr>
+      </w:pPr>
+      <w:proofErr w:type="spellStart"/>
+      <w:proofErr w:type="gramStart"/>
+      <w:r>
+        <w:rPr>
+          <w:rFonts w:ascii="Courier" w:eastAsia="Courier" w:hAnsi="Courier" w:cs="Courier"/>
+        </w:rPr>
+        <w:t>initio.spinLeft</w:t>
+      </w:r>
+      <w:proofErr w:type="spellEnd"/>
+      <w:proofErr w:type="gramEnd"/>
+      <w:r>
+        <w:rPr>
+          <w:rFonts w:ascii="Courier" w:eastAsia="Courier" w:hAnsi="Courier" w:cs="Courier"/>
+        </w:rPr>
+        <w:t>(60)</w:t>
+      </w:r>
+    </w:p>
+    <w:p>
+      <w:pPr>
+        <w:pBdr>
+          <w:top w:val="single" w:sz="4" w:space="1" w:color="auto"/>
+          <w:left w:val="single" w:sz="4" w:space="4" w:color="auto"/>
+          <w:bottom w:val="single" w:sz="4" w:space="1" w:color="auto"/>
+          <w:right w:val="single" w:sz="4" w:space="4" w:color="auto"/>
+        </w:pBdr>
+        <w:rPr>
+          <w:rFonts w:ascii="Courier" w:eastAsia="Courier" w:hAnsi="Courier" w:cs="Courier"/>
+        </w:rPr>
+      </w:pPr>
+      <w:proofErr w:type="spellStart"/>
+      <w:proofErr w:type="gramStart"/>
+      <w:r>
+        <w:rPr>
+          <w:rFonts w:ascii="Courier" w:eastAsia="Courier" w:hAnsi="Courier" w:cs="Courier"/>
+        </w:rPr>
+        <w:t>time.sleep</w:t>
+      </w:r>
+      <w:proofErr w:type="spellEnd"/>
+      <w:proofErr w:type="gramEnd"/>
+      <w:r>
+        <w:rPr>
+          <w:rFonts w:ascii="Courier" w:eastAsia="Courier" w:hAnsi="Courier" w:cs="Courier"/>
+        </w:rPr>
+        <w:t>(1.5)</w:t>
+      </w:r>
+    </w:p>
+    <w:p>
+      <w:pPr>
+        <w:pBdr>
+          <w:top w:val="single" w:sz="4" w:space="1" w:color="auto"/>
+          <w:left w:val="single" w:sz="4" w:space="4" w:color="auto"/>
+          <w:bottom w:val="single" w:sz="4" w:space="1" w:color="auto"/>
+          <w:right w:val="single" w:sz="4" w:space="4" w:color="auto"/>
+        </w:pBdr>
+        <w:rPr>
+          <w:rFonts w:ascii="Courier" w:eastAsia="Courier" w:hAnsi="Courier" w:cs="Courier"/>
+        </w:rPr>
+      </w:pPr>
+      <w:proofErr w:type="spellStart"/>
+      <w:proofErr w:type="gramStart"/>
+      <w:r>
+        <w:rPr>
+          <w:rFonts w:ascii="Courier" w:eastAsia="Courier" w:hAnsi="Courier" w:cs="Courier"/>
+        </w:rPr>
+        <w:t>initio.stop</w:t>
+      </w:r>
+      <w:proofErr w:type="spellEnd"/>
+      <w:proofErr w:type="gramEnd"/>
+      <w:r>
+        <w:rPr>
+          <w:rFonts w:ascii="Courier" w:eastAsia="Courier" w:hAnsi="Courier" w:cs="Courier"/>
+        </w:rPr>
+        <w:t>()</w:t>
+      </w:r>
+    </w:p>
+    <w:p>
+      <w:pPr>
+        <w:pBdr>
+          <w:top w:val="single" w:sz="4" w:space="1" w:color="auto"/>
+          <w:left w:val="single" w:sz="4" w:space="4" w:color="auto"/>
+          <w:bottom w:val="single" w:sz="4" w:space="1" w:color="auto"/>
+          <w:right w:val="single" w:sz="4" w:space="4" w:color="auto"/>
+        </w:pBdr>
+        <w:rPr>
+          <w:rFonts w:ascii="Courier" w:eastAsia="Courier" w:hAnsi="Courier" w:cs="Courier"/>
+        </w:rPr>
+      </w:pPr>
+      <w:proofErr w:type="spellStart"/>
+      <w:proofErr w:type="gramStart"/>
+      <w:r>
+        <w:rPr>
+          <w:rFonts w:ascii="Courier" w:eastAsia="Courier" w:hAnsi="Courier" w:cs="Courier"/>
+        </w:rPr>
+        <w:t>time.sleep</w:t>
+      </w:r>
+      <w:proofErr w:type="spellEnd"/>
+      <w:proofErr w:type="gramEnd"/>
+      <w:r>
+        <w:rPr>
+          <w:rFonts w:ascii="Courier" w:eastAsia="Courier" w:hAnsi="Courier" w:cs="Courier"/>
+        </w:rPr>
+        <w:t>(1)</w:t>
+      </w:r>
+    </w:p>
+    <w:p>
+      <w:pPr>
+        <w:pBdr>
+          <w:top w:val="single" w:sz="4" w:space="1" w:color="auto"/>
+          <w:left w:val="single" w:sz="4" w:space="4" w:color="auto"/>
+          <w:bottom w:val="single" w:sz="4" w:space="1" w:color="auto"/>
+          <w:right w:val="single" w:sz="4" w:space="4" w:color="auto"/>
+        </w:pBdr>
+        <w:rPr>
+          <w:rFonts w:ascii="Courier" w:eastAsia="Courier" w:hAnsi="Courier" w:cs="Courier"/>
+        </w:rPr>
+      </w:pPr>
+      <w:r>
+        <w:rPr>
+          <w:rFonts w:ascii="Courier" w:eastAsia="Courier" w:hAnsi="Courier" w:cs="Courier"/>
+        </w:rPr>
+        <w:t>print(</w:t>
+      </w:r>
+      <w:proofErr w:type="spellStart"/>
+      <w:proofErr w:type="gramStart"/>
+      <w:r>
+        <w:rPr>
+          <w:rFonts w:ascii="Courier" w:eastAsia="Courier" w:hAnsi="Courier" w:cs="Courier"/>
+        </w:rPr>
+        <w:t>initio.irLeft</w:t>
+      </w:r>
+      <w:proofErr w:type="spellEnd"/>
+      <w:proofErr w:type="gramEnd"/>
+      <w:r>
+        <w:rPr>
+          <w:rFonts w:ascii="Courier" w:eastAsia="Courier" w:hAnsi="Courier" w:cs="Courier"/>
+        </w:rPr>
+        <w:t>())</w:t>
+      </w:r>
+    </w:p>
+    <w:p>
+      <w:pPr>
+        <w:pBdr>
+          <w:top w:val="single" w:sz="4" w:space="1" w:color="auto"/>
+          <w:left w:val="single" w:sz="4" w:space="4" w:color="auto"/>
+          <w:bottom w:val="single" w:sz="4" w:space="1" w:color="auto"/>
+          <w:right w:val="single" w:sz="4" w:space="4" w:color="auto"/>
+        </w:pBdr>
+        <w:rPr>
+          <w:rFonts w:ascii="Courier" w:eastAsia="Courier" w:hAnsi="Courier" w:cs="Courier"/>
+        </w:rPr>
+      </w:pPr>
+      <w:r>
+        <w:rPr>
+          <w:rFonts w:ascii="Courier" w:eastAsia="Courier" w:hAnsi="Courier" w:cs="Courier"/>
+        </w:rPr>
+        <w:t>print(</w:t>
+      </w:r>
+      <w:proofErr w:type="spellStart"/>
+      <w:proofErr w:type="gramStart"/>
+      <w:r>
+        <w:rPr>
+          <w:rFonts w:ascii="Courier" w:eastAsia="Courier" w:hAnsi="Courier" w:cs="Courier"/>
+        </w:rPr>
+        <w:t>initio.irRight</w:t>
+      </w:r>
+      <w:proofErr w:type="spellEnd"/>
+      <w:proofErr w:type="gramEnd"/>
+      <w:r>
+        <w:rPr>
+          <w:rFonts w:ascii="Courier" w:eastAsia="Courier" w:hAnsi="Courier" w:cs="Courier"/>
+        </w:rPr>
+        <w:t>())</w:t>
+      </w:r>
+    </w:p>
+    <w:p>
+      <w:pPr>
+        <w:pBdr>
+          <w:top w:val="single" w:sz="4" w:space="1" w:color="auto"/>
+          <w:left w:val="single" w:sz="4" w:space="4" w:color="auto"/>
+          <w:bottom w:val="single" w:sz="4" w:space="1" w:color="auto"/>
+          <w:right w:val="single" w:sz="4" w:space="4" w:color="auto"/>
+        </w:pBdr>
+        <w:rPr>
+          <w:rFonts w:ascii="Courier" w:eastAsia="Courier" w:hAnsi="Courier" w:cs="Courier"/>
+        </w:rPr>
+      </w:pPr>
+      <w:proofErr w:type="spellStart"/>
+      <w:proofErr w:type="gramStart"/>
+      <w:r>
+        <w:rPr>
+          <w:rFonts w:ascii="Courier" w:eastAsia="Courier" w:hAnsi="Courier" w:cs="Courier"/>
+        </w:rPr>
+        <w:t>initio.spinLeft</w:t>
+      </w:r>
+      <w:proofErr w:type="spellEnd"/>
+      <w:proofErr w:type="gramEnd"/>
+      <w:r>
+        <w:rPr>
+          <w:rFonts w:ascii="Courier" w:eastAsia="Courier" w:hAnsi="Courier" w:cs="Courier"/>
+        </w:rPr>
+        <w:t>(60)</w:t>
+      </w:r>
+    </w:p>
+    <w:p>
+      <w:pPr>
+        <w:pBdr>
+          <w:top w:val="single" w:sz="4" w:space="1" w:color="auto"/>
+          <w:left w:val="single" w:sz="4" w:space="4" w:color="auto"/>
+          <w:bottom w:val="single" w:sz="4" w:space="1" w:color="auto"/>
+          <w:right w:val="single" w:sz="4" w:space="4" w:color="auto"/>
+        </w:pBdr>
+        <w:rPr>
+          <w:rFonts w:ascii="Courier" w:eastAsia="Courier" w:hAnsi="Courier" w:cs="Courier"/>
+        </w:rPr>
+      </w:pPr>
+      <w:proofErr w:type="spellStart"/>
+      <w:proofErr w:type="gramStart"/>
+      <w:r>
+        <w:rPr>
+          <w:rFonts w:ascii="Courier" w:eastAsia="Courier" w:hAnsi="Courier" w:cs="Courier"/>
+        </w:rPr>
+        <w:t>time.sleep</w:t>
+      </w:r>
+      <w:proofErr w:type="spellEnd"/>
+      <w:proofErr w:type="gramEnd"/>
+      <w:r>
+        <w:rPr>
+          <w:rFonts w:ascii="Courier" w:eastAsia="Courier" w:hAnsi="Courier" w:cs="Courier"/>
+        </w:rPr>
+        <w:t>(1.5)</w:t>
+      </w:r>
+    </w:p>
+    <w:p>
+      <w:pPr>
+        <w:pBdr>
+          <w:top w:val="single" w:sz="4" w:space="1" w:color="auto"/>
+          <w:left w:val="single" w:sz="4" w:space="4" w:color="auto"/>
+          <w:bottom w:val="single" w:sz="4" w:space="1" w:color="auto"/>
+          <w:right w:val="single" w:sz="4" w:space="4" w:color="auto"/>
+        </w:pBdr>
+        <w:rPr>
+          <w:rFonts w:ascii="Courier" w:eastAsia="Courier" w:hAnsi="Courier" w:cs="Courier"/>
+        </w:rPr>
+      </w:pPr>
+      <w:proofErr w:type="spellStart"/>
+      <w:proofErr w:type="gramStart"/>
+      <w:r>
+        <w:rPr>
+          <w:rFonts w:ascii="Courier" w:eastAsia="Courier" w:hAnsi="Courier" w:cs="Courier"/>
+        </w:rPr>
+        <w:t>initio.stop</w:t>
+      </w:r>
+      <w:proofErr w:type="spellEnd"/>
+      <w:proofErr w:type="gramEnd"/>
+      <w:r>
+        <w:rPr>
+          <w:rFonts w:ascii="Courier" w:eastAsia="Courier" w:hAnsi="Courier" w:cs="Courier"/>
+        </w:rPr>
+        <w:t>()</w:t>
+      </w:r>
+    </w:p>
+    <w:p>
+      <w:pPr>
+        <w:pBdr>
+          <w:top w:val="single" w:sz="4" w:space="1" w:color="auto"/>
+          <w:left w:val="single" w:sz="4" w:space="4" w:color="auto"/>
+          <w:bottom w:val="single" w:sz="4" w:space="1" w:color="auto"/>
+          <w:right w:val="single" w:sz="4" w:space="4" w:color="auto"/>
+        </w:pBdr>
+        <w:rPr>
+          <w:rFonts w:ascii="Courier" w:eastAsia="Courier" w:hAnsi="Courier" w:cs="Courier"/>
+        </w:rPr>
+      </w:pPr>
+      <w:proofErr w:type="spellStart"/>
+      <w:proofErr w:type="gramStart"/>
+      <w:r>
+        <w:rPr>
+          <w:rFonts w:ascii="Courier" w:eastAsia="Courier" w:hAnsi="Courier" w:cs="Courier"/>
+        </w:rPr>
+        <w:t>time.sleep</w:t>
+      </w:r>
+      <w:proofErr w:type="spellEnd"/>
+      <w:proofErr w:type="gramEnd"/>
+      <w:r>
+        <w:rPr>
+          <w:rFonts w:ascii="Courier" w:eastAsia="Courier" w:hAnsi="Courier" w:cs="Courier"/>
+        </w:rPr>
+        <w:t>(1)</w:t>
+      </w:r>
+    </w:p>
+    <w:p>
+      <w:pPr>
+        <w:pBdr>
+          <w:top w:val="single" w:sz="4" w:space="1" w:color="auto"/>
+          <w:left w:val="single" w:sz="4" w:space="4" w:color="auto"/>
+          <w:bottom w:val="single" w:sz="4" w:space="1" w:color="auto"/>
+          <w:right w:val="single" w:sz="4" w:space="4" w:color="auto"/>
+        </w:pBdr>
+        <w:rPr>
+          <w:rFonts w:ascii="Courier" w:eastAsia="Courier" w:hAnsi="Courier" w:cs="Courier"/>
+        </w:rPr>
+      </w:pPr>
+      <w:r>
+        <w:rPr>
+          <w:rFonts w:ascii="Courier" w:eastAsia="Courier" w:hAnsi="Courier" w:cs="Courier"/>
+        </w:rPr>
+        <w:t>print(</w:t>
+      </w:r>
+      <w:proofErr w:type="spellStart"/>
+      <w:proofErr w:type="gramStart"/>
+      <w:r>
+        <w:rPr>
+          <w:rFonts w:ascii="Courier" w:eastAsia="Courier" w:hAnsi="Courier" w:cs="Courier"/>
+        </w:rPr>
+        <w:t>initio.irLeft</w:t>
+      </w:r>
+      <w:proofErr w:type="spellEnd"/>
+      <w:proofErr w:type="gramEnd"/>
+      <w:r>
+        <w:rPr>
+          <w:rFonts w:ascii="Courier" w:eastAsia="Courier" w:hAnsi="Courier" w:cs="Courier"/>
+        </w:rPr>
+        <w:t>())</w:t>
+      </w:r>
+    </w:p>
+    <w:p>
+      <w:pPr>
+        <w:pBdr>
+          <w:top w:val="single" w:sz="4" w:space="1" w:color="auto"/>
+          <w:left w:val="single" w:sz="4" w:space="4" w:color="auto"/>
+          <w:bottom w:val="single" w:sz="4" w:space="1" w:color="auto"/>
+          <w:right w:val="single" w:sz="4" w:space="4" w:color="auto"/>
+        </w:pBdr>
+        <w:rPr>
+          <w:rFonts w:ascii="Courier" w:eastAsia="Courier" w:hAnsi="Courier" w:cs="Courier"/>
+        </w:rPr>
+      </w:pPr>
+      <w:r>
+        <w:rPr>
+          <w:rFonts w:ascii="Courier" w:eastAsia="Courier" w:hAnsi="Courier" w:cs="Courier"/>
+        </w:rPr>
+        <w:t>print(</w:t>
+      </w:r>
+      <w:proofErr w:type="spellStart"/>
+      <w:proofErr w:type="gramStart"/>
+      <w:r>
+        <w:rPr>
+          <w:rFonts w:ascii="Courier" w:eastAsia="Courier" w:hAnsi="Courier" w:cs="Courier"/>
+        </w:rPr>
+        <w:t>initio.irRight</w:t>
+      </w:r>
+      <w:proofErr w:type="spellEnd"/>
+      <w:proofErr w:type="gramEnd"/>
+      <w:r>
+        <w:rPr>
+          <w:rFonts w:ascii="Courier" w:eastAsia="Courier" w:hAnsi="Courier" w:cs="Courier"/>
+        </w:rPr>
+        <w:t>())</w:t>
+      </w:r>
+    </w:p>
+    <w:p>
+      <w:pPr>
+        <w:pBdr>
+          <w:top w:val="single" w:sz="4" w:space="1" w:color="auto"/>
+          <w:left w:val="single" w:sz="4" w:space="4" w:color="auto"/>
+          <w:bottom w:val="single" w:sz="4" w:space="1" w:color="auto"/>
+          <w:right w:val="single" w:sz="4" w:space="4" w:color="auto"/>
+        </w:pBdr>
+        <w:rPr>
+          <w:rFonts w:ascii="Courier" w:eastAsia="Courier" w:hAnsi="Courier" w:cs="Courier"/>
+        </w:rPr>
+      </w:pPr>
+      <w:proofErr w:type="spellStart"/>
+      <w:proofErr w:type="gramStart"/>
+      <w:r>
+        <w:rPr>
+          <w:rFonts w:ascii="Courier" w:eastAsia="Courier" w:hAnsi="Courier" w:cs="Courier"/>
+        </w:rPr>
+        <w:t>initio.spinLeft</w:t>
+      </w:r>
+      <w:proofErr w:type="spellEnd"/>
+      <w:proofErr w:type="gramEnd"/>
+      <w:r>
+        <w:rPr>
+          <w:rFonts w:ascii="Courier" w:eastAsia="Courier" w:hAnsi="Courier" w:cs="Courier"/>
+        </w:rPr>
+        <w:t>(60)</w:t>
+      </w:r>
+    </w:p>
+    <w:p>
+      <w:pPr>
+        <w:pBdr>
+          <w:top w:val="single" w:sz="4" w:space="1" w:color="auto"/>
+          <w:left w:val="single" w:sz="4" w:space="4" w:color="auto"/>
+          <w:bottom w:val="single" w:sz="4" w:space="1" w:color="auto"/>
+          <w:right w:val="single" w:sz="4" w:space="4" w:color="auto"/>
+        </w:pBdr>
+        <w:rPr>
+          <w:rFonts w:ascii="Courier" w:eastAsia="Courier" w:hAnsi="Courier" w:cs="Courier"/>
+        </w:rPr>
+      </w:pPr>
+      <w:proofErr w:type="spellStart"/>
+      <w:proofErr w:type="gramStart"/>
+      <w:r>
+        <w:rPr>
+          <w:rFonts w:ascii="Courier" w:eastAsia="Courier" w:hAnsi="Courier" w:cs="Courier"/>
+        </w:rPr>
+        <w:t>time.sleep</w:t>
+      </w:r>
+      <w:proofErr w:type="spellEnd"/>
+      <w:proofErr w:type="gramEnd"/>
+      <w:r>
+        <w:rPr>
+          <w:rFonts w:ascii="Courier" w:eastAsia="Courier" w:hAnsi="Courier" w:cs="Courier"/>
+        </w:rPr>
+        <w:t>(1.5)</w:t>
+      </w:r>
+    </w:p>
+    <w:p>
+      <w:pPr>
+        <w:pBdr>
+          <w:top w:val="single" w:sz="4" w:space="1" w:color="auto"/>
+          <w:left w:val="single" w:sz="4" w:space="4" w:color="auto"/>
+          <w:bottom w:val="single" w:sz="4" w:space="1" w:color="auto"/>
+          <w:right w:val="single" w:sz="4" w:space="4" w:color="auto"/>
+        </w:pBdr>
+        <w:rPr>
+          <w:rFonts w:ascii="Courier" w:eastAsia="Courier" w:hAnsi="Courier" w:cs="Courier"/>
+        </w:rPr>
+      </w:pPr>
+      <w:proofErr w:type="spellStart"/>
+      <w:proofErr w:type="gramStart"/>
+      <w:r>
+        <w:rPr>
+          <w:rFonts w:ascii="Courier" w:eastAsia="Courier" w:hAnsi="Courier" w:cs="Courier"/>
+        </w:rPr>
+        <w:t>initio.stop</w:t>
+      </w:r>
+      <w:proofErr w:type="spellEnd"/>
+      <w:proofErr w:type="gramEnd"/>
+      <w:r>
+        <w:rPr>
+          <w:rFonts w:ascii="Courier" w:eastAsia="Courier" w:hAnsi="Courier" w:cs="Courier"/>
+        </w:rPr>
+        <w:t>()</w:t>
+      </w:r>
+    </w:p>
+    <w:p>
+      <w:pPr>
+        <w:rPr>
+          <w:rFonts w:ascii="Calibri" w:eastAsia="Calibri" w:hAnsi="Calibri" w:cs="Calibri"/>
+          <w:b/>
+        </w:rPr>
+      </w:pPr>
+    </w:p>
+    <w:p>
+      <w:pPr>
+        <w:rPr>
+          <w:rFonts w:ascii="Calibri" w:eastAsia="Calibri" w:hAnsi="Calibri" w:cs="Calibri"/>
+        </w:rPr>
+      </w:pPr>
+      <w:r>
+        <w:rPr>
+          <w:rFonts w:ascii="Calibri" w:eastAsia="Calibri" w:hAnsi="Calibri" w:cs="Calibri"/>
+          <w:b/>
+        </w:rPr>
+        <w:t>Sample Answer 4:</w:t>
+      </w:r>
+      <w:r>
+        <w:rPr>
+          <w:rFonts w:ascii="Calibri" w:eastAsia="Calibri" w:hAnsi="Calibri" w:cs="Calibri"/>
+        </w:rPr>
+        <w:t xml:space="preserve"> Note speeds may vary!</w:t>
+      </w:r>
+    </w:p>
+    <w:p/>
+    <w:p>
+      <w:pPr>
+        <w:pBdr>
+          <w:top w:val="single" w:sz="4" w:space="1" w:color="000000"/>
+          <w:left w:val="single" w:sz="4" w:space="4" w:color="000000"/>
+          <w:bottom w:val="single" w:sz="4" w:space="1" w:color="000000"/>
+          <w:right w:val="single" w:sz="4" w:space="4" w:color="000000"/>
+        </w:pBdr>
+        <w:rPr>
+          <w:rFonts w:ascii="Courier" w:eastAsia="Courier" w:hAnsi="Courier" w:cs="Courier"/>
+        </w:rPr>
+      </w:pPr>
+      <w:r>
+        <w:rPr>
+          <w:rFonts w:ascii="Courier" w:eastAsia="Courier" w:hAnsi="Courier" w:cs="Courier"/>
+        </w:rPr>
+        <w:t xml:space="preserve">import </w:t>
+      </w:r>
+      <w:proofErr w:type="spellStart"/>
+      <w:proofErr w:type="gramStart"/>
+      <w:r>
+        <w:rPr>
+          <w:rFonts w:ascii="Courier" w:eastAsia="Courier" w:hAnsi="Courier" w:cs="Courier"/>
+        </w:rPr>
+        <w:t>simclient.simrobot</w:t>
+      </w:r>
+      <w:proofErr w:type="spellEnd"/>
+      <w:proofErr w:type="gramEnd"/>
+      <w:r>
+        <w:rPr>
+          <w:rFonts w:ascii="Courier" w:eastAsia="Courier" w:hAnsi="Courier" w:cs="Courier"/>
+        </w:rPr>
+        <w:t xml:space="preserve"> as initio, time</w:t>
+      </w:r>
+    </w:p>
+    <w:p>
+      <w:pPr>
+        <w:pBdr>
+          <w:top w:val="single" w:sz="4" w:space="1" w:color="000000"/>
+          <w:left w:val="single" w:sz="4" w:space="4" w:color="000000"/>
+          <w:bottom w:val="single" w:sz="4" w:space="1" w:color="000000"/>
+          <w:right w:val="single" w:sz="4" w:space="4" w:color="000000"/>
+        </w:pBdr>
+        <w:rPr>
+          <w:rFonts w:ascii="Courier" w:eastAsia="Courier" w:hAnsi="Courier" w:cs="Courier"/>
+        </w:rPr>
+      </w:pPr>
+    </w:p>
+    <w:p>
+      <w:pPr>
+        <w:pBdr>
+          <w:top w:val="single" w:sz="4" w:space="1" w:color="000000"/>
+          <w:left w:val="single" w:sz="4" w:space="4" w:color="000000"/>
+          <w:bottom w:val="single" w:sz="4" w:space="1" w:color="000000"/>
+          <w:right w:val="single" w:sz="4" w:space="4" w:color="000000"/>
+        </w:pBdr>
+        <w:rPr>
+          <w:rFonts w:ascii="Courier" w:eastAsia="Courier" w:hAnsi="Courier" w:cs="Courier"/>
+        </w:rPr>
+      </w:pPr>
+      <w:proofErr w:type="spellStart"/>
+      <w:proofErr w:type="gramStart"/>
+      <w:r>
+        <w:rPr>
+          <w:rFonts w:ascii="Courier" w:eastAsia="Courier" w:hAnsi="Courier" w:cs="Courier"/>
+        </w:rPr>
+        <w:t>initio.init</w:t>
+      </w:r>
+      <w:proofErr w:type="spellEnd"/>
+      <w:proofErr w:type="gramEnd"/>
+      <w:r>
+        <w:rPr>
+          <w:rFonts w:ascii="Courier" w:eastAsia="Courier" w:hAnsi="Courier" w:cs="Courier"/>
+        </w:rPr>
+        <w:t>()</w:t>
+      </w:r>
+    </w:p>
+    <w:p>
+      <w:pPr>
+        <w:pBdr>
+          <w:top w:val="single" w:sz="4" w:space="1" w:color="000000"/>
+          <w:left w:val="single" w:sz="4" w:space="4" w:color="000000"/>
+          <w:bottom w:val="single" w:sz="4" w:space="1" w:color="000000"/>
+          <w:right w:val="single" w:sz="4" w:space="4" w:color="000000"/>
+        </w:pBdr>
+        <w:rPr>
+          <w:rFonts w:ascii="Courier" w:eastAsia="Courier" w:hAnsi="Courier" w:cs="Courier"/>
+        </w:rPr>
+      </w:pPr>
+    </w:p>
+    <w:p>
+      <w:pPr>
+        <w:pBdr>
+          <w:top w:val="single" w:sz="4" w:space="1" w:color="000000"/>
+          <w:left w:val="single" w:sz="4" w:space="4" w:color="000000"/>
+          <w:bottom w:val="single" w:sz="4" w:space="1" w:color="000000"/>
+          <w:right w:val="single" w:sz="4" w:space="4" w:color="000000"/>
+        </w:pBdr>
+        <w:rPr>
+          <w:rFonts w:ascii="Courier" w:eastAsia="Courier" w:hAnsi="Courier" w:cs="Courier"/>
+        </w:rPr>
+      </w:pPr>
+      <w:proofErr w:type="spellStart"/>
+      <w:r>
+        <w:rPr>
+          <w:rFonts w:ascii="Courier" w:eastAsia="Courier" w:hAnsi="Courier" w:cs="Courier"/>
+        </w:rPr>
+        <w:t>initio.</w:t>
+      </w:r>
+      <w:proofErr w:type="gramStart"/>
+      <w:r>
+        <w:rPr>
+          <w:rFonts w:ascii="Courier" w:eastAsia="Courier" w:hAnsi="Courier" w:cs="Courier"/>
+        </w:rPr>
+        <w:t>forward</w:t>
+      </w:r>
+      <w:proofErr w:type="spellEnd"/>
+      <w:r>
+        <w:rPr>
+          <w:rFonts w:ascii="Courier" w:eastAsia="Courier" w:hAnsi="Courier" w:cs="Courier"/>
+        </w:rPr>
+        <w:t>(</w:t>
+      </w:r>
+      <w:proofErr w:type="gramEnd"/>
+      <w:r>
+        <w:rPr>
+          <w:rFonts w:ascii="Courier" w:eastAsia="Courier" w:hAnsi="Courier" w:cs="Courier"/>
+        </w:rPr>
+        <w:t>10)</w:t>
+      </w:r>
+    </w:p>
+    <w:p>
+      <w:pPr>
+        <w:pBdr>
+          <w:top w:val="single" w:sz="4" w:space="1" w:color="000000"/>
+          <w:left w:val="single" w:sz="4" w:space="4" w:color="000000"/>
+          <w:bottom w:val="single" w:sz="4" w:space="1" w:color="000000"/>
+          <w:right w:val="single" w:sz="4" w:space="4" w:color="000000"/>
+        </w:pBdr>
+        <w:rPr>
+          <w:rFonts w:ascii="Courier" w:eastAsia="Courier" w:hAnsi="Courier" w:cs="Courier"/>
+        </w:rPr>
+      </w:pPr>
+      <w:proofErr w:type="spellStart"/>
+      <w:proofErr w:type="gramStart"/>
+      <w:r>
+        <w:rPr>
+          <w:rFonts w:ascii="Courier" w:eastAsia="Courier" w:hAnsi="Courier" w:cs="Courier"/>
+        </w:rPr>
+        <w:t>time.sleep</w:t>
+      </w:r>
+      <w:proofErr w:type="spellEnd"/>
+      <w:proofErr w:type="gramEnd"/>
+      <w:r>
+        <w:rPr>
+          <w:rFonts w:ascii="Courier" w:eastAsia="Courier" w:hAnsi="Courier" w:cs="Courier"/>
+        </w:rPr>
+        <w:t>(10)</w:t>
+      </w:r>
+    </w:p>
+    <w:p>
+      <w:pPr>
+        <w:pBdr>
+          <w:top w:val="single" w:sz="4" w:space="1" w:color="000000"/>
+          <w:left w:val="single" w:sz="4" w:space="4" w:color="000000"/>
+          <w:bottom w:val="single" w:sz="4" w:space="1" w:color="000000"/>
+          <w:right w:val="single" w:sz="4" w:space="4" w:color="000000"/>
+        </w:pBdr>
+        <w:rPr>
+          <w:rFonts w:ascii="Courier" w:eastAsia="Courier" w:hAnsi="Courier" w:cs="Courier"/>
+        </w:rPr>
+      </w:pPr>
+      <w:proofErr w:type="spellStart"/>
+      <w:r>
+        <w:rPr>
+          <w:rFonts w:ascii="Courier" w:eastAsia="Courier" w:hAnsi="Courier" w:cs="Courier"/>
+        </w:rPr>
+        <w:t>initio.</w:t>
+      </w:r>
+      <w:proofErr w:type="gramStart"/>
+      <w:r>
+        <w:rPr>
+          <w:rFonts w:ascii="Courier" w:eastAsia="Courier" w:hAnsi="Courier" w:cs="Courier"/>
+        </w:rPr>
+        <w:t>forward</w:t>
+      </w:r>
+      <w:proofErr w:type="spellEnd"/>
+      <w:r>
+        <w:rPr>
+          <w:rFonts w:ascii="Courier" w:eastAsia="Courier" w:hAnsi="Courier" w:cs="Courier"/>
+        </w:rPr>
+        <w:t>(</w:t>
+      </w:r>
+      <w:proofErr w:type="gramEnd"/>
+      <w:r>
+        <w:rPr>
+          <w:rFonts w:ascii="Courier" w:eastAsia="Courier" w:hAnsi="Courier" w:cs="Courier"/>
+        </w:rPr>
+        <w:t>20)</w:t>
+      </w:r>
+    </w:p>
+    <w:p>
+      <w:pPr>
+        <w:pBdr>
+          <w:top w:val="single" w:sz="4" w:space="1" w:color="000000"/>
+          <w:left w:val="single" w:sz="4" w:space="4" w:color="000000"/>
+          <w:bottom w:val="single" w:sz="4" w:space="1" w:color="000000"/>
+          <w:right w:val="single" w:sz="4" w:space="4" w:color="000000"/>
+        </w:pBdr>
+        <w:rPr>
+          <w:rFonts w:ascii="Courier" w:eastAsia="Courier" w:hAnsi="Courier" w:cs="Courier"/>
+        </w:rPr>
+      </w:pPr>
+      <w:proofErr w:type="spellStart"/>
+      <w:proofErr w:type="gramStart"/>
+      <w:r>
+        <w:rPr>
+          <w:rFonts w:ascii="Courier" w:eastAsia="Courier" w:hAnsi="Courier" w:cs="Courier"/>
+        </w:rPr>
+        <w:t>time.sleep</w:t>
+      </w:r>
+      <w:proofErr w:type="spellEnd"/>
+      <w:proofErr w:type="gramEnd"/>
+      <w:r>
+        <w:rPr>
+          <w:rFonts w:ascii="Courier" w:eastAsia="Courier" w:hAnsi="Courier" w:cs="Courier"/>
+        </w:rPr>
+        <w:t>(10)</w:t>
+      </w:r>
+    </w:p>
+    <w:p>
+      <w:pPr>
+        <w:pBdr>
+          <w:top w:val="single" w:sz="4" w:space="1" w:color="000000"/>
+          <w:left w:val="single" w:sz="4" w:space="4" w:color="000000"/>
+          <w:bottom w:val="single" w:sz="4" w:space="1" w:color="000000"/>
+          <w:right w:val="single" w:sz="4" w:space="4" w:color="000000"/>
+        </w:pBdr>
+        <w:rPr>
+          <w:rFonts w:ascii="Courier" w:eastAsia="Courier" w:hAnsi="Courier" w:cs="Courier"/>
+        </w:rPr>
+      </w:pPr>
+      <w:proofErr w:type="spellStart"/>
+      <w:r>
+        <w:rPr>
+          <w:rFonts w:ascii="Courier" w:eastAsia="Courier" w:hAnsi="Courier" w:cs="Courier"/>
+        </w:rPr>
+        <w:t>initio.</w:t>
+      </w:r>
+      <w:proofErr w:type="gramStart"/>
+      <w:r>
+        <w:rPr>
+          <w:rFonts w:ascii="Courier" w:eastAsia="Courier" w:hAnsi="Courier" w:cs="Courier"/>
+        </w:rPr>
+        <w:t>forward</w:t>
+      </w:r>
+      <w:proofErr w:type="spellEnd"/>
+      <w:r>
+        <w:rPr>
+          <w:rFonts w:ascii="Courier" w:eastAsia="Courier" w:hAnsi="Courier" w:cs="Courier"/>
+        </w:rPr>
+        <w:t>(</w:t>
+      </w:r>
+      <w:proofErr w:type="gramEnd"/>
+      <w:r>
+        <w:rPr>
+          <w:rFonts w:ascii="Courier" w:eastAsia="Courier" w:hAnsi="Courier" w:cs="Courier"/>
+        </w:rPr>
+        <w:t>30)</w:t>
+      </w:r>
+    </w:p>
+    <w:p>
+      <w:pPr>
+        <w:pBdr>
+          <w:top w:val="single" w:sz="4" w:space="1" w:color="000000"/>
+          <w:left w:val="single" w:sz="4" w:space="4" w:color="000000"/>
+          <w:bottom w:val="single" w:sz="4" w:space="1" w:color="000000"/>
+          <w:right w:val="single" w:sz="4" w:space="4" w:color="000000"/>
+        </w:pBdr>
+        <w:rPr>
+          <w:rFonts w:ascii="Courier" w:eastAsia="Courier" w:hAnsi="Courier" w:cs="Courier"/>
+        </w:rPr>
+      </w:pPr>
+      <w:proofErr w:type="spellStart"/>
+      <w:proofErr w:type="gramStart"/>
+      <w:r>
+        <w:rPr>
+          <w:rFonts w:ascii="Courier" w:eastAsia="Courier" w:hAnsi="Courier" w:cs="Courier"/>
+        </w:rPr>
+        <w:t>time.sleep</w:t>
+      </w:r>
+      <w:proofErr w:type="spellEnd"/>
+      <w:proofErr w:type="gramEnd"/>
+      <w:r>
+        <w:rPr>
+          <w:rFonts w:ascii="Courier" w:eastAsia="Courier" w:hAnsi="Courier" w:cs="Courier"/>
+        </w:rPr>
+        <w:t>(10)</w:t>
+      </w:r>
+    </w:p>
+    <w:p>
+      <w:pPr>
+        <w:pBdr>
+          <w:top w:val="single" w:sz="4" w:space="1" w:color="000000"/>
+          <w:left w:val="single" w:sz="4" w:space="4" w:color="000000"/>
+          <w:bottom w:val="single" w:sz="4" w:space="1" w:color="000000"/>
+          <w:right w:val="single" w:sz="4" w:space="4" w:color="000000"/>
+        </w:pBdr>
+        <w:rPr>
+          <w:rFonts w:ascii="Courier" w:eastAsia="Courier" w:hAnsi="Courier" w:cs="Courier"/>
+        </w:rPr>
+      </w:pPr>
+      <w:proofErr w:type="spellStart"/>
+      <w:proofErr w:type="gramStart"/>
+      <w:r>
+        <w:rPr>
+          <w:rFonts w:ascii="Courier" w:eastAsia="Courier" w:hAnsi="Courier" w:cs="Courier"/>
+        </w:rPr>
+        <w:t>initio.stop</w:t>
+      </w:r>
+      <w:proofErr w:type="spellEnd"/>
+      <w:proofErr w:type="gramEnd"/>
+      <w:r>
+        <w:rPr>
+          <w:rFonts w:ascii="Courier" w:eastAsia="Courier" w:hAnsi="Courier" w:cs="Courier"/>
+        </w:rPr>
+        <w:t>()</w:t>
+      </w:r>
+    </w:p>
+    <w:p>
+      <w:pPr>
+        <w:rPr>
+          <w:rFonts w:ascii="Calibri" w:eastAsia="Calibri" w:hAnsi="Calibri" w:cs="Calibri"/>
+          <w:b/>
+        </w:rPr>
+      </w:pPr>
+    </w:p>
+    <w:p>
+      <w:pPr>
+        <w:rPr>
+          <w:rFonts w:ascii="Calibri" w:eastAsia="Calibri" w:hAnsi="Calibri" w:cs="Calibri"/>
+        </w:rPr>
+      </w:pPr>
+      <w:r>
+        <w:rPr>
+          <w:rFonts w:ascii="Calibri" w:eastAsia="Calibri" w:hAnsi="Calibri" w:cs="Calibri"/>
+          <w:b/>
+        </w:rPr>
+        <w:lastRenderedPageBreak/>
+        <w:t>Sample Answer 5:</w:t>
+      </w:r>
+      <w:r>
+        <w:rPr>
+          <w:rFonts w:ascii="Calibri" w:eastAsia="Calibri" w:hAnsi="Calibri" w:cs="Calibri"/>
+        </w:rPr>
+        <w:t xml:space="preserve">  </w:t>
+      </w:r>
+    </w:p>
+    <w:p/>
+    <w:p>
+      <w:pPr>
+        <w:pBdr>
+          <w:top w:val="single" w:sz="4" w:space="1" w:color="000000"/>
+          <w:left w:val="single" w:sz="4" w:space="4" w:color="000000"/>
+          <w:bottom w:val="single" w:sz="4" w:space="1" w:color="000000"/>
+          <w:right w:val="single" w:sz="4" w:space="4" w:color="000000"/>
+        </w:pBdr>
+        <w:rPr>
+          <w:rFonts w:ascii="Courier" w:eastAsia="Courier" w:hAnsi="Courier" w:cs="Courier"/>
+        </w:rPr>
+      </w:pPr>
+      <w:r>
+        <w:rPr>
+          <w:rFonts w:ascii="Courier" w:eastAsia="Courier" w:hAnsi="Courier" w:cs="Courier"/>
+        </w:rPr>
+        <w:t xml:space="preserve">import </w:t>
+      </w:r>
+      <w:proofErr w:type="spellStart"/>
+      <w:proofErr w:type="gramStart"/>
+      <w:r>
+        <w:rPr>
+          <w:rFonts w:ascii="Courier" w:eastAsia="Courier" w:hAnsi="Courier" w:cs="Courier"/>
+        </w:rPr>
+        <w:t>simclient.simrobot</w:t>
+      </w:r>
+      <w:proofErr w:type="spellEnd"/>
+      <w:proofErr w:type="gramEnd"/>
+      <w:r>
+        <w:rPr>
+          <w:rFonts w:ascii="Courier" w:eastAsia="Courier" w:hAnsi="Courier" w:cs="Courier"/>
+        </w:rPr>
+        <w:t xml:space="preserve"> as initio, time</w:t>
+      </w:r>
+    </w:p>
+    <w:p>
+      <w:pPr>
+        <w:pBdr>
+          <w:top w:val="single" w:sz="4" w:space="1" w:color="000000"/>
+          <w:left w:val="single" w:sz="4" w:space="4" w:color="000000"/>
+          <w:bottom w:val="single" w:sz="4" w:space="1" w:color="000000"/>
+          <w:right w:val="single" w:sz="4" w:space="4" w:color="000000"/>
+        </w:pBdr>
+        <w:rPr>
+          <w:rFonts w:ascii="Courier" w:eastAsia="Courier" w:hAnsi="Courier" w:cs="Courier"/>
+        </w:rPr>
+      </w:pPr>
+    </w:p>
+    <w:p>
+      <w:pPr>
+        <w:pBdr>
+          <w:top w:val="single" w:sz="4" w:space="1" w:color="000000"/>
+          <w:left w:val="single" w:sz="4" w:space="4" w:color="000000"/>
+          <w:bottom w:val="single" w:sz="4" w:space="1" w:color="000000"/>
+          <w:right w:val="single" w:sz="4" w:space="4" w:color="000000"/>
+        </w:pBdr>
+        <w:rPr>
+          <w:rFonts w:ascii="Courier" w:eastAsia="Courier" w:hAnsi="Courier" w:cs="Courier"/>
+        </w:rPr>
+      </w:pPr>
+      <w:proofErr w:type="spellStart"/>
+      <w:proofErr w:type="gramStart"/>
+      <w:r>
+        <w:rPr>
+          <w:rFonts w:ascii="Courier" w:eastAsia="Courier" w:hAnsi="Courier" w:cs="Courier"/>
+        </w:rPr>
+        <w:t>inito.init</w:t>
+      </w:r>
+      <w:proofErr w:type="spellEnd"/>
+      <w:proofErr w:type="gramEnd"/>
+      <w:r>
+        <w:rPr>
+          <w:rFonts w:ascii="Courier" w:eastAsia="Courier" w:hAnsi="Courier" w:cs="Courier"/>
+        </w:rPr>
+        <w:t>()</w:t>
+      </w:r>
+    </w:p>
+    <w:p>
+      <w:pPr>
+        <w:pBdr>
+          <w:top w:val="single" w:sz="4" w:space="1" w:color="000000"/>
+          <w:left w:val="single" w:sz="4" w:space="4" w:color="000000"/>
+          <w:bottom w:val="single" w:sz="4" w:space="1" w:color="000000"/>
+          <w:right w:val="single" w:sz="4" w:space="4" w:color="000000"/>
+        </w:pBdr>
+        <w:rPr>
+          <w:rFonts w:ascii="Courier" w:eastAsia="Courier" w:hAnsi="Courier" w:cs="Courier"/>
+        </w:rPr>
+      </w:pPr>
+    </w:p>
+    <w:p>
+      <w:pPr>
+        <w:pBdr>
+          <w:top w:val="single" w:sz="4" w:space="1" w:color="000000"/>
+          <w:left w:val="single" w:sz="4" w:space="4" w:color="000000"/>
+          <w:bottom w:val="single" w:sz="4" w:space="1" w:color="000000"/>
+          <w:right w:val="single" w:sz="4" w:space="4" w:color="000000"/>
+        </w:pBdr>
+        <w:rPr>
+          <w:rFonts w:ascii="Courier" w:eastAsia="Courier" w:hAnsi="Courier" w:cs="Courier"/>
+        </w:rPr>
+      </w:pPr>
+      <w:proofErr w:type="spellStart"/>
+      <w:proofErr w:type="gramStart"/>
+      <w:r>
+        <w:rPr>
+          <w:rFonts w:ascii="Courier" w:eastAsia="Courier" w:hAnsi="Courier" w:cs="Courier"/>
+        </w:rPr>
+        <w:t>initio.setServo</w:t>
+      </w:r>
+      <w:proofErr w:type="spellEnd"/>
+      <w:proofErr w:type="gramEnd"/>
+      <w:r>
+        <w:rPr>
+          <w:rFonts w:ascii="Courier" w:eastAsia="Courier" w:hAnsi="Courier" w:cs="Courier"/>
+        </w:rPr>
+        <w:t>(</w:t>
+      </w:r>
+      <w:r>
+        <w:rPr>
+          <w:rFonts w:ascii="Courier" w:eastAsia="Courier" w:hAnsi="Courier" w:cs="Courier"/>
+        </w:rPr>
+        <w:t>1</w:t>
+      </w:r>
+      <w:r>
+        <w:rPr>
+          <w:rFonts w:ascii="Courier" w:eastAsia="Courier" w:hAnsi="Courier" w:cs="Courier"/>
+        </w:rPr>
+        <w:t>, 20)</w:t>
+      </w:r>
+    </w:p>
+    <w:p>
+      <w:pPr>
+        <w:pBdr>
+          <w:top w:val="single" w:sz="4" w:space="1" w:color="000000"/>
+          <w:left w:val="single" w:sz="4" w:space="4" w:color="000000"/>
+          <w:bottom w:val="single" w:sz="4" w:space="1" w:color="000000"/>
+          <w:right w:val="single" w:sz="4" w:space="4" w:color="000000"/>
+        </w:pBdr>
+        <w:rPr>
+          <w:rFonts w:ascii="Courier" w:eastAsia="Courier" w:hAnsi="Courier" w:cs="Courier"/>
+        </w:rPr>
+      </w:pPr>
+      <w:proofErr w:type="spellStart"/>
+      <w:proofErr w:type="gramStart"/>
+      <w:r>
+        <w:rPr>
+          <w:rFonts w:ascii="Courier" w:eastAsia="Courier" w:hAnsi="Courier" w:cs="Courier"/>
+        </w:rPr>
+        <w:t>time.sleep</w:t>
+      </w:r>
+      <w:proofErr w:type="spellEnd"/>
+      <w:proofErr w:type="gramEnd"/>
+      <w:r>
+        <w:rPr>
+          <w:rFonts w:ascii="Courier" w:eastAsia="Courier" w:hAnsi="Courier" w:cs="Courier"/>
+        </w:rPr>
+        <w:t>(5)</w:t>
+      </w:r>
+    </w:p>
+    <w:p>
+      <w:pPr>
+        <w:pBdr>
+          <w:top w:val="single" w:sz="4" w:space="1" w:color="000000"/>
+          <w:left w:val="single" w:sz="4" w:space="4" w:color="000000"/>
+          <w:bottom w:val="single" w:sz="4" w:space="1" w:color="000000"/>
+          <w:right w:val="single" w:sz="4" w:space="4" w:color="000000"/>
+        </w:pBdr>
+        <w:rPr>
+          <w:rFonts w:ascii="Courier" w:eastAsia="Courier" w:hAnsi="Courier" w:cs="Courier"/>
+        </w:rPr>
+      </w:pPr>
+      <w:proofErr w:type="spellStart"/>
+      <w:proofErr w:type="gramStart"/>
+      <w:r>
+        <w:rPr>
+          <w:rFonts w:ascii="Courier" w:eastAsia="Courier" w:hAnsi="Courier" w:cs="Courier"/>
+        </w:rPr>
+        <w:t>initio.setServo</w:t>
+      </w:r>
+      <w:proofErr w:type="spellEnd"/>
+      <w:proofErr w:type="gramEnd"/>
+      <w:r>
+        <w:rPr>
+          <w:rFonts w:ascii="Courier" w:eastAsia="Courier" w:hAnsi="Courier" w:cs="Courier"/>
+        </w:rPr>
+        <w:t>(</w:t>
+      </w:r>
+      <w:r>
+        <w:rPr>
+          <w:rFonts w:ascii="Courier" w:eastAsia="Courier" w:hAnsi="Courier" w:cs="Courier"/>
+        </w:rPr>
+        <w:t>1</w:t>
+      </w:r>
+      <w:r>
+        <w:rPr>
+          <w:rFonts w:ascii="Courier" w:eastAsia="Courier" w:hAnsi="Courier" w:cs="Courier"/>
+        </w:rPr>
+        <w:t>, -20)</w:t>
+      </w:r>
+    </w:p>
+    <w:p>
+      <w:pPr>
+        <w:pBdr>
+          <w:top w:val="single" w:sz="4" w:space="1" w:color="000000"/>
+          <w:left w:val="single" w:sz="4" w:space="4" w:color="000000"/>
+          <w:bottom w:val="single" w:sz="4" w:space="1" w:color="000000"/>
+          <w:right w:val="single" w:sz="4" w:space="4" w:color="000000"/>
+        </w:pBdr>
+        <w:rPr>
+          <w:rFonts w:ascii="Courier" w:eastAsia="Courier" w:hAnsi="Courier" w:cs="Courier"/>
+        </w:rPr>
+      </w:pPr>
+      <w:proofErr w:type="spellStart"/>
+      <w:proofErr w:type="gramStart"/>
+      <w:r>
+        <w:rPr>
+          <w:rFonts w:ascii="Courier" w:eastAsia="Courier" w:hAnsi="Courier" w:cs="Courier"/>
+        </w:rPr>
+        <w:t>time.sleep</w:t>
+      </w:r>
+      <w:proofErr w:type="spellEnd"/>
+      <w:proofErr w:type="gramEnd"/>
+      <w:r>
+        <w:rPr>
+          <w:rFonts w:ascii="Courier" w:eastAsia="Courier" w:hAnsi="Courier" w:cs="Courier"/>
+        </w:rPr>
+        <w:t>(5)</w:t>
+      </w:r>
+    </w:p>
+    <w:p>
+      <w:pPr>
+        <w:pBdr>
+          <w:top w:val="single" w:sz="4" w:space="1" w:color="000000"/>
+          <w:left w:val="single" w:sz="4" w:space="4" w:color="000000"/>
+          <w:bottom w:val="single" w:sz="4" w:space="1" w:color="000000"/>
+          <w:right w:val="single" w:sz="4" w:space="4" w:color="000000"/>
+        </w:pBdr>
+        <w:rPr>
+          <w:rFonts w:ascii="Courier" w:eastAsia="Courier" w:hAnsi="Courier" w:cs="Courier"/>
+        </w:rPr>
+      </w:pPr>
+      <w:proofErr w:type="spellStart"/>
+      <w:proofErr w:type="gramStart"/>
+      <w:r>
+        <w:rPr>
+          <w:rFonts w:ascii="Courier" w:eastAsia="Courier" w:hAnsi="Courier" w:cs="Courier"/>
+        </w:rPr>
+        <w:t>initio.setServo</w:t>
+      </w:r>
+      <w:proofErr w:type="spellEnd"/>
+      <w:proofErr w:type="gramEnd"/>
+      <w:r>
+        <w:rPr>
+          <w:rFonts w:ascii="Courier" w:eastAsia="Courier" w:hAnsi="Courier" w:cs="Courier"/>
+        </w:rPr>
+        <w:t>(</w:t>
+      </w:r>
+      <w:r>
+        <w:rPr>
+          <w:rFonts w:ascii="Courier" w:eastAsia="Courier" w:hAnsi="Courier" w:cs="Courier"/>
+        </w:rPr>
+        <w:t>1</w:t>
+      </w:r>
+      <w:r>
+        <w:rPr>
+          <w:rFonts w:ascii="Courier" w:eastAsia="Courier" w:hAnsi="Courier" w:cs="Courier"/>
+        </w:rPr>
+        <w:t>, 0)</w:t>
+      </w:r>
+    </w:p>
+    <w:p>
+      <w:pPr>
+        <w:pBdr>
+          <w:top w:val="single" w:sz="4" w:space="1" w:color="000000"/>
+          <w:left w:val="single" w:sz="4" w:space="4" w:color="000000"/>
+          <w:bottom w:val="single" w:sz="4" w:space="1" w:color="000000"/>
+          <w:right w:val="single" w:sz="4" w:space="4" w:color="000000"/>
+        </w:pBdr>
+        <w:rPr>
+          <w:rFonts w:ascii="Courier" w:eastAsia="Courier" w:hAnsi="Courier" w:cs="Courier"/>
+        </w:rPr>
+      </w:pPr>
+      <w:proofErr w:type="spellStart"/>
+      <w:r>
+        <w:rPr>
+          <w:rFonts w:ascii="Courier" w:eastAsia="Courier" w:hAnsi="Courier" w:cs="Courier"/>
+        </w:rPr>
+        <w:t>inito.</w:t>
+      </w:r>
+      <w:proofErr w:type="gramStart"/>
+      <w:r>
+        <w:rPr>
+          <w:rFonts w:ascii="Courier" w:eastAsia="Courier" w:hAnsi="Courier" w:cs="Courier"/>
+        </w:rPr>
+        <w:t>forward</w:t>
+      </w:r>
+      <w:proofErr w:type="spellEnd"/>
+      <w:r>
+        <w:rPr>
+          <w:rFonts w:ascii="Courier" w:eastAsia="Courier" w:hAnsi="Courier" w:cs="Courier"/>
+        </w:rPr>
+        <w:t>(</w:t>
+      </w:r>
+      <w:proofErr w:type="gramEnd"/>
+      <w:r>
+        <w:rPr>
+          <w:rFonts w:ascii="Courier" w:eastAsia="Courier" w:hAnsi="Courier" w:cs="Courier"/>
+        </w:rPr>
+        <w:t>10)</w:t>
+      </w:r>
+    </w:p>
+    <w:p>
+      <w:pPr>
+        <w:pBdr>
+          <w:top w:val="single" w:sz="4" w:space="1" w:color="000000"/>
+          <w:left w:val="single" w:sz="4" w:space="4" w:color="000000"/>
+          <w:bottom w:val="single" w:sz="4" w:space="1" w:color="000000"/>
+          <w:right w:val="single" w:sz="4" w:space="4" w:color="000000"/>
+        </w:pBdr>
+        <w:rPr>
+          <w:rFonts w:ascii="Courier" w:eastAsia="Courier" w:hAnsi="Courier" w:cs="Courier"/>
+        </w:rPr>
+      </w:pPr>
+      <w:proofErr w:type="spellStart"/>
+      <w:proofErr w:type="gramStart"/>
+      <w:r>
+        <w:rPr>
+          <w:rFonts w:ascii="Courier" w:eastAsia="Courier" w:hAnsi="Courier" w:cs="Courier"/>
+        </w:rPr>
+        <w:t>time.sleep</w:t>
+      </w:r>
+      <w:proofErr w:type="spellEnd"/>
+      <w:proofErr w:type="gramEnd"/>
+      <w:r>
+        <w:rPr>
+          <w:rFonts w:ascii="Courier" w:eastAsia="Courier" w:hAnsi="Courier" w:cs="Courier"/>
+        </w:rPr>
+        <w:t>(10)</w:t>
+      </w:r>
+    </w:p>
+    <w:p>
+      <w:pPr>
+        <w:pBdr>
+          <w:top w:val="single" w:sz="4" w:space="1" w:color="000000"/>
+          <w:left w:val="single" w:sz="4" w:space="4" w:color="000000"/>
+          <w:bottom w:val="single" w:sz="4" w:space="1" w:color="000000"/>
+          <w:right w:val="single" w:sz="4" w:space="4" w:color="000000"/>
+        </w:pBdr>
+        <w:rPr>
+          <w:rFonts w:ascii="Courier" w:eastAsia="Courier" w:hAnsi="Courier" w:cs="Courier"/>
+        </w:rPr>
+      </w:pPr>
+      <w:proofErr w:type="spellStart"/>
+      <w:proofErr w:type="gramStart"/>
+      <w:r>
+        <w:rPr>
+          <w:rFonts w:ascii="Courier" w:eastAsia="Courier" w:hAnsi="Courier" w:cs="Courier"/>
+        </w:rPr>
+        <w:t>initio.setServo</w:t>
+      </w:r>
+      <w:proofErr w:type="spellEnd"/>
+      <w:proofErr w:type="gramEnd"/>
+      <w:r>
+        <w:rPr>
+          <w:rFonts w:ascii="Courier" w:eastAsia="Courier" w:hAnsi="Courier" w:cs="Courier"/>
+        </w:rPr>
+        <w:t>(</w:t>
+      </w:r>
+      <w:r>
+        <w:rPr>
+          <w:rFonts w:ascii="Courier" w:eastAsia="Courier" w:hAnsi="Courier" w:cs="Courier"/>
+        </w:rPr>
+        <w:t>1</w:t>
+      </w:r>
+      <w:r>
+        <w:rPr>
+          <w:rFonts w:ascii="Courier" w:eastAsia="Courier" w:hAnsi="Courier" w:cs="Courier"/>
+        </w:rPr>
+        <w:t>, 20)</w:t>
+      </w:r>
+    </w:p>
+    <w:p>
+      <w:pPr>
+        <w:pBdr>
+          <w:top w:val="single" w:sz="4" w:space="1" w:color="000000"/>
+          <w:left w:val="single" w:sz="4" w:space="4" w:color="000000"/>
+          <w:bottom w:val="single" w:sz="4" w:space="1" w:color="000000"/>
+          <w:right w:val="single" w:sz="4" w:space="4" w:color="000000"/>
+        </w:pBdr>
+        <w:rPr>
+          <w:rFonts w:ascii="Courier" w:eastAsia="Courier" w:hAnsi="Courier" w:cs="Courier"/>
+        </w:rPr>
+      </w:pPr>
+      <w:proofErr w:type="spellStart"/>
+      <w:proofErr w:type="gramStart"/>
+      <w:r>
+        <w:rPr>
+          <w:rFonts w:ascii="Courier" w:eastAsia="Courier" w:hAnsi="Courier" w:cs="Courier"/>
+        </w:rPr>
+        <w:t>time.sleep</w:t>
+      </w:r>
+      <w:proofErr w:type="spellEnd"/>
+      <w:proofErr w:type="gramEnd"/>
+      <w:r>
+        <w:rPr>
+          <w:rFonts w:ascii="Courier" w:eastAsia="Courier" w:hAnsi="Courier" w:cs="Courier"/>
+        </w:rPr>
+        <w:t>(5)</w:t>
+      </w:r>
+    </w:p>
+    <w:p>
+      <w:pPr>
+        <w:pBdr>
+          <w:top w:val="single" w:sz="4" w:space="1" w:color="000000"/>
+          <w:left w:val="single" w:sz="4" w:space="4" w:color="000000"/>
+          <w:bottom w:val="single" w:sz="4" w:space="1" w:color="000000"/>
+          <w:right w:val="single" w:sz="4" w:space="4" w:color="000000"/>
+        </w:pBdr>
+        <w:rPr>
+          <w:rFonts w:ascii="Courier" w:eastAsia="Courier" w:hAnsi="Courier" w:cs="Courier"/>
+        </w:rPr>
+      </w:pPr>
+      <w:proofErr w:type="spellStart"/>
+      <w:proofErr w:type="gramStart"/>
+      <w:r>
+        <w:rPr>
+          <w:rFonts w:ascii="Courier" w:eastAsia="Courier" w:hAnsi="Courier" w:cs="Courier"/>
+        </w:rPr>
+        <w:t>initio.setServo</w:t>
+      </w:r>
+      <w:proofErr w:type="spellEnd"/>
+      <w:proofErr w:type="gramEnd"/>
+      <w:r>
+        <w:rPr>
+          <w:rFonts w:ascii="Courier" w:eastAsia="Courier" w:hAnsi="Courier" w:cs="Courier"/>
+        </w:rPr>
+        <w:t>(</w:t>
+      </w:r>
+      <w:r>
+        <w:rPr>
+          <w:rFonts w:ascii="Courier" w:eastAsia="Courier" w:hAnsi="Courier" w:cs="Courier"/>
+        </w:rPr>
+        <w:t>1</w:t>
+      </w:r>
+      <w:r>
+        <w:rPr>
+          <w:rFonts w:ascii="Courier" w:eastAsia="Courier" w:hAnsi="Courier" w:cs="Courier"/>
+        </w:rPr>
+        <w:t>, -20)</w:t>
+      </w:r>
+    </w:p>
+    <w:p>
+      <w:pPr>
+        <w:pBdr>
+          <w:top w:val="single" w:sz="4" w:space="1" w:color="000000"/>
+          <w:left w:val="single" w:sz="4" w:space="4" w:color="000000"/>
+          <w:bottom w:val="single" w:sz="4" w:space="1" w:color="000000"/>
+          <w:right w:val="single" w:sz="4" w:space="4" w:color="000000"/>
+        </w:pBdr>
+        <w:rPr>
+          <w:rFonts w:ascii="Courier" w:eastAsia="Courier" w:hAnsi="Courier" w:cs="Courier"/>
+        </w:rPr>
+      </w:pPr>
+      <w:proofErr w:type="spellStart"/>
+      <w:proofErr w:type="gramStart"/>
+      <w:r>
+        <w:rPr>
+          <w:rFonts w:ascii="Courier" w:eastAsia="Courier" w:hAnsi="Courier" w:cs="Courier"/>
+        </w:rPr>
+        <w:t>time.sleep</w:t>
+      </w:r>
+      <w:proofErr w:type="spellEnd"/>
+      <w:proofErr w:type="gramEnd"/>
+      <w:r>
+        <w:rPr>
+          <w:rFonts w:ascii="Courier" w:eastAsia="Courier" w:hAnsi="Courier" w:cs="Courier"/>
+        </w:rPr>
+        <w:t>(5)</w:t>
+      </w:r>
+    </w:p>
+    <w:p>
+      <w:pPr>
+        <w:pBdr>
+          <w:top w:val="single" w:sz="4" w:space="1" w:color="000000"/>
+          <w:left w:val="single" w:sz="4" w:space="4" w:color="000000"/>
+          <w:bottom w:val="single" w:sz="4" w:space="1" w:color="000000"/>
+          <w:right w:val="single" w:sz="4" w:space="4" w:color="000000"/>
+        </w:pBdr>
+        <w:rPr>
+          <w:rFonts w:ascii="Courier" w:eastAsia="Courier" w:hAnsi="Courier" w:cs="Courier"/>
+        </w:rPr>
+      </w:pPr>
+      <w:proofErr w:type="spellStart"/>
+      <w:proofErr w:type="gramStart"/>
+      <w:r>
+        <w:rPr>
+          <w:rFonts w:ascii="Courier" w:eastAsia="Courier" w:hAnsi="Courier" w:cs="Courier"/>
+        </w:rPr>
+        <w:t>initio.setServo</w:t>
+      </w:r>
+      <w:proofErr w:type="spellEnd"/>
+      <w:proofErr w:type="gramEnd"/>
+      <w:r>
+        <w:rPr>
+          <w:rFonts w:ascii="Courier" w:eastAsia="Courier" w:hAnsi="Courier" w:cs="Courier"/>
+        </w:rPr>
+        <w:t>(</w:t>
+      </w:r>
+      <w:r>
+        <w:rPr>
+          <w:rFonts w:ascii="Courier" w:eastAsia="Courier" w:hAnsi="Courier" w:cs="Courier"/>
+        </w:rPr>
+        <w:t>1</w:t>
+      </w:r>
+      <w:r>
+        <w:rPr>
+          <w:rFonts w:ascii="Courier" w:eastAsia="Courier" w:hAnsi="Courier" w:cs="Courier"/>
+        </w:rPr>
+        <w:t>, 0)</w:t>
+      </w:r>
+    </w:p>
+    <w:p>
+      <w:pPr>
+        <w:pBdr>
+          <w:top w:val="single" w:sz="4" w:space="1" w:color="000000"/>
+          <w:left w:val="single" w:sz="4" w:space="4" w:color="000000"/>
+          <w:bottom w:val="single" w:sz="4" w:space="1" w:color="000000"/>
+          <w:right w:val="single" w:sz="4" w:space="4" w:color="000000"/>
+        </w:pBdr>
+        <w:rPr>
+          <w:rFonts w:ascii="Courier" w:eastAsia="Courier" w:hAnsi="Courier" w:cs="Courier"/>
+        </w:rPr>
+      </w:pPr>
+      <w:proofErr w:type="spellStart"/>
+      <w:proofErr w:type="gramStart"/>
+      <w:r>
+        <w:rPr>
+          <w:rFonts w:ascii="Courier" w:eastAsia="Courier" w:hAnsi="Courier" w:cs="Courier"/>
+        </w:rPr>
+        <w:t>inito.spinLeft</w:t>
+      </w:r>
+      <w:proofErr w:type="spellEnd"/>
+      <w:proofErr w:type="gramEnd"/>
+      <w:r>
+        <w:rPr>
+          <w:rFonts w:ascii="Courier" w:eastAsia="Courier" w:hAnsi="Courier" w:cs="Courier"/>
+        </w:rPr>
+        <w:t>(10)</w:t>
+      </w:r>
+    </w:p>
+    <w:p>
+      <w:pPr>
+        <w:pBdr>
+          <w:top w:val="single" w:sz="4" w:space="1" w:color="000000"/>
+          <w:left w:val="single" w:sz="4" w:space="4" w:color="000000"/>
+          <w:bottom w:val="single" w:sz="4" w:space="1" w:color="000000"/>
+          <w:right w:val="single" w:sz="4" w:space="4" w:color="000000"/>
+        </w:pBdr>
+        <w:rPr>
+          <w:rFonts w:ascii="Courier" w:eastAsia="Courier" w:hAnsi="Courier" w:cs="Courier"/>
+        </w:rPr>
+      </w:pPr>
+      <w:proofErr w:type="spellStart"/>
+      <w:proofErr w:type="gramStart"/>
+      <w:r>
+        <w:rPr>
+          <w:rFonts w:ascii="Courier" w:eastAsia="Courier" w:hAnsi="Courier" w:cs="Courier"/>
+        </w:rPr>
+        <w:t>time.sleep</w:t>
+      </w:r>
+      <w:proofErr w:type="spellEnd"/>
+      <w:proofErr w:type="gramEnd"/>
+      <w:r>
+        <w:rPr>
+          <w:rFonts w:ascii="Courier" w:eastAsia="Courier" w:hAnsi="Courier" w:cs="Courier"/>
+        </w:rPr>
+        <w:t>(10)</w:t>
+      </w:r>
+    </w:p>
+    <w:p>
+      <w:pPr>
+        <w:pBdr>
+          <w:top w:val="single" w:sz="4" w:space="1" w:color="000000"/>
+          <w:left w:val="single" w:sz="4" w:space="4" w:color="000000"/>
+          <w:bottom w:val="single" w:sz="4" w:space="1" w:color="000000"/>
+          <w:right w:val="single" w:sz="4" w:space="4" w:color="000000"/>
+        </w:pBdr>
+        <w:rPr>
+          <w:rFonts w:ascii="Courier" w:eastAsia="Courier" w:hAnsi="Courier" w:cs="Courier"/>
+        </w:rPr>
+      </w:pPr>
+      <w:proofErr w:type="spellStart"/>
+      <w:proofErr w:type="gramStart"/>
+      <w:r>
+        <w:rPr>
+          <w:rFonts w:ascii="Courier" w:eastAsia="Courier" w:hAnsi="Courier" w:cs="Courier"/>
+        </w:rPr>
+        <w:t>initio.setServo</w:t>
+      </w:r>
+      <w:proofErr w:type="spellEnd"/>
+      <w:proofErr w:type="gramEnd"/>
+      <w:r>
+        <w:rPr>
+          <w:rFonts w:ascii="Courier" w:eastAsia="Courier" w:hAnsi="Courier" w:cs="Courier"/>
+        </w:rPr>
+        <w:t>(</w:t>
+      </w:r>
+      <w:r>
+        <w:rPr>
+          <w:rFonts w:ascii="Courier" w:eastAsia="Courier" w:hAnsi="Courier" w:cs="Courier"/>
+        </w:rPr>
+        <w:t>1</w:t>
+      </w:r>
+      <w:r>
+        <w:rPr>
+          <w:rFonts w:ascii="Courier" w:eastAsia="Courier" w:hAnsi="Courier" w:cs="Courier"/>
+        </w:rPr>
+        <w:t>, 20)</w:t>
+      </w:r>
+    </w:p>
+    <w:p>
+      <w:pPr>
+        <w:pBdr>
+          <w:top w:val="single" w:sz="4" w:space="1" w:color="000000"/>
+          <w:left w:val="single" w:sz="4" w:space="4" w:color="000000"/>
+          <w:bottom w:val="single" w:sz="4" w:space="1" w:color="000000"/>
+          <w:right w:val="single" w:sz="4" w:space="4" w:color="000000"/>
+        </w:pBdr>
+        <w:rPr>
+          <w:rFonts w:ascii="Courier" w:eastAsia="Courier" w:hAnsi="Courier" w:cs="Courier"/>
+        </w:rPr>
+      </w:pPr>
+      <w:proofErr w:type="spellStart"/>
+      <w:proofErr w:type="gramStart"/>
+      <w:r>
+        <w:rPr>
+          <w:rFonts w:ascii="Courier" w:eastAsia="Courier" w:hAnsi="Courier" w:cs="Courier"/>
+        </w:rPr>
+        <w:t>time.sleep</w:t>
+      </w:r>
+      <w:proofErr w:type="spellEnd"/>
+      <w:proofErr w:type="gramEnd"/>
+      <w:r>
+        <w:rPr>
+          <w:rFonts w:ascii="Courier" w:eastAsia="Courier" w:hAnsi="Courier" w:cs="Courier"/>
+        </w:rPr>
+        <w:t>(5)</w:t>
+      </w:r>
+    </w:p>
+    <w:p>
+      <w:pPr>
+        <w:pBdr>
+          <w:top w:val="single" w:sz="4" w:space="1" w:color="000000"/>
+          <w:left w:val="single" w:sz="4" w:space="4" w:color="000000"/>
+          <w:bottom w:val="single" w:sz="4" w:space="1" w:color="000000"/>
+          <w:right w:val="single" w:sz="4" w:space="4" w:color="000000"/>
+        </w:pBdr>
+        <w:rPr>
+          <w:rFonts w:ascii="Courier" w:eastAsia="Courier" w:hAnsi="Courier" w:cs="Courier"/>
+        </w:rPr>
+      </w:pPr>
+      <w:proofErr w:type="spellStart"/>
+      <w:proofErr w:type="gramStart"/>
+      <w:r>
+        <w:rPr>
+          <w:rFonts w:ascii="Courier" w:eastAsia="Courier" w:hAnsi="Courier" w:cs="Courier"/>
+        </w:rPr>
+        <w:t>initio.setServo</w:t>
+      </w:r>
+      <w:proofErr w:type="spellEnd"/>
+      <w:proofErr w:type="gramEnd"/>
+      <w:r>
+        <w:rPr>
+          <w:rFonts w:ascii="Courier" w:eastAsia="Courier" w:hAnsi="Courier" w:cs="Courier"/>
+        </w:rPr>
+        <w:t>(</w:t>
+      </w:r>
+      <w:r>
+        <w:rPr>
+          <w:rFonts w:ascii="Courier" w:eastAsia="Courier" w:hAnsi="Courier" w:cs="Courier"/>
+        </w:rPr>
+        <w:t>1</w:t>
+      </w:r>
+      <w:r>
+        <w:rPr>
+          <w:rFonts w:ascii="Courier" w:eastAsia="Courier" w:hAnsi="Courier" w:cs="Courier"/>
+        </w:rPr>
+        <w:t>, -20)</w:t>
+      </w:r>
+    </w:p>
+    <w:p>
+      <w:pPr>
+        <w:pBdr>
+          <w:top w:val="single" w:sz="4" w:space="1" w:color="000000"/>
+          <w:left w:val="single" w:sz="4" w:space="4" w:color="000000"/>
+          <w:bottom w:val="single" w:sz="4" w:space="1" w:color="000000"/>
+          <w:right w:val="single" w:sz="4" w:space="4" w:color="000000"/>
+        </w:pBdr>
+        <w:rPr>
+          <w:rFonts w:ascii="Courier" w:eastAsia="Courier" w:hAnsi="Courier" w:cs="Courier"/>
+        </w:rPr>
+      </w:pPr>
+      <w:proofErr w:type="spellStart"/>
+      <w:proofErr w:type="gramStart"/>
+      <w:r>
+        <w:rPr>
+          <w:rFonts w:ascii="Courier" w:eastAsia="Courier" w:hAnsi="Courier" w:cs="Courier"/>
+        </w:rPr>
+        <w:t>time.sleep</w:t>
+      </w:r>
+      <w:proofErr w:type="spellEnd"/>
+      <w:proofErr w:type="gramEnd"/>
+      <w:r>
+        <w:rPr>
+          <w:rFonts w:ascii="Courier" w:eastAsia="Courier" w:hAnsi="Courier" w:cs="Courier"/>
+        </w:rPr>
+        <w:t>(5)</w:t>
+      </w:r>
+    </w:p>
+    <w:p>
+      <w:pPr>
+        <w:pBdr>
+          <w:top w:val="single" w:sz="4" w:space="1" w:color="000000"/>
+          <w:left w:val="single" w:sz="4" w:space="4" w:color="000000"/>
+          <w:bottom w:val="single" w:sz="4" w:space="1" w:color="000000"/>
+          <w:right w:val="single" w:sz="4" w:space="4" w:color="000000"/>
+        </w:pBdr>
+        <w:rPr>
+          <w:rFonts w:ascii="Courier" w:eastAsia="Courier" w:hAnsi="Courier" w:cs="Courier"/>
+        </w:rPr>
+      </w:pPr>
+      <w:proofErr w:type="spellStart"/>
+      <w:proofErr w:type="gramStart"/>
+      <w:r>
+        <w:rPr>
+          <w:rFonts w:ascii="Courier" w:eastAsia="Courier" w:hAnsi="Courier" w:cs="Courier"/>
+        </w:rPr>
+        <w:t>initio.setServo</w:t>
+      </w:r>
+      <w:proofErr w:type="spellEnd"/>
+      <w:proofErr w:type="gramEnd"/>
+      <w:r>
+        <w:rPr>
+          <w:rFonts w:ascii="Courier" w:eastAsia="Courier" w:hAnsi="Courier" w:cs="Courier"/>
+        </w:rPr>
+        <w:t>(</w:t>
+      </w:r>
+      <w:r>
+        <w:rPr>
+          <w:rFonts w:ascii="Courier" w:eastAsia="Courier" w:hAnsi="Courier" w:cs="Courier"/>
+        </w:rPr>
+        <w:t>1</w:t>
+      </w:r>
+      <w:r>
+        <w:rPr>
+          <w:rFonts w:ascii="Courier" w:eastAsia="Courier" w:hAnsi="Courier" w:cs="Courier"/>
+        </w:rPr>
+        <w:t>, 0)</w:t>
+      </w:r>
+    </w:p>
+    <w:p>
+      <w:pPr>
+        <w:pBdr>
+          <w:top w:val="single" w:sz="4" w:space="1" w:color="000000"/>
+          <w:left w:val="single" w:sz="4" w:space="4" w:color="000000"/>
+          <w:bottom w:val="single" w:sz="4" w:space="1" w:color="000000"/>
+          <w:right w:val="single" w:sz="4" w:space="4" w:color="000000"/>
+        </w:pBdr>
+        <w:rPr>
+          <w:rFonts w:ascii="Courier" w:eastAsia="Courier" w:hAnsi="Courier" w:cs="Courier"/>
+        </w:rPr>
+      </w:pPr>
+      <w:proofErr w:type="spellStart"/>
+      <w:proofErr w:type="gramStart"/>
+      <w:r>
+        <w:rPr>
+          <w:rFonts w:ascii="Courier" w:eastAsia="Courier" w:hAnsi="Courier" w:cs="Courier"/>
+        </w:rPr>
+        <w:t>initio.reverse</w:t>
+      </w:r>
+      <w:proofErr w:type="spellEnd"/>
+      <w:proofErr w:type="gramEnd"/>
+      <w:r>
+        <w:rPr>
+          <w:rFonts w:ascii="Courier" w:eastAsia="Courier" w:hAnsi="Courier" w:cs="Courier"/>
+        </w:rPr>
+        <w:t>(10)</w:t>
+      </w:r>
+    </w:p>
+    <w:p>
+      <w:pPr>
+        <w:pBdr>
+          <w:top w:val="single" w:sz="4" w:space="1" w:color="000000"/>
+          <w:left w:val="single" w:sz="4" w:space="4" w:color="000000"/>
+          <w:bottom w:val="single" w:sz="4" w:space="1" w:color="000000"/>
+          <w:right w:val="single" w:sz="4" w:space="4" w:color="000000"/>
+        </w:pBdr>
+        <w:rPr>
+          <w:rFonts w:ascii="Courier" w:eastAsia="Courier" w:hAnsi="Courier" w:cs="Courier"/>
+        </w:rPr>
+      </w:pPr>
+      <w:proofErr w:type="spellStart"/>
+      <w:proofErr w:type="gramStart"/>
+      <w:r>
+        <w:rPr>
+          <w:rFonts w:ascii="Courier" w:eastAsia="Courier" w:hAnsi="Courier" w:cs="Courier"/>
+        </w:rPr>
+        <w:t>time.sleep</w:t>
+      </w:r>
+      <w:proofErr w:type="spellEnd"/>
+      <w:proofErr w:type="gramEnd"/>
+      <w:r>
+        <w:rPr>
+          <w:rFonts w:ascii="Courier" w:eastAsia="Courier" w:hAnsi="Courier" w:cs="Courier"/>
+        </w:rPr>
+        <w:t>(10)</w:t>
+      </w:r>
+    </w:p>
+    <w:p>
+      <w:pPr>
+        <w:pBdr>
+          <w:top w:val="single" w:sz="4" w:space="1" w:color="000000"/>
+          <w:left w:val="single" w:sz="4" w:space="4" w:color="000000"/>
+          <w:bottom w:val="single" w:sz="4" w:space="1" w:color="000000"/>
+          <w:right w:val="single" w:sz="4" w:space="4" w:color="000000"/>
+        </w:pBdr>
+        <w:rPr>
+          <w:rFonts w:ascii="Courier" w:eastAsia="Courier" w:hAnsi="Courier" w:cs="Courier"/>
+        </w:rPr>
+      </w:pPr>
+      <w:proofErr w:type="spellStart"/>
+      <w:proofErr w:type="gramStart"/>
+      <w:r>
+        <w:rPr>
+          <w:rFonts w:ascii="Courier" w:eastAsia="Courier" w:hAnsi="Courier" w:cs="Courier"/>
+        </w:rPr>
+        <w:t>initio</w:t>
+      </w:r>
+      <w:r>
+        <w:rPr>
+          <w:rFonts w:ascii="Courier" w:eastAsia="Courier" w:hAnsi="Courier" w:cs="Courier"/>
+        </w:rPr>
+        <w:t>.stop</w:t>
+      </w:r>
+      <w:proofErr w:type="spellEnd"/>
+      <w:proofErr w:type="gramEnd"/>
+      <w:r>
+        <w:rPr>
+          <w:rFonts w:ascii="Courier" w:eastAsia="Courier" w:hAnsi="Courier" w:cs="Courier"/>
+        </w:rPr>
+        <w:t>()</w:t>
+      </w:r>
+    </w:p>
+    <w:p>
+      <w:pPr>
+        <w:rPr>
+          <w:rFonts w:ascii="Courier" w:eastAsia="Courier" w:hAnsi="Courier" w:cs="Courier"/>
+        </w:rPr>
+      </w:pPr>
+    </w:p>
+    <w:p>
+      <w:pPr>
+        <w:rPr>
+          <w:rFonts w:ascii="Calibri" w:eastAsia="Calibri" w:hAnsi="Calibri" w:cs="Calibri"/>
+          <w:b/>
+        </w:rPr>
+      </w:pPr>
+    </w:p>
+    <w:p>
+      <w:pPr>
+        <w:rPr>
+          <w:rFonts w:ascii="Calibri" w:eastAsia="Calibri" w:hAnsi="Calibri" w:cs="Calibri"/>
+          <w:b/>
+        </w:rPr>
+      </w:pPr>
+    </w:p>
+    <w:p>
+      <w:pPr>
+        <w:rPr>
+          <w:rFonts w:ascii="Calibri" w:eastAsia="Calibri" w:hAnsi="Calibri" w:cs="Calibri"/>
+          <w:b/>
+        </w:rPr>
+      </w:pPr>
+    </w:p>
+    <w:p>
+      <w:pPr>
+        <w:rPr>
+          <w:rFonts w:ascii="Calibri" w:eastAsia="Calibri" w:hAnsi="Calibri" w:cs="Calibri"/>
+          <w:b/>
+        </w:rPr>
+      </w:pPr>
+    </w:p>
+    <w:p>
+      <w:pPr>
+        <w:rPr>
+          <w:rFonts w:ascii="Calibri" w:eastAsia="Calibri" w:hAnsi="Calibri" w:cs="Calibri"/>
+          <w:b/>
+        </w:rPr>
+      </w:pPr>
+    </w:p>
+    <w:p>
+      <w:pPr>
+        <w:rPr>
+          <w:rFonts w:ascii="Calibri" w:eastAsia="Calibri" w:hAnsi="Calibri" w:cs="Calibri"/>
+          <w:b/>
+        </w:rPr>
+      </w:pPr>
+    </w:p>
+    <w:p>
+      <w:pPr>
+        <w:rPr>
+          <w:rFonts w:ascii="Calibri" w:eastAsia="Calibri" w:hAnsi="Calibri" w:cs="Calibri"/>
+          <w:b/>
+        </w:rPr>
+      </w:pPr>
+    </w:p>
+    <w:p>
+      <w:pPr>
+        <w:rPr>
+          <w:rFonts w:ascii="Calibri" w:eastAsia="Calibri" w:hAnsi="Calibri" w:cs="Calibri"/>
+          <w:b/>
+        </w:rPr>
+      </w:pPr>
+    </w:p>
+    <w:p>
+      <w:pPr>
+        <w:rPr>
+          <w:rFonts w:ascii="Calibri" w:eastAsia="Calibri" w:hAnsi="Calibri" w:cs="Calibri"/>
+          <w:b/>
+        </w:rPr>
+      </w:pPr>
+    </w:p>
+    <w:p>
+      <w:pPr>
+        <w:rPr>
+          <w:rFonts w:ascii="Calibri" w:eastAsia="Calibri" w:hAnsi="Calibri" w:cs="Calibri"/>
+          <w:b/>
+        </w:rPr>
+      </w:pPr>
+    </w:p>
+    <w:p>
+      <w:pPr>
+        <w:rPr>
+          <w:rFonts w:ascii="Calibri" w:eastAsia="Calibri" w:hAnsi="Calibri" w:cs="Calibri"/>
+          <w:b/>
+        </w:rPr>
+      </w:pPr>
+    </w:p>
+    <w:p>
+      <w:pPr>
+        <w:rPr>
+          <w:rFonts w:ascii="Calibri" w:eastAsia="Calibri" w:hAnsi="Calibri" w:cs="Calibri"/>
+          <w:b/>
+        </w:rPr>
+      </w:pPr>
+    </w:p>
+    <w:p>
+      <w:pPr>
+        <w:rPr>
+          <w:rFonts w:ascii="Calibri" w:eastAsia="Calibri" w:hAnsi="Calibri" w:cs="Calibri"/>
+          <w:b/>
+        </w:rPr>
+      </w:pPr>
+    </w:p>
+    <w:p>
+      <w:pPr>
+        <w:rPr>
+          <w:rFonts w:ascii="Calibri" w:eastAsia="Calibri" w:hAnsi="Calibri" w:cs="Calibri"/>
+          <w:b/>
+        </w:rPr>
+      </w:pPr>
+    </w:p>
+    <w:p>
+      <w:pPr>
+        <w:rPr>
+          <w:rFonts w:ascii="Calibri" w:eastAsia="Calibri" w:hAnsi="Calibri" w:cs="Calibri"/>
+          <w:b/>
+        </w:rPr>
+      </w:pPr>
+    </w:p>
+    <w:p>
+      <w:pPr>
+        <w:rPr>
+          <w:rFonts w:ascii="Calibri" w:eastAsia="Calibri" w:hAnsi="Calibri" w:cs="Calibri"/>
+          <w:b/>
+        </w:rPr>
+      </w:pPr>
+    </w:p>
+    <w:p>
+      <w:pPr>
+        <w:rPr>
+          <w:rFonts w:ascii="Calibri" w:eastAsia="Calibri" w:hAnsi="Calibri" w:cs="Calibri"/>
+          <w:b/>
+        </w:rPr>
+      </w:pPr>
+    </w:p>
+    <w:p>
+      <w:pPr>
+        <w:rPr>
+          <w:rFonts w:ascii="Calibri" w:eastAsia="Calibri" w:hAnsi="Calibri" w:cs="Calibri"/>
+          <w:b/>
+        </w:rPr>
+      </w:pPr>
+    </w:p>
+    <w:p>
+      <w:pPr>
+        <w:rPr>
+          <w:rFonts w:ascii="Calibri" w:eastAsia="Calibri" w:hAnsi="Calibri" w:cs="Calibri"/>
+        </w:rPr>
+      </w:pPr>
+      <w:bookmarkStart w:id="0" w:name="_GoBack"/>
+      <w:bookmarkEnd w:id="0"/>
+      <w:r>
+        <w:rPr>
+          <w:rFonts w:ascii="Calibri" w:eastAsia="Calibri" w:hAnsi="Calibri" w:cs="Calibri"/>
+          <w:b/>
+        </w:rPr>
+        <w:lastRenderedPageBreak/>
+        <w:t>Sample Answer 6:</w:t>
+      </w:r>
+      <w:r>
+        <w:rPr>
+          <w:rFonts w:ascii="Calibri" w:eastAsia="Calibri" w:hAnsi="Calibri" w:cs="Calibri"/>
+        </w:rPr>
+        <w:t xml:space="preserve"> </w:t>
+      </w:r>
+      <w:r>
+        <w:rPr>
+          <w:rFonts w:ascii="Calibri" w:eastAsia="Calibri" w:hAnsi="Calibri" w:cs="Calibri"/>
+        </w:rPr>
+        <w:t>Note answers will vary depending upon the speed and how much the students are prepared to have the robot hit walls as it travels round.</w:t>
+      </w:r>
+    </w:p>
+    <w:p/>
+    <w:p>
+      <w:pPr>
+        <w:pBdr>
+          <w:top w:val="single" w:sz="4" w:space="1" w:color="000000"/>
+          <w:left w:val="single" w:sz="4" w:space="4" w:color="000000"/>
+          <w:bottom w:val="single" w:sz="4" w:space="1" w:color="000000"/>
+          <w:right w:val="single" w:sz="4" w:space="4" w:color="000000"/>
+        </w:pBdr>
+        <w:rPr>
+          <w:rFonts w:ascii="Courier" w:eastAsia="Courier" w:hAnsi="Courier" w:cs="Courier"/>
+        </w:rPr>
+      </w:pPr>
+      <w:r>
+        <w:rPr>
+          <w:rFonts w:ascii="Courier" w:eastAsia="Courier" w:hAnsi="Courier" w:cs="Courier"/>
+        </w:rPr>
+        <w:t xml:space="preserve">import </w:t>
+      </w:r>
+      <w:proofErr w:type="spellStart"/>
+      <w:proofErr w:type="gramStart"/>
+      <w:r>
+        <w:rPr>
+          <w:rFonts w:ascii="Courier" w:eastAsia="Courier" w:hAnsi="Courier" w:cs="Courier"/>
+        </w:rPr>
+        <w:t>simclient.simrobot</w:t>
+      </w:r>
+      <w:proofErr w:type="spellEnd"/>
+      <w:proofErr w:type="gramEnd"/>
+      <w:r>
+        <w:rPr>
+          <w:rFonts w:ascii="Courier" w:eastAsia="Courier" w:hAnsi="Courier" w:cs="Courier"/>
+        </w:rPr>
+        <w:t xml:space="preserve"> as </w:t>
+      </w:r>
+      <w:r>
+        <w:rPr>
+          <w:rFonts w:ascii="Courier" w:eastAsia="Courier" w:hAnsi="Courier" w:cs="Courier"/>
+        </w:rPr>
+        <w:t>initio</w:t>
+      </w:r>
+      <w:r>
+        <w:rPr>
+          <w:rFonts w:ascii="Courier" w:eastAsia="Courier" w:hAnsi="Courier" w:cs="Courier"/>
+        </w:rPr>
+        <w:t>, time</w:t>
+      </w:r>
+    </w:p>
+    <w:p>
+      <w:pPr>
+        <w:pBdr>
+          <w:top w:val="single" w:sz="4" w:space="1" w:color="000000"/>
+          <w:left w:val="single" w:sz="4" w:space="4" w:color="000000"/>
+          <w:bottom w:val="single" w:sz="4" w:space="1" w:color="000000"/>
+          <w:right w:val="single" w:sz="4" w:space="4" w:color="000000"/>
+        </w:pBdr>
+        <w:rPr>
+          <w:rFonts w:ascii="Courier" w:eastAsia="Courier" w:hAnsi="Courier" w:cs="Courier"/>
+        </w:rPr>
+      </w:pPr>
+    </w:p>
+    <w:p>
+      <w:pPr>
+        <w:pBdr>
+          <w:top w:val="single" w:sz="4" w:space="1" w:color="000000"/>
+          <w:left w:val="single" w:sz="4" w:space="4" w:color="000000"/>
+          <w:bottom w:val="single" w:sz="4" w:space="1" w:color="000000"/>
+          <w:right w:val="single" w:sz="4" w:space="4" w:color="000000"/>
+        </w:pBdr>
+        <w:rPr>
+          <w:rFonts w:ascii="Courier" w:eastAsia="Courier" w:hAnsi="Courier" w:cs="Courier"/>
+        </w:rPr>
+      </w:pPr>
+      <w:proofErr w:type="spellStart"/>
+      <w:proofErr w:type="gramStart"/>
+      <w:r>
+        <w:rPr>
+          <w:rFonts w:ascii="Courier" w:eastAsia="Courier" w:hAnsi="Courier" w:cs="Courier"/>
+        </w:rPr>
+        <w:t>initio</w:t>
+      </w:r>
+      <w:r>
+        <w:rPr>
+          <w:rFonts w:ascii="Courier" w:eastAsia="Courier" w:hAnsi="Courier" w:cs="Courier"/>
+        </w:rPr>
+        <w:t>.init</w:t>
+      </w:r>
+      <w:proofErr w:type="spellEnd"/>
+      <w:proofErr w:type="gramEnd"/>
+      <w:r>
+        <w:rPr>
+          <w:rFonts w:ascii="Courier" w:eastAsia="Courier" w:hAnsi="Courier" w:cs="Courier"/>
+        </w:rPr>
+        <w:t>()</w:t>
+      </w:r>
+    </w:p>
+    <w:p>
+      <w:pPr>
+        <w:pBdr>
+          <w:top w:val="single" w:sz="4" w:space="1" w:color="000000"/>
+          <w:left w:val="single" w:sz="4" w:space="4" w:color="000000"/>
+          <w:bottom w:val="single" w:sz="4" w:space="1" w:color="000000"/>
+          <w:right w:val="single" w:sz="4" w:space="4" w:color="000000"/>
+        </w:pBdr>
+        <w:rPr>
+          <w:rFonts w:ascii="Courier" w:eastAsia="Courier" w:hAnsi="Courier" w:cs="Courier"/>
+        </w:rPr>
+      </w:pPr>
+    </w:p>
+    <w:p>
+      <w:pPr>
+        <w:pBdr>
+          <w:top w:val="single" w:sz="4" w:space="1" w:color="000000"/>
+          <w:left w:val="single" w:sz="4" w:space="4" w:color="000000"/>
+          <w:bottom w:val="single" w:sz="4" w:space="1" w:color="000000"/>
+          <w:right w:val="single" w:sz="4" w:space="4" w:color="000000"/>
+        </w:pBdr>
+        <w:rPr>
+          <w:rFonts w:ascii="Courier" w:eastAsia="Courier" w:hAnsi="Courier" w:cs="Courier"/>
+        </w:rPr>
+      </w:pPr>
+      <w:proofErr w:type="spellStart"/>
+      <w:proofErr w:type="gramStart"/>
+      <w:r>
+        <w:rPr>
+          <w:rFonts w:ascii="Courier" w:eastAsia="Courier" w:hAnsi="Courier" w:cs="Courier"/>
+        </w:rPr>
+        <w:t>initio</w:t>
+      </w:r>
+      <w:r>
+        <w:rPr>
+          <w:rFonts w:ascii="Courier" w:eastAsia="Courier" w:hAnsi="Courier" w:cs="Courier"/>
+        </w:rPr>
+        <w:t>.spinRight</w:t>
+      </w:r>
+      <w:proofErr w:type="spellEnd"/>
+      <w:proofErr w:type="gramEnd"/>
+      <w:r>
+        <w:rPr>
+          <w:rFonts w:ascii="Courier" w:eastAsia="Courier" w:hAnsi="Courier" w:cs="Courier"/>
+        </w:rPr>
+        <w:t>(10)</w:t>
+      </w:r>
+    </w:p>
+    <w:p>
+      <w:pPr>
+        <w:pBdr>
+          <w:top w:val="single" w:sz="4" w:space="1" w:color="000000"/>
+          <w:left w:val="single" w:sz="4" w:space="4" w:color="000000"/>
+          <w:bottom w:val="single" w:sz="4" w:space="1" w:color="000000"/>
+          <w:right w:val="single" w:sz="4" w:space="4" w:color="000000"/>
+        </w:pBdr>
+        <w:rPr>
+          <w:rFonts w:ascii="Courier" w:eastAsia="Courier" w:hAnsi="Courier" w:cs="Courier"/>
+        </w:rPr>
+      </w:pPr>
+      <w:proofErr w:type="spellStart"/>
+      <w:proofErr w:type="gramStart"/>
+      <w:r>
+        <w:rPr>
+          <w:rFonts w:ascii="Courier" w:eastAsia="Courier" w:hAnsi="Courier" w:cs="Courier"/>
+        </w:rPr>
+        <w:t>time.sleep</w:t>
+      </w:r>
+      <w:proofErr w:type="spellEnd"/>
+      <w:proofErr w:type="gramEnd"/>
+      <w:r>
+        <w:rPr>
+          <w:rFonts w:ascii="Courier" w:eastAsia="Courier" w:hAnsi="Courier" w:cs="Courier"/>
+        </w:rPr>
+        <w:t>(5)</w:t>
+      </w:r>
+    </w:p>
+    <w:p>
+      <w:pPr>
+        <w:pBdr>
+          <w:top w:val="single" w:sz="4" w:space="1" w:color="000000"/>
+          <w:left w:val="single" w:sz="4" w:space="4" w:color="000000"/>
+          <w:bottom w:val="single" w:sz="4" w:space="1" w:color="000000"/>
+          <w:right w:val="single" w:sz="4" w:space="4" w:color="000000"/>
+        </w:pBdr>
+        <w:rPr>
+          <w:rFonts w:ascii="Courier" w:eastAsia="Courier" w:hAnsi="Courier" w:cs="Courier"/>
+        </w:rPr>
+      </w:pPr>
+      <w:proofErr w:type="spellStart"/>
+      <w:r>
+        <w:rPr>
+          <w:rFonts w:ascii="Courier" w:eastAsia="Courier" w:hAnsi="Courier" w:cs="Courier"/>
+        </w:rPr>
+        <w:t>initio</w:t>
+      </w:r>
+      <w:r>
+        <w:rPr>
+          <w:rFonts w:ascii="Courier" w:eastAsia="Courier" w:hAnsi="Courier" w:cs="Courier"/>
+        </w:rPr>
+        <w:t>.</w:t>
+      </w:r>
+      <w:proofErr w:type="gramStart"/>
+      <w:r>
+        <w:rPr>
+          <w:rFonts w:ascii="Courier" w:eastAsia="Courier" w:hAnsi="Courier" w:cs="Courier"/>
+        </w:rPr>
+        <w:t>forward</w:t>
+      </w:r>
+      <w:proofErr w:type="spellEnd"/>
+      <w:r>
+        <w:rPr>
+          <w:rFonts w:ascii="Courier" w:eastAsia="Courier" w:hAnsi="Courier" w:cs="Courier"/>
+        </w:rPr>
+        <w:t>(</w:t>
+      </w:r>
+      <w:proofErr w:type="gramEnd"/>
+      <w:r>
+        <w:rPr>
+          <w:rFonts w:ascii="Courier" w:eastAsia="Courier" w:hAnsi="Courier" w:cs="Courier"/>
+        </w:rPr>
+        <w:t>10)</w:t>
+      </w:r>
+    </w:p>
+    <w:p>
+      <w:pPr>
+        <w:pBdr>
+          <w:top w:val="single" w:sz="4" w:space="1" w:color="000000"/>
+          <w:left w:val="single" w:sz="4" w:space="4" w:color="000000"/>
+          <w:bottom w:val="single" w:sz="4" w:space="1" w:color="000000"/>
+          <w:right w:val="single" w:sz="4" w:space="4" w:color="000000"/>
+        </w:pBdr>
+        <w:rPr>
+          <w:rFonts w:ascii="Courier" w:eastAsia="Courier" w:hAnsi="Courier" w:cs="Courier"/>
+        </w:rPr>
+      </w:pPr>
+      <w:proofErr w:type="spellStart"/>
+      <w:proofErr w:type="gramStart"/>
+      <w:r>
+        <w:rPr>
+          <w:rFonts w:ascii="Courier" w:eastAsia="Courier" w:hAnsi="Courier" w:cs="Courier"/>
+        </w:rPr>
+        <w:t>time.sleep</w:t>
+      </w:r>
+      <w:proofErr w:type="spellEnd"/>
+      <w:proofErr w:type="gramEnd"/>
+      <w:r>
+        <w:rPr>
+          <w:rFonts w:ascii="Courier" w:eastAsia="Courier" w:hAnsi="Courier" w:cs="Courier"/>
+        </w:rPr>
+        <w:t>(25)</w:t>
+      </w:r>
+    </w:p>
+    <w:p>
+      <w:pPr>
+        <w:pBdr>
+          <w:top w:val="single" w:sz="4" w:space="1" w:color="000000"/>
+          <w:left w:val="single" w:sz="4" w:space="4" w:color="000000"/>
+          <w:bottom w:val="single" w:sz="4" w:space="1" w:color="000000"/>
+          <w:right w:val="single" w:sz="4" w:space="4" w:color="000000"/>
+        </w:pBdr>
+        <w:rPr>
+          <w:rFonts w:ascii="Courier" w:eastAsia="Courier" w:hAnsi="Courier" w:cs="Courier"/>
+        </w:rPr>
+      </w:pPr>
+      <w:proofErr w:type="spellStart"/>
+      <w:proofErr w:type="gramStart"/>
+      <w:r>
+        <w:rPr>
+          <w:rFonts w:ascii="Courier" w:eastAsia="Courier" w:hAnsi="Courier" w:cs="Courier"/>
+        </w:rPr>
+        <w:t>initio</w:t>
+      </w:r>
+      <w:r>
+        <w:rPr>
+          <w:rFonts w:ascii="Courier" w:eastAsia="Courier" w:hAnsi="Courier" w:cs="Courier"/>
+        </w:rPr>
+        <w:t>.spinLeft</w:t>
+      </w:r>
+      <w:proofErr w:type="spellEnd"/>
+      <w:proofErr w:type="gramEnd"/>
+      <w:r>
+        <w:rPr>
+          <w:rFonts w:ascii="Courier" w:eastAsia="Courier" w:hAnsi="Courier" w:cs="Courier"/>
+        </w:rPr>
+        <w:t>(10)</w:t>
+      </w:r>
+    </w:p>
+    <w:p>
+      <w:pPr>
+        <w:pBdr>
+          <w:top w:val="single" w:sz="4" w:space="1" w:color="000000"/>
+          <w:left w:val="single" w:sz="4" w:space="4" w:color="000000"/>
+          <w:bottom w:val="single" w:sz="4" w:space="1" w:color="000000"/>
+          <w:right w:val="single" w:sz="4" w:space="4" w:color="000000"/>
+        </w:pBdr>
+        <w:rPr>
+          <w:rFonts w:ascii="Courier" w:eastAsia="Courier" w:hAnsi="Courier" w:cs="Courier"/>
+        </w:rPr>
+      </w:pPr>
+      <w:proofErr w:type="spellStart"/>
+      <w:proofErr w:type="gramStart"/>
+      <w:r>
+        <w:rPr>
+          <w:rFonts w:ascii="Courier" w:eastAsia="Courier" w:hAnsi="Courier" w:cs="Courier"/>
+        </w:rPr>
+        <w:t>time.sleep</w:t>
+      </w:r>
+      <w:proofErr w:type="spellEnd"/>
+      <w:proofErr w:type="gramEnd"/>
+      <w:r>
+        <w:rPr>
+          <w:rFonts w:ascii="Courier" w:eastAsia="Courier" w:hAnsi="Courier" w:cs="Courier"/>
+        </w:rPr>
+        <w:t>(9)</w:t>
+      </w:r>
+    </w:p>
+    <w:p>
+      <w:pPr>
+        <w:pBdr>
+          <w:top w:val="single" w:sz="4" w:space="1" w:color="000000"/>
+          <w:left w:val="single" w:sz="4" w:space="4" w:color="000000"/>
+          <w:bottom w:val="single" w:sz="4" w:space="1" w:color="000000"/>
+          <w:right w:val="single" w:sz="4" w:space="4" w:color="000000"/>
+        </w:pBdr>
+        <w:rPr>
+          <w:rFonts w:ascii="Courier" w:eastAsia="Courier" w:hAnsi="Courier" w:cs="Courier"/>
+        </w:rPr>
+      </w:pPr>
+      <w:proofErr w:type="spellStart"/>
+      <w:r>
+        <w:rPr>
+          <w:rFonts w:ascii="Courier" w:eastAsia="Courier" w:hAnsi="Courier" w:cs="Courier"/>
+        </w:rPr>
+        <w:t>initio</w:t>
+      </w:r>
+      <w:r>
+        <w:rPr>
+          <w:rFonts w:ascii="Courier" w:eastAsia="Courier" w:hAnsi="Courier" w:cs="Courier"/>
+        </w:rPr>
+        <w:t>.</w:t>
+      </w:r>
+      <w:proofErr w:type="gramStart"/>
+      <w:r>
+        <w:rPr>
+          <w:rFonts w:ascii="Courier" w:eastAsia="Courier" w:hAnsi="Courier" w:cs="Courier"/>
+        </w:rPr>
+        <w:t>forward</w:t>
+      </w:r>
+      <w:proofErr w:type="spellEnd"/>
+      <w:r>
+        <w:rPr>
+          <w:rFonts w:ascii="Courier" w:eastAsia="Courier" w:hAnsi="Courier" w:cs="Courier"/>
+        </w:rPr>
+        <w:t>(</w:t>
+      </w:r>
+      <w:proofErr w:type="gramEnd"/>
+      <w:r>
+        <w:rPr>
+          <w:rFonts w:ascii="Courier" w:eastAsia="Courier" w:hAnsi="Courier" w:cs="Courier"/>
+        </w:rPr>
+        <w:t>10)</w:t>
+      </w:r>
+    </w:p>
+    <w:p>
+      <w:pPr>
+        <w:pBdr>
+          <w:top w:val="single" w:sz="4" w:space="1" w:color="000000"/>
+          <w:left w:val="single" w:sz="4" w:space="4" w:color="000000"/>
+          <w:bottom w:val="single" w:sz="4" w:space="1" w:color="000000"/>
+          <w:right w:val="single" w:sz="4" w:space="4" w:color="000000"/>
+        </w:pBdr>
+        <w:rPr>
+          <w:rFonts w:ascii="Courier" w:eastAsia="Courier" w:hAnsi="Courier" w:cs="Courier"/>
+        </w:rPr>
+      </w:pPr>
+      <w:proofErr w:type="spellStart"/>
+      <w:proofErr w:type="gramStart"/>
+      <w:r>
+        <w:rPr>
+          <w:rFonts w:ascii="Courier" w:eastAsia="Courier" w:hAnsi="Courier" w:cs="Courier"/>
+        </w:rPr>
+        <w:t>time.sleep</w:t>
+      </w:r>
+      <w:proofErr w:type="spellEnd"/>
+      <w:proofErr w:type="gramEnd"/>
+      <w:r>
+        <w:rPr>
+          <w:rFonts w:ascii="Courier" w:eastAsia="Courier" w:hAnsi="Courier" w:cs="Courier"/>
+        </w:rPr>
+        <w:t>(15)</w:t>
+      </w:r>
+    </w:p>
+    <w:p>
+      <w:pPr>
+        <w:pBdr>
+          <w:top w:val="single" w:sz="4" w:space="1" w:color="000000"/>
+          <w:left w:val="single" w:sz="4" w:space="4" w:color="000000"/>
+          <w:bottom w:val="single" w:sz="4" w:space="1" w:color="000000"/>
+          <w:right w:val="single" w:sz="4" w:space="4" w:color="000000"/>
+        </w:pBdr>
+        <w:rPr>
+          <w:rFonts w:ascii="Courier" w:eastAsia="Courier" w:hAnsi="Courier" w:cs="Courier"/>
+        </w:rPr>
+      </w:pPr>
+      <w:proofErr w:type="spellStart"/>
+      <w:proofErr w:type="gramStart"/>
+      <w:r>
+        <w:rPr>
+          <w:rFonts w:ascii="Courier" w:eastAsia="Courier" w:hAnsi="Courier" w:cs="Courier"/>
+        </w:rPr>
+        <w:t>initio</w:t>
+      </w:r>
+      <w:r>
+        <w:rPr>
+          <w:rFonts w:ascii="Courier" w:eastAsia="Courier" w:hAnsi="Courier" w:cs="Courier"/>
+        </w:rPr>
+        <w:t>.spinRight</w:t>
+      </w:r>
+      <w:proofErr w:type="spellEnd"/>
+      <w:proofErr w:type="gramEnd"/>
+      <w:r>
+        <w:rPr>
+          <w:rFonts w:ascii="Courier" w:eastAsia="Courier" w:hAnsi="Courier" w:cs="Courier"/>
+        </w:rPr>
+        <w:t>(10)</w:t>
+      </w:r>
+    </w:p>
+    <w:p>
+      <w:pPr>
+        <w:pBdr>
+          <w:top w:val="single" w:sz="4" w:space="1" w:color="000000"/>
+          <w:left w:val="single" w:sz="4" w:space="4" w:color="000000"/>
+          <w:bottom w:val="single" w:sz="4" w:space="1" w:color="000000"/>
+          <w:right w:val="single" w:sz="4" w:space="4" w:color="000000"/>
+        </w:pBdr>
+        <w:rPr>
+          <w:rFonts w:ascii="Courier" w:eastAsia="Courier" w:hAnsi="Courier" w:cs="Courier"/>
+        </w:rPr>
+      </w:pPr>
+      <w:proofErr w:type="spellStart"/>
+      <w:proofErr w:type="gramStart"/>
+      <w:r>
+        <w:rPr>
+          <w:rFonts w:ascii="Courier" w:eastAsia="Courier" w:hAnsi="Courier" w:cs="Courier"/>
+        </w:rPr>
+        <w:t>time.sleep</w:t>
+      </w:r>
+      <w:proofErr w:type="spellEnd"/>
+      <w:proofErr w:type="gramEnd"/>
+      <w:r>
+        <w:rPr>
+          <w:rFonts w:ascii="Courier" w:eastAsia="Courier" w:hAnsi="Courier" w:cs="Courier"/>
+        </w:rPr>
+        <w:t>(8)</w:t>
+      </w:r>
+    </w:p>
+    <w:p>
+      <w:pPr>
+        <w:pBdr>
+          <w:top w:val="single" w:sz="4" w:space="1" w:color="000000"/>
+          <w:left w:val="single" w:sz="4" w:space="4" w:color="000000"/>
+          <w:bottom w:val="single" w:sz="4" w:space="1" w:color="000000"/>
+          <w:right w:val="single" w:sz="4" w:space="4" w:color="000000"/>
+        </w:pBdr>
+        <w:rPr>
+          <w:rFonts w:ascii="Courier" w:eastAsia="Courier" w:hAnsi="Courier" w:cs="Courier"/>
+        </w:rPr>
+      </w:pPr>
+      <w:proofErr w:type="spellStart"/>
+      <w:r>
+        <w:rPr>
+          <w:rFonts w:ascii="Courier" w:eastAsia="Courier" w:hAnsi="Courier" w:cs="Courier"/>
+        </w:rPr>
+        <w:t>initio</w:t>
+      </w:r>
+      <w:r>
+        <w:rPr>
+          <w:rFonts w:ascii="Courier" w:eastAsia="Courier" w:hAnsi="Courier" w:cs="Courier"/>
+        </w:rPr>
+        <w:t>.</w:t>
+      </w:r>
+      <w:proofErr w:type="gramStart"/>
+      <w:r>
+        <w:rPr>
+          <w:rFonts w:ascii="Courier" w:eastAsia="Courier" w:hAnsi="Courier" w:cs="Courier"/>
+        </w:rPr>
+        <w:t>forward</w:t>
+      </w:r>
+      <w:proofErr w:type="spellEnd"/>
+      <w:r>
+        <w:rPr>
+          <w:rFonts w:ascii="Courier" w:eastAsia="Courier" w:hAnsi="Courier" w:cs="Courier"/>
+        </w:rPr>
+        <w:t>(</w:t>
+      </w:r>
+      <w:proofErr w:type="gramEnd"/>
+      <w:r>
+        <w:rPr>
+          <w:rFonts w:ascii="Courier" w:eastAsia="Courier" w:hAnsi="Courier" w:cs="Courier"/>
+        </w:rPr>
+        <w:t>10)</w:t>
+      </w:r>
+    </w:p>
+    <w:p>
+      <w:pPr>
+        <w:pBdr>
+          <w:top w:val="single" w:sz="4" w:space="1" w:color="000000"/>
+          <w:left w:val="single" w:sz="4" w:space="4" w:color="000000"/>
+          <w:bottom w:val="single" w:sz="4" w:space="1" w:color="000000"/>
+          <w:right w:val="single" w:sz="4" w:space="4" w:color="000000"/>
+        </w:pBdr>
+        <w:rPr>
+          <w:rFonts w:ascii="Courier" w:eastAsia="Courier" w:hAnsi="Courier" w:cs="Courier"/>
+        </w:rPr>
+      </w:pPr>
+      <w:proofErr w:type="spellStart"/>
+      <w:proofErr w:type="gramStart"/>
+      <w:r>
+        <w:rPr>
+          <w:rFonts w:ascii="Courier" w:eastAsia="Courier" w:hAnsi="Courier" w:cs="Courier"/>
+        </w:rPr>
+        <w:t>time.sleep</w:t>
+      </w:r>
+      <w:proofErr w:type="spellEnd"/>
+      <w:proofErr w:type="gramEnd"/>
+      <w:r>
+        <w:rPr>
+          <w:rFonts w:ascii="Courier" w:eastAsia="Courier" w:hAnsi="Courier" w:cs="Courier"/>
+        </w:rPr>
+        <w:t>(25)</w:t>
+      </w:r>
+    </w:p>
+    <w:p>
+      <w:pPr>
+        <w:pBdr>
+          <w:top w:val="single" w:sz="4" w:space="1" w:color="000000"/>
+          <w:left w:val="single" w:sz="4" w:space="4" w:color="000000"/>
+          <w:bottom w:val="single" w:sz="4" w:space="1" w:color="000000"/>
+          <w:right w:val="single" w:sz="4" w:space="4" w:color="000000"/>
+        </w:pBdr>
+        <w:rPr>
+          <w:rFonts w:ascii="Courier" w:eastAsia="Courier" w:hAnsi="Courier" w:cs="Courier"/>
+        </w:rPr>
+      </w:pPr>
+      <w:proofErr w:type="spellStart"/>
+      <w:proofErr w:type="gramStart"/>
+      <w:r>
+        <w:rPr>
+          <w:rFonts w:ascii="Courier" w:eastAsia="Courier" w:hAnsi="Courier" w:cs="Courier"/>
+        </w:rPr>
+        <w:t>initio</w:t>
+      </w:r>
+      <w:r>
+        <w:rPr>
+          <w:rFonts w:ascii="Courier" w:eastAsia="Courier" w:hAnsi="Courier" w:cs="Courier"/>
+        </w:rPr>
+        <w:t>.spinLeft</w:t>
+      </w:r>
+      <w:proofErr w:type="spellEnd"/>
+      <w:proofErr w:type="gramEnd"/>
+      <w:r>
+        <w:rPr>
+          <w:rFonts w:ascii="Courier" w:eastAsia="Courier" w:hAnsi="Courier" w:cs="Courier"/>
+        </w:rPr>
+        <w:t>(10)</w:t>
+      </w:r>
+    </w:p>
+    <w:p>
+      <w:pPr>
+        <w:pBdr>
+          <w:top w:val="single" w:sz="4" w:space="1" w:color="000000"/>
+          <w:left w:val="single" w:sz="4" w:space="4" w:color="000000"/>
+          <w:bottom w:val="single" w:sz="4" w:space="1" w:color="000000"/>
+          <w:right w:val="single" w:sz="4" w:space="4" w:color="000000"/>
+        </w:pBdr>
+        <w:rPr>
+          <w:rFonts w:ascii="Courier" w:eastAsia="Courier" w:hAnsi="Courier" w:cs="Courier"/>
+        </w:rPr>
+      </w:pPr>
+      <w:proofErr w:type="spellStart"/>
+      <w:proofErr w:type="gramStart"/>
+      <w:r>
+        <w:rPr>
+          <w:rFonts w:ascii="Courier" w:eastAsia="Courier" w:hAnsi="Courier" w:cs="Courier"/>
+        </w:rPr>
+        <w:t>time.sleep</w:t>
+      </w:r>
+      <w:proofErr w:type="spellEnd"/>
+      <w:proofErr w:type="gramEnd"/>
+      <w:r>
+        <w:rPr>
+          <w:rFonts w:ascii="Courier" w:eastAsia="Courier" w:hAnsi="Courier" w:cs="Courier"/>
+        </w:rPr>
+        <w:t>(9)</w:t>
+      </w:r>
+    </w:p>
+    <w:p>
+      <w:pPr>
+        <w:pBdr>
+          <w:top w:val="single" w:sz="4" w:space="1" w:color="000000"/>
+          <w:left w:val="single" w:sz="4" w:space="4" w:color="000000"/>
+          <w:bottom w:val="single" w:sz="4" w:space="1" w:color="000000"/>
+          <w:right w:val="single" w:sz="4" w:space="4" w:color="000000"/>
+        </w:pBdr>
+        <w:rPr>
+          <w:rFonts w:ascii="Courier" w:eastAsia="Courier" w:hAnsi="Courier" w:cs="Courier"/>
+        </w:rPr>
+      </w:pPr>
+      <w:proofErr w:type="spellStart"/>
+      <w:r>
+        <w:rPr>
+          <w:rFonts w:ascii="Courier" w:eastAsia="Courier" w:hAnsi="Courier" w:cs="Courier"/>
+        </w:rPr>
+        <w:t>initio</w:t>
+      </w:r>
+      <w:r>
+        <w:rPr>
+          <w:rFonts w:ascii="Courier" w:eastAsia="Courier" w:hAnsi="Courier" w:cs="Courier"/>
+        </w:rPr>
+        <w:t>.</w:t>
+      </w:r>
+      <w:proofErr w:type="gramStart"/>
+      <w:r>
+        <w:rPr>
+          <w:rFonts w:ascii="Courier" w:eastAsia="Courier" w:hAnsi="Courier" w:cs="Courier"/>
+        </w:rPr>
+        <w:t>forward</w:t>
+      </w:r>
+      <w:proofErr w:type="spellEnd"/>
+      <w:r>
+        <w:rPr>
+          <w:rFonts w:ascii="Courier" w:eastAsia="Courier" w:hAnsi="Courier" w:cs="Courier"/>
+        </w:rPr>
+        <w:t>(</w:t>
+      </w:r>
+      <w:proofErr w:type="gramEnd"/>
+      <w:r>
+        <w:rPr>
+          <w:rFonts w:ascii="Courier" w:eastAsia="Courier" w:hAnsi="Courier" w:cs="Courier"/>
+        </w:rPr>
+        <w:t>10)</w:t>
+      </w:r>
+    </w:p>
+    <w:p>
+      <w:pPr>
+        <w:pBdr>
+          <w:top w:val="single" w:sz="4" w:space="1" w:color="000000"/>
+          <w:left w:val="single" w:sz="4" w:space="4" w:color="000000"/>
+          <w:bottom w:val="single" w:sz="4" w:space="1" w:color="000000"/>
+          <w:right w:val="single" w:sz="4" w:space="4" w:color="000000"/>
+        </w:pBdr>
+        <w:rPr>
+          <w:rFonts w:ascii="Courier" w:eastAsia="Courier" w:hAnsi="Courier" w:cs="Courier"/>
+        </w:rPr>
+      </w:pPr>
+      <w:proofErr w:type="spellStart"/>
+      <w:proofErr w:type="gramStart"/>
+      <w:r>
+        <w:rPr>
+          <w:rFonts w:ascii="Courier" w:eastAsia="Courier" w:hAnsi="Courier" w:cs="Courier"/>
+        </w:rPr>
+        <w:t>time.sleep</w:t>
+      </w:r>
+      <w:proofErr w:type="spellEnd"/>
+      <w:proofErr w:type="gramEnd"/>
+      <w:r>
+        <w:rPr>
+          <w:rFonts w:ascii="Courier" w:eastAsia="Courier" w:hAnsi="Courier" w:cs="Courier"/>
+        </w:rPr>
+        <w:t>(20)</w:t>
+      </w:r>
+    </w:p>
+    <w:p>
+      <w:pPr>
+        <w:pBdr>
+          <w:top w:val="single" w:sz="4" w:space="1" w:color="000000"/>
+          <w:left w:val="single" w:sz="4" w:space="4" w:color="000000"/>
+          <w:bottom w:val="single" w:sz="4" w:space="1" w:color="000000"/>
+          <w:right w:val="single" w:sz="4" w:space="4" w:color="000000"/>
+        </w:pBdr>
+        <w:rPr>
+          <w:rFonts w:ascii="Courier" w:eastAsia="Courier" w:hAnsi="Courier" w:cs="Courier"/>
+        </w:rPr>
+      </w:pPr>
+      <w:proofErr w:type="spellStart"/>
+      <w:proofErr w:type="gramStart"/>
+      <w:r>
+        <w:rPr>
+          <w:rFonts w:ascii="Courier" w:eastAsia="Courier" w:hAnsi="Courier" w:cs="Courier"/>
+        </w:rPr>
+        <w:t>initio</w:t>
+      </w:r>
+      <w:r>
+        <w:rPr>
+          <w:rFonts w:ascii="Courier" w:eastAsia="Courier" w:hAnsi="Courier" w:cs="Courier"/>
+        </w:rPr>
+        <w:t>.stop</w:t>
       </w:r>
       <w:proofErr w:type="spellEnd"/>
       <w:proofErr w:type="gramEnd"/>
@@ -1263,20 +4866,6 @@
         </w:rPr>
         <w:t>.</w:t>
       </w:r>
-    </w:p>
-    <w:p>
-      <w:pPr>
-        <w:rPr>
-          <w:rFonts w:ascii="Calibri" w:eastAsia="Calibri" w:hAnsi="Calibri" w:cs="Calibri"/>
-        </w:rPr>
-      </w:pPr>
-    </w:p>
-    <w:p>
-      <w:pPr>
-        <w:rPr>
-          <w:rFonts w:ascii="Calibri" w:eastAsia="Calibri" w:hAnsi="Calibri" w:cs="Calibri"/>
-        </w:rPr>
-      </w:pPr>
       <w:bookmarkStart w:id="1" w:name="_wf38lfmgbkds" w:colFirst="0" w:colLast="0"/>
       <w:bookmarkEnd w:id="1"/>
     </w:p>

</xml_diff>

<commit_message>
WS27 Initio Simulator and checking Part1 Answers match up.
</commit_message>
<xml_diff>
--- a/resources/initio_sim/AnswersWS5-6-InitioSimulator.docx
+++ b/resources/initio_sim/AnswersWS5-6-InitioSimulator.docx
@@ -163,153 +163,151 @@
         </w:rPr>
         <w:t>,</w:t>
       </w:r>
+      <w:r>
+        <w:rPr>
+          <w:rFonts w:ascii="Calibri" w:eastAsia="Calibri" w:hAnsi="Calibri" w:cs="Calibri"/>
+        </w:rPr>
+        <w:t xml:space="preserve"> then students should be encouraged to look at the parts of the code highlighted in the IDE.</w:t>
+      </w:r>
+    </w:p>
+    <w:p>
+      <w:pPr>
+        <w:rPr>
+          <w:rFonts w:ascii="Calibri" w:eastAsia="Calibri" w:hAnsi="Calibri" w:cs="Calibri"/>
+        </w:rPr>
+      </w:pPr>
+    </w:p>
+    <w:p>
+      <w:pPr>
+        <w:rPr>
+          <w:rFonts w:ascii="Calibri" w:eastAsia="Calibri" w:hAnsi="Calibri" w:cs="Calibri"/>
+        </w:rPr>
+      </w:pPr>
+      <w:r>
+        <w:rPr>
+          <w:rFonts w:ascii="Calibri" w:eastAsia="Calibri" w:hAnsi="Calibri" w:cs="Calibri"/>
+          <w:b/>
+        </w:rPr>
+        <w:t>Sample Answer 1:</w:t>
+      </w:r>
+      <w:r>
+        <w:rPr>
+          <w:rFonts w:ascii="Calibri" w:eastAsia="Calibri" w:hAnsi="Calibri" w:cs="Calibri"/>
+        </w:rPr>
+        <w:t xml:space="preserve"> The robot pans its ultrasonic sensor 45 degrees.  Bright students may realise that although the program contains </w:t>
+      </w:r>
+      <w:proofErr w:type="spellStart"/>
+      <w:r>
+        <w:rPr>
+          <w:rFonts w:ascii="Courier" w:eastAsia="Courier" w:hAnsi="Courier" w:cs="Courier"/>
+        </w:rPr>
+        <w:t>initio.</w:t>
+      </w:r>
+      <w:proofErr w:type="gramStart"/>
+      <w:r>
+        <w:rPr>
+          <w:rFonts w:ascii="Courier" w:eastAsia="Courier" w:hAnsi="Courier" w:cs="Courier"/>
+        </w:rPr>
+        <w:t>forward</w:t>
+      </w:r>
+      <w:proofErr w:type="spellEnd"/>
+      <w:r>
+        <w:rPr>
+          <w:rFonts w:ascii="Courier" w:eastAsia="Courier" w:hAnsi="Courier" w:cs="Courier"/>
+        </w:rPr>
+        <w:t>(</w:t>
+      </w:r>
+      <w:proofErr w:type="gramEnd"/>
+      <w:r>
+        <w:rPr>
+          <w:rFonts w:ascii="Courier" w:eastAsia="Courier" w:hAnsi="Courier" w:cs="Courier"/>
+        </w:rPr>
+        <w:t>10)</w:t>
+      </w:r>
+      <w:r>
+        <w:rPr>
+          <w:rFonts w:ascii="Calibri" w:eastAsia="Calibri" w:hAnsi="Calibri" w:cs="Calibri"/>
+        </w:rPr>
+        <w:t xml:space="preserve"> they don’t see this execute because it is interrupted by </w:t>
+      </w:r>
+      <w:proofErr w:type="spellStart"/>
+      <w:r>
+        <w:rPr>
+          <w:rFonts w:ascii="Courier" w:eastAsia="Courier" w:hAnsi="Courier" w:cs="Courier"/>
+        </w:rPr>
+        <w:t>initio.stop</w:t>
+      </w:r>
+      <w:proofErr w:type="spellEnd"/>
+      <w:r>
+        <w:rPr>
+          <w:rFonts w:ascii="Courier" w:eastAsia="Courier" w:hAnsi="Courier" w:cs="Courier"/>
+        </w:rPr>
+        <w:t>()</w:t>
+      </w:r>
+      <w:r>
+        <w:rPr>
+          <w:rFonts w:ascii="Calibri" w:eastAsia="Calibri" w:hAnsi="Calibri" w:cs="Calibri"/>
+        </w:rPr>
+        <w:t xml:space="preserve"> soon after.</w:t>
+      </w:r>
+    </w:p>
+    <w:p>
+      <w:pPr>
+        <w:rPr>
+          <w:rFonts w:ascii="Calibri" w:eastAsia="Calibri" w:hAnsi="Calibri" w:cs="Calibri"/>
+        </w:rPr>
+      </w:pPr>
+    </w:p>
+    <w:p>
+      <w:pPr>
+        <w:rPr>
+          <w:rFonts w:ascii="Calibri" w:eastAsia="Calibri" w:hAnsi="Calibri" w:cs="Calibri"/>
+          <w:b/>
+        </w:rPr>
+      </w:pPr>
+      <w:r>
+        <w:rPr>
+          <w:rFonts w:ascii="Calibri" w:eastAsia="Calibri" w:hAnsi="Calibri" w:cs="Calibri"/>
+          <w:b/>
+        </w:rPr>
+        <w:t>Sample Answer 2:</w:t>
+      </w:r>
+    </w:p>
+    <w:p>
+      <w:pPr>
+        <w:rPr>
+          <w:rFonts w:ascii="Calibri" w:eastAsia="Calibri" w:hAnsi="Calibri" w:cs="Calibri"/>
+          <w:b/>
+        </w:rPr>
+      </w:pPr>
+    </w:p>
+    <w:p/>
+    <w:p>
+      <w:pPr>
+        <w:pBdr>
+          <w:top w:val="single" w:sz="4" w:space="1" w:color="000000"/>
+          <w:left w:val="single" w:sz="4" w:space="4" w:color="000000"/>
+          <w:bottom w:val="single" w:sz="4" w:space="1" w:color="000000"/>
+          <w:right w:val="single" w:sz="4" w:space="4" w:color="000000"/>
+        </w:pBdr>
+        <w:rPr>
+          <w:rFonts w:ascii="Courier" w:eastAsia="Courier" w:hAnsi="Courier" w:cs="Courier"/>
+        </w:rPr>
+      </w:pPr>
+      <w:r>
+        <w:rPr>
+          <w:rFonts w:ascii="Courier" w:eastAsia="Courier" w:hAnsi="Courier" w:cs="Courier"/>
+        </w:rPr>
+        <w:t xml:space="preserve">import </w:t>
+      </w:r>
+      <w:r>
+        <w:rPr>
+          <w:rFonts w:ascii="Courier" w:eastAsia="Courier" w:hAnsi="Courier" w:cs="Courier"/>
+        </w:rPr>
+        <w:t>simclient.simrobot</w:t>
+      </w:r>
       <w:bookmarkStart w:id="0" w:name="_GoBack"/>
       <w:bookmarkEnd w:id="0"/>
-      <w:r>
-        <w:rPr>
-          <w:rFonts w:ascii="Calibri" w:eastAsia="Calibri" w:hAnsi="Calibri" w:cs="Calibri"/>
-        </w:rPr>
-        <w:t xml:space="preserve"> then students should be encouraged to look at the parts of the code highlighted in the IDE.</w:t>
-      </w:r>
-    </w:p>
-    <w:p>
-      <w:pPr>
-        <w:rPr>
-          <w:rFonts w:ascii="Calibri" w:eastAsia="Calibri" w:hAnsi="Calibri" w:cs="Calibri"/>
-        </w:rPr>
-      </w:pPr>
-    </w:p>
-    <w:p>
-      <w:pPr>
-        <w:rPr>
-          <w:rFonts w:ascii="Calibri" w:eastAsia="Calibri" w:hAnsi="Calibri" w:cs="Calibri"/>
-        </w:rPr>
-      </w:pPr>
-      <w:r>
-        <w:rPr>
-          <w:rFonts w:ascii="Calibri" w:eastAsia="Calibri" w:hAnsi="Calibri" w:cs="Calibri"/>
-          <w:b/>
-        </w:rPr>
-        <w:t>Sample Answer 1:</w:t>
-      </w:r>
-      <w:r>
-        <w:rPr>
-          <w:rFonts w:ascii="Calibri" w:eastAsia="Calibri" w:hAnsi="Calibri" w:cs="Calibri"/>
-        </w:rPr>
-        <w:t xml:space="preserve"> The robot pans its ultrasonic sensor 45 degrees.  Bright students may realise that although the program contains </w:t>
-      </w:r>
-      <w:proofErr w:type="spellStart"/>
-      <w:r>
-        <w:rPr>
-          <w:rFonts w:ascii="Courier" w:eastAsia="Courier" w:hAnsi="Courier" w:cs="Courier"/>
-        </w:rPr>
-        <w:t>initio.</w:t>
-      </w:r>
-      <w:proofErr w:type="gramStart"/>
-      <w:r>
-        <w:rPr>
-          <w:rFonts w:ascii="Courier" w:eastAsia="Courier" w:hAnsi="Courier" w:cs="Courier"/>
-        </w:rPr>
-        <w:t>forward</w:t>
-      </w:r>
-      <w:proofErr w:type="spellEnd"/>
-      <w:r>
-        <w:rPr>
-          <w:rFonts w:ascii="Courier" w:eastAsia="Courier" w:hAnsi="Courier" w:cs="Courier"/>
-        </w:rPr>
-        <w:t>(</w:t>
-      </w:r>
-      <w:proofErr w:type="gramEnd"/>
-      <w:r>
-        <w:rPr>
-          <w:rFonts w:ascii="Courier" w:eastAsia="Courier" w:hAnsi="Courier" w:cs="Courier"/>
-        </w:rPr>
-        <w:t>10)</w:t>
-      </w:r>
-      <w:r>
-        <w:rPr>
-          <w:rFonts w:ascii="Calibri" w:eastAsia="Calibri" w:hAnsi="Calibri" w:cs="Calibri"/>
-        </w:rPr>
-        <w:t xml:space="preserve"> they don’t see this execute because it is interrupted by </w:t>
-      </w:r>
-      <w:proofErr w:type="spellStart"/>
-      <w:r>
-        <w:rPr>
-          <w:rFonts w:ascii="Courier" w:eastAsia="Courier" w:hAnsi="Courier" w:cs="Courier"/>
-        </w:rPr>
-        <w:t>initio.stop</w:t>
-      </w:r>
-      <w:proofErr w:type="spellEnd"/>
-      <w:r>
-        <w:rPr>
-          <w:rFonts w:ascii="Courier" w:eastAsia="Courier" w:hAnsi="Courier" w:cs="Courier"/>
-        </w:rPr>
-        <w:t>()</w:t>
-      </w:r>
-      <w:r>
-        <w:rPr>
-          <w:rFonts w:ascii="Calibri" w:eastAsia="Calibri" w:hAnsi="Calibri" w:cs="Calibri"/>
-        </w:rPr>
-        <w:t xml:space="preserve"> soon after.</w:t>
-      </w:r>
-    </w:p>
-    <w:p>
-      <w:pPr>
-        <w:rPr>
-          <w:rFonts w:ascii="Calibri" w:eastAsia="Calibri" w:hAnsi="Calibri" w:cs="Calibri"/>
-        </w:rPr>
-      </w:pPr>
-    </w:p>
-    <w:p>
-      <w:pPr>
-        <w:rPr>
-          <w:rFonts w:ascii="Calibri" w:eastAsia="Calibri" w:hAnsi="Calibri" w:cs="Calibri"/>
-          <w:b/>
-        </w:rPr>
-      </w:pPr>
-      <w:r>
-        <w:rPr>
-          <w:rFonts w:ascii="Calibri" w:eastAsia="Calibri" w:hAnsi="Calibri" w:cs="Calibri"/>
-          <w:b/>
-        </w:rPr>
-        <w:t>Sample Answer 2:</w:t>
-      </w:r>
-    </w:p>
-    <w:p>
-      <w:pPr>
-        <w:rPr>
-          <w:rFonts w:ascii="Calibri" w:eastAsia="Calibri" w:hAnsi="Calibri" w:cs="Calibri"/>
-          <w:b/>
-        </w:rPr>
-      </w:pPr>
-    </w:p>
-    <w:p/>
-    <w:p>
-      <w:pPr>
-        <w:pBdr>
-          <w:top w:val="single" w:sz="4" w:space="1" w:color="000000"/>
-          <w:left w:val="single" w:sz="4" w:space="4" w:color="000000"/>
-          <w:bottom w:val="single" w:sz="4" w:space="1" w:color="000000"/>
-          <w:right w:val="single" w:sz="4" w:space="4" w:color="000000"/>
-        </w:pBdr>
-        <w:rPr>
-          <w:rFonts w:ascii="Courier" w:eastAsia="Courier" w:hAnsi="Courier" w:cs="Courier"/>
-        </w:rPr>
-      </w:pPr>
-      <w:r>
-        <w:rPr>
-          <w:rFonts w:ascii="Courier" w:eastAsia="Courier" w:hAnsi="Courier" w:cs="Courier"/>
-        </w:rPr>
-        <w:t xml:space="preserve">import </w:t>
-      </w:r>
-      <w:proofErr w:type="spellStart"/>
-      <w:r>
-        <w:rPr>
-          <w:rFonts w:ascii="Courier" w:eastAsia="Courier" w:hAnsi="Courier" w:cs="Courier"/>
-        </w:rPr>
-        <w:t>robohat</w:t>
-      </w:r>
-      <w:proofErr w:type="spellEnd"/>
       <w:r>
         <w:rPr>
           <w:rFonts w:ascii="Courier" w:eastAsia="Courier" w:hAnsi="Courier" w:cs="Courier"/>

</xml_diff>